<commit_message>
Aantal dingen aan verslag toegevoegd
</commit_message>
<xml_diff>
--- a/src/docs/Eindrapport versie 2.docx
+++ b/src/docs/Eindrapport versie 2.docx
@@ -138,7 +138,7 @@
           <w:r>
             <w:fldChar w:fldCharType="separate"/>
           </w:r>
-          <w:hyperlink w:anchor="_Toc409080555" w:history="1">
+          <w:hyperlink w:anchor="_Toc409866214" w:history="1">
             <w:r>
               <w:rPr>
                 <w:rStyle w:val="Hyperlink"/>
@@ -165,7 +165,7 @@
                 <w:noProof/>
                 <w:webHidden/>
               </w:rPr>
-              <w:instrText xml:space="preserve"> PAGEREF _Toc409080555 \h </w:instrText>
+              <w:instrText xml:space="preserve"> PAGEREF _Toc409866214 \h </w:instrText>
             </w:r>
             <w:r>
               <w:rPr>
@@ -207,13 +207,13 @@
               <w:noProof/>
             </w:rPr>
           </w:pPr>
-          <w:hyperlink w:anchor="_Toc409080556" w:history="1">
+          <w:hyperlink w:anchor="_Toc409866215" w:history="1">
             <w:r>
               <w:rPr>
                 <w:rStyle w:val="Hyperlink"/>
                 <w:noProof/>
               </w:rPr>
-              <w:t>1.1 Inleiding hoofdstuk</w:t>
+              <w:t>1.1 Reden van ontwikkeling</w:t>
             </w:r>
             <w:r>
               <w:rPr>
@@ -234,7 +234,7 @@
                 <w:noProof/>
                 <w:webHidden/>
               </w:rPr>
-              <w:instrText xml:space="preserve"> PAGEREF _Toc409080556 \h </w:instrText>
+              <w:instrText xml:space="preserve"> PAGEREF _Toc409866215 \h </w:instrText>
             </w:r>
             <w:r>
               <w:rPr>
@@ -276,13 +276,13 @@
               <w:noProof/>
             </w:rPr>
           </w:pPr>
-          <w:hyperlink w:anchor="_Toc409080557" w:history="1">
+          <w:hyperlink w:anchor="_Toc409866216" w:history="1">
             <w:r>
               <w:rPr>
                 <w:rStyle w:val="Hyperlink"/>
                 <w:noProof/>
               </w:rPr>
-              <w:t>1.2 Waarom ontwikkelen we deze applicatie?</w:t>
+              <w:t>1.2 Geschikt voor deze personen/organistaties</w:t>
             </w:r>
             <w:r>
               <w:rPr>
@@ -303,7 +303,76 @@
                 <w:noProof/>
                 <w:webHidden/>
               </w:rPr>
-              <w:instrText xml:space="preserve"> PAGEREF _Toc409080557 \h </w:instrText>
+              <w:instrText xml:space="preserve"> PAGEREF _Toc409866216 \h </w:instrText>
+            </w:r>
+            <w:r>
+              <w:rPr>
+                <w:noProof/>
+                <w:webHidden/>
+              </w:rPr>
+            </w:r>
+            <w:r>
+              <w:rPr>
+                <w:noProof/>
+                <w:webHidden/>
+              </w:rPr>
+              <w:fldChar w:fldCharType="separate"/>
+            </w:r>
+            <w:r>
+              <w:rPr>
+                <w:noProof/>
+                <w:webHidden/>
+              </w:rPr>
+              <w:t>3</w:t>
+            </w:r>
+            <w:r>
+              <w:rPr>
+                <w:noProof/>
+                <w:webHidden/>
+              </w:rPr>
+              <w:fldChar w:fldCharType="end"/>
+            </w:r>
+          </w:hyperlink>
+        </w:p>
+        <w:p>
+          <w:pPr>
+            <w:pStyle w:val="Inhopg1"/>
+            <w:tabs>
+              <w:tab w:val="right" w:leader="dot" w:pos="9062"/>
+            </w:tabs>
+            <w:rPr>
+              <w:rFonts w:cstheme="minorBidi"/>
+              <w:noProof/>
+            </w:rPr>
+          </w:pPr>
+          <w:hyperlink w:anchor="_Toc409866217" w:history="1">
+            <w:r>
+              <w:rPr>
+                <w:rStyle w:val="Hyperlink"/>
+                <w:noProof/>
+              </w:rPr>
+              <w:t>2. Analyse van huidige situatie</w:t>
+            </w:r>
+            <w:r>
+              <w:rPr>
+                <w:noProof/>
+                <w:webHidden/>
+              </w:rPr>
+              <w:tab/>
+            </w:r>
+            <w:r>
+              <w:rPr>
+                <w:noProof/>
+                <w:webHidden/>
+              </w:rPr>
+              <w:fldChar w:fldCharType="begin"/>
+            </w:r>
+            <w:r>
+              <w:rPr>
+                <w:noProof/>
+                <w:webHidden/>
+              </w:rPr>
+              <w:instrText xml:space="preserve"> PAGEREF _Toc409866217 \h </w:instrText>
             </w:r>
             <w:r>
               <w:rPr>
@@ -345,13 +414,13 @@
               <w:noProof/>
             </w:rPr>
           </w:pPr>
-          <w:hyperlink w:anchor="_Toc409080558" w:history="1">
+          <w:hyperlink w:anchor="_Toc409866218" w:history="1">
             <w:r>
               <w:rPr>
                 <w:rStyle w:val="Hyperlink"/>
                 <w:noProof/>
               </w:rPr>
-              <w:t>1.3 Voor wie ontwikkelen we deze applicatie?</w:t>
+              <w:t>2.1 Beperkingen</w:t>
             </w:r>
             <w:r>
               <w:rPr>
@@ -372,7 +441,7 @@
                 <w:noProof/>
                 <w:webHidden/>
               </w:rPr>
-              <w:instrText xml:space="preserve"> PAGEREF _Toc409080558 \h </w:instrText>
+              <w:instrText xml:space="preserve"> PAGEREF _Toc409866218 \h </w:instrText>
             </w:r>
             <w:r>
               <w:rPr>
@@ -393,6 +462,213 @@
                 <w:webHidden/>
               </w:rPr>
               <w:t>3</w:t>
+            </w:r>
+            <w:r>
+              <w:rPr>
+                <w:noProof/>
+                <w:webHidden/>
+              </w:rPr>
+              <w:fldChar w:fldCharType="end"/>
+            </w:r>
+          </w:hyperlink>
+        </w:p>
+        <w:p>
+          <w:pPr>
+            <w:pStyle w:val="Inhopg2"/>
+            <w:tabs>
+              <w:tab w:val="right" w:leader="dot" w:pos="9062"/>
+            </w:tabs>
+            <w:rPr>
+              <w:rFonts w:cstheme="minorBidi"/>
+              <w:noProof/>
+            </w:rPr>
+          </w:pPr>
+          <w:hyperlink w:anchor="_Toc409866219" w:history="1">
+            <w:r>
+              <w:rPr>
+                <w:rStyle w:val="Hyperlink"/>
+                <w:noProof/>
+              </w:rPr>
+              <w:t>2.2 Eventuele oplossingen</w:t>
+            </w:r>
+            <w:r>
+              <w:rPr>
+                <w:noProof/>
+                <w:webHidden/>
+              </w:rPr>
+              <w:tab/>
+            </w:r>
+            <w:r>
+              <w:rPr>
+                <w:noProof/>
+                <w:webHidden/>
+              </w:rPr>
+              <w:fldChar w:fldCharType="begin"/>
+            </w:r>
+            <w:r>
+              <w:rPr>
+                <w:noProof/>
+                <w:webHidden/>
+              </w:rPr>
+              <w:instrText xml:space="preserve"> PAGEREF _Toc409866219 \h </w:instrText>
+            </w:r>
+            <w:r>
+              <w:rPr>
+                <w:noProof/>
+                <w:webHidden/>
+              </w:rPr>
+            </w:r>
+            <w:r>
+              <w:rPr>
+                <w:noProof/>
+                <w:webHidden/>
+              </w:rPr>
+              <w:fldChar w:fldCharType="separate"/>
+            </w:r>
+            <w:r>
+              <w:rPr>
+                <w:noProof/>
+                <w:webHidden/>
+              </w:rPr>
+              <w:t>3</w:t>
+            </w:r>
+            <w:r>
+              <w:rPr>
+                <w:noProof/>
+                <w:webHidden/>
+              </w:rPr>
+              <w:fldChar w:fldCharType="end"/>
+            </w:r>
+          </w:hyperlink>
+        </w:p>
+        <w:p>
+          <w:pPr>
+            <w:pStyle w:val="Inhopg2"/>
+            <w:tabs>
+              <w:tab w:val="right" w:leader="dot" w:pos="9062"/>
+            </w:tabs>
+            <w:rPr>
+              <w:rFonts w:cstheme="minorBidi"/>
+              <w:noProof/>
+            </w:rPr>
+          </w:pPr>
+          <w:hyperlink w:anchor="_Toc409866220" w:history="1">
+            <w:r>
+              <w:rPr>
+                <w:rStyle w:val="Hyperlink"/>
+                <w:noProof/>
+              </w:rPr>
+              <w:t>2.3 Analyse van beschikbare gegevens</w:t>
+            </w:r>
+            <w:r>
+              <w:rPr>
+                <w:noProof/>
+                <w:webHidden/>
+              </w:rPr>
+              <w:tab/>
+            </w:r>
+            <w:r>
+              <w:rPr>
+                <w:noProof/>
+                <w:webHidden/>
+              </w:rPr>
+              <w:fldChar w:fldCharType="begin"/>
+            </w:r>
+            <w:r>
+              <w:rPr>
+                <w:noProof/>
+                <w:webHidden/>
+              </w:rPr>
+              <w:instrText xml:space="preserve"> PAGEREF _Toc409866220 \h </w:instrText>
+            </w:r>
+            <w:r>
+              <w:rPr>
+                <w:noProof/>
+                <w:webHidden/>
+              </w:rPr>
+            </w:r>
+            <w:r>
+              <w:rPr>
+                <w:noProof/>
+                <w:webHidden/>
+              </w:rPr>
+              <w:fldChar w:fldCharType="separate"/>
+            </w:r>
+            <w:r>
+              <w:rPr>
+                <w:noProof/>
+                <w:webHidden/>
+              </w:rPr>
+              <w:t>4</w:t>
+            </w:r>
+            <w:r>
+              <w:rPr>
+                <w:noProof/>
+                <w:webHidden/>
+              </w:rPr>
+              <w:fldChar w:fldCharType="end"/>
+            </w:r>
+          </w:hyperlink>
+        </w:p>
+        <w:p>
+          <w:pPr>
+            <w:pStyle w:val="Inhopg2"/>
+            <w:tabs>
+              <w:tab w:val="right" w:leader="dot" w:pos="9062"/>
+            </w:tabs>
+            <w:rPr>
+              <w:rFonts w:cstheme="minorBidi"/>
+              <w:noProof/>
+            </w:rPr>
+          </w:pPr>
+          <w:hyperlink w:anchor="_Toc409866221" w:history="1">
+            <w:r>
+              <w:rPr>
+                <w:rStyle w:val="Hyperlink"/>
+                <w:noProof/>
+              </w:rPr>
+              <w:t>2.4 Varkenscyclus</w:t>
+            </w:r>
+            <w:r>
+              <w:rPr>
+                <w:noProof/>
+                <w:webHidden/>
+              </w:rPr>
+              <w:tab/>
+            </w:r>
+            <w:r>
+              <w:rPr>
+                <w:noProof/>
+                <w:webHidden/>
+              </w:rPr>
+              <w:fldChar w:fldCharType="begin"/>
+            </w:r>
+            <w:r>
+              <w:rPr>
+                <w:noProof/>
+                <w:webHidden/>
+              </w:rPr>
+              <w:instrText xml:space="preserve"> PAGEREF _Toc409866221 \h </w:instrText>
+            </w:r>
+            <w:r>
+              <w:rPr>
+                <w:noProof/>
+                <w:webHidden/>
+              </w:rPr>
+            </w:r>
+            <w:r>
+              <w:rPr>
+                <w:noProof/>
+                <w:webHidden/>
+              </w:rPr>
+              <w:fldChar w:fldCharType="separate"/>
+            </w:r>
+            <w:r>
+              <w:rPr>
+                <w:noProof/>
+                <w:webHidden/>
+              </w:rPr>
+              <w:t>4</w:t>
             </w:r>
             <w:r>
               <w:rPr>
@@ -414,13 +690,13 @@
               <w:noProof/>
             </w:rPr>
           </w:pPr>
-          <w:hyperlink w:anchor="_Toc409080559" w:history="1">
+          <w:hyperlink w:anchor="_Toc409866222" w:history="1">
             <w:r>
               <w:rPr>
                 <w:rStyle w:val="Hyperlink"/>
                 <w:noProof/>
               </w:rPr>
-              <w:t>2. Analyse van huidige situatie</w:t>
+              <w:t>3. Uitbreiding 1</w:t>
             </w:r>
             <w:r>
               <w:rPr>
@@ -441,7 +717,7 @@
                 <w:noProof/>
                 <w:webHidden/>
               </w:rPr>
-              <w:instrText xml:space="preserve"> PAGEREF _Toc409080559 \h </w:instrText>
+              <w:instrText xml:space="preserve"> PAGEREF _Toc409866222 \h </w:instrText>
             </w:r>
             <w:r>
               <w:rPr>
@@ -461,7 +737,7 @@
                 <w:noProof/>
                 <w:webHidden/>
               </w:rPr>
-              <w:t>3</w:t>
+              <w:t>4</w:t>
             </w:r>
             <w:r>
               <w:rPr>
@@ -483,13 +759,13 @@
               <w:noProof/>
             </w:rPr>
           </w:pPr>
-          <w:hyperlink w:anchor="_Toc409080560" w:history="1">
+          <w:hyperlink w:anchor="_Toc409866223" w:history="1">
             <w:r>
               <w:rPr>
                 <w:rStyle w:val="Hyperlink"/>
                 <w:noProof/>
               </w:rPr>
-              <w:t>2.1 inleiding Hoofdstuk</w:t>
+              <w:t>3.1 Veranderingen</w:t>
             </w:r>
             <w:r>
               <w:rPr>
@@ -510,7 +786,7 @@
                 <w:noProof/>
                 <w:webHidden/>
               </w:rPr>
-              <w:instrText xml:space="preserve"> PAGEREF _Toc409080560 \h </w:instrText>
+              <w:instrText xml:space="preserve"> PAGEREF _Toc409866223 \h </w:instrText>
             </w:r>
             <w:r>
               <w:rPr>
@@ -530,7 +806,7 @@
                 <w:noProof/>
                 <w:webHidden/>
               </w:rPr>
-              <w:t>3</w:t>
+              <w:t>4</w:t>
             </w:r>
             <w:r>
               <w:rPr>
@@ -552,13 +828,13 @@
               <w:noProof/>
             </w:rPr>
           </w:pPr>
-          <w:hyperlink w:anchor="_Toc409080561" w:history="1">
+          <w:hyperlink w:anchor="_Toc409866224" w:history="1">
             <w:r>
               <w:rPr>
                 <w:rStyle w:val="Hyperlink"/>
                 <w:noProof/>
               </w:rPr>
-              <w:t>2.2 Beperkingen van huidige situatie</w:t>
+              <w:t>3.2 Klassendiagram oude situatie</w:t>
             </w:r>
             <w:r>
               <w:rPr>
@@ -579,7 +855,7 @@
                 <w:noProof/>
                 <w:webHidden/>
               </w:rPr>
-              <w:instrText xml:space="preserve"> PAGEREF _Toc409080561 \h </w:instrText>
+              <w:instrText xml:space="preserve"> PAGEREF _Toc409866224 \h </w:instrText>
             </w:r>
             <w:r>
               <w:rPr>
@@ -599,7 +875,7 @@
                 <w:noProof/>
                 <w:webHidden/>
               </w:rPr>
-              <w:t>3</w:t>
+              <w:t>5</w:t>
             </w:r>
             <w:r>
               <w:rPr>
@@ -621,13 +897,13 @@
               <w:noProof/>
             </w:rPr>
           </w:pPr>
-          <w:hyperlink w:anchor="_Toc409080562" w:history="1">
+          <w:hyperlink w:anchor="_Toc409866225" w:history="1">
             <w:r>
               <w:rPr>
                 <w:rStyle w:val="Hyperlink"/>
                 <w:noProof/>
               </w:rPr>
-              <w:t>2.3 Eventuele oplossingen voor beperkingen</w:t>
+              <w:t>3.3 Sequencediagram</w:t>
             </w:r>
             <w:r>
               <w:rPr>
@@ -648,7 +924,7 @@
                 <w:noProof/>
                 <w:webHidden/>
               </w:rPr>
-              <w:instrText xml:space="preserve"> PAGEREF _Toc409080562 \h </w:instrText>
+              <w:instrText xml:space="preserve"> PAGEREF _Toc409866225 \h </w:instrText>
             </w:r>
             <w:r>
               <w:rPr>
@@ -668,7 +944,7 @@
                 <w:noProof/>
                 <w:webHidden/>
               </w:rPr>
-              <w:t>3</w:t>
+              <w:t>5</w:t>
             </w:r>
             <w:r>
               <w:rPr>
@@ -690,13 +966,13 @@
               <w:noProof/>
             </w:rPr>
           </w:pPr>
-          <w:hyperlink w:anchor="_Toc409080563" w:history="1">
+          <w:hyperlink w:anchor="_Toc409866226" w:history="1">
             <w:r>
               <w:rPr>
                 <w:rStyle w:val="Hyperlink"/>
                 <w:noProof/>
               </w:rPr>
-              <w:t>2.4 Analyse van beschikbare gegevens</w:t>
+              <w:t>3.4 Klassendiagram nieuwe sitatie</w:t>
             </w:r>
             <w:r>
               <w:rPr>
@@ -717,7 +993,7 @@
                 <w:noProof/>
                 <w:webHidden/>
               </w:rPr>
-              <w:instrText xml:space="preserve"> PAGEREF _Toc409080563 \h </w:instrText>
+              <w:instrText xml:space="preserve"> PAGEREF _Toc409866226 \h </w:instrText>
             </w:r>
             <w:r>
               <w:rPr>
@@ -737,7 +1013,7 @@
                 <w:noProof/>
                 <w:webHidden/>
               </w:rPr>
-              <w:t>4</w:t>
+              <w:t>5</w:t>
             </w:r>
             <w:r>
               <w:rPr>
@@ -750,7 +1026,7 @@
         </w:p>
         <w:p>
           <w:pPr>
-            <w:pStyle w:val="Inhopg3"/>
+            <w:pStyle w:val="Inhopg1"/>
             <w:tabs>
               <w:tab w:val="right" w:leader="dot" w:pos="9062"/>
             </w:tabs>
@@ -759,13 +1035,13 @@
               <w:noProof/>
             </w:rPr>
           </w:pPr>
-          <w:hyperlink w:anchor="_Toc409080564" w:history="1">
+          <w:hyperlink w:anchor="_Toc409866227" w:history="1">
             <w:r>
               <w:rPr>
                 <w:rStyle w:val="Hyperlink"/>
                 <w:noProof/>
               </w:rPr>
-              <w:t>2.4.1 Varkenscyclus</w:t>
+              <w:t>4. Het gebruik van MVC in V&amp;K</w:t>
             </w:r>
             <w:r>
               <w:rPr>
@@ -786,7 +1062,7 @@
                 <w:noProof/>
                 <w:webHidden/>
               </w:rPr>
-              <w:instrText xml:space="preserve"> PAGEREF _Toc409080564 \h </w:instrText>
+              <w:instrText xml:space="preserve"> PAGEREF _Toc409866227 \h </w:instrText>
             </w:r>
             <w:r>
               <w:rPr>
@@ -806,7 +1082,214 @@
                 <w:noProof/>
                 <w:webHidden/>
               </w:rPr>
-              <w:t>4</w:t>
+              <w:t>5</w:t>
+            </w:r>
+            <w:r>
+              <w:rPr>
+                <w:noProof/>
+                <w:webHidden/>
+              </w:rPr>
+              <w:fldChar w:fldCharType="end"/>
+            </w:r>
+          </w:hyperlink>
+        </w:p>
+        <w:p>
+          <w:pPr>
+            <w:pStyle w:val="Inhopg2"/>
+            <w:tabs>
+              <w:tab w:val="right" w:leader="dot" w:pos="9062"/>
+            </w:tabs>
+            <w:rPr>
+              <w:rFonts w:cstheme="minorBidi"/>
+              <w:noProof/>
+            </w:rPr>
+          </w:pPr>
+          <w:hyperlink w:anchor="_Toc409866228" w:history="1">
+            <w:r>
+              <w:rPr>
+                <w:rStyle w:val="Hyperlink"/>
+                <w:noProof/>
+              </w:rPr>
+              <w:t>4.1 Overeenkomsten en verschillen mvc-projecten</w:t>
+            </w:r>
+            <w:r>
+              <w:rPr>
+                <w:noProof/>
+                <w:webHidden/>
+              </w:rPr>
+              <w:tab/>
+            </w:r>
+            <w:r>
+              <w:rPr>
+                <w:noProof/>
+                <w:webHidden/>
+              </w:rPr>
+              <w:fldChar w:fldCharType="begin"/>
+            </w:r>
+            <w:r>
+              <w:rPr>
+                <w:noProof/>
+                <w:webHidden/>
+              </w:rPr>
+              <w:instrText xml:space="preserve"> PAGEREF _Toc409866228 \h </w:instrText>
+            </w:r>
+            <w:r>
+              <w:rPr>
+                <w:noProof/>
+                <w:webHidden/>
+              </w:rPr>
+            </w:r>
+            <w:r>
+              <w:rPr>
+                <w:noProof/>
+                <w:webHidden/>
+              </w:rPr>
+              <w:fldChar w:fldCharType="separate"/>
+            </w:r>
+            <w:r>
+              <w:rPr>
+                <w:noProof/>
+                <w:webHidden/>
+              </w:rPr>
+              <w:t>5</w:t>
+            </w:r>
+            <w:r>
+              <w:rPr>
+                <w:noProof/>
+                <w:webHidden/>
+              </w:rPr>
+              <w:fldChar w:fldCharType="end"/>
+            </w:r>
+          </w:hyperlink>
+        </w:p>
+        <w:p>
+          <w:pPr>
+            <w:pStyle w:val="Inhopg2"/>
+            <w:tabs>
+              <w:tab w:val="right" w:leader="dot" w:pos="9062"/>
+            </w:tabs>
+            <w:rPr>
+              <w:rFonts w:cstheme="minorBidi"/>
+              <w:noProof/>
+            </w:rPr>
+          </w:pPr>
+          <w:hyperlink w:anchor="_Toc409866229" w:history="1">
+            <w:r>
+              <w:rPr>
+                <w:rStyle w:val="Hyperlink"/>
+                <w:noProof/>
+              </w:rPr>
+              <w:t>4.2 Klassendiagram</w:t>
+            </w:r>
+            <w:r>
+              <w:rPr>
+                <w:noProof/>
+                <w:webHidden/>
+              </w:rPr>
+              <w:tab/>
+            </w:r>
+            <w:r>
+              <w:rPr>
+                <w:noProof/>
+                <w:webHidden/>
+              </w:rPr>
+              <w:fldChar w:fldCharType="begin"/>
+            </w:r>
+            <w:r>
+              <w:rPr>
+                <w:noProof/>
+                <w:webHidden/>
+              </w:rPr>
+              <w:instrText xml:space="preserve"> PAGEREF _Toc409866229 \h </w:instrText>
+            </w:r>
+            <w:r>
+              <w:rPr>
+                <w:noProof/>
+                <w:webHidden/>
+              </w:rPr>
+            </w:r>
+            <w:r>
+              <w:rPr>
+                <w:noProof/>
+                <w:webHidden/>
+              </w:rPr>
+              <w:fldChar w:fldCharType="separate"/>
+            </w:r>
+            <w:r>
+              <w:rPr>
+                <w:noProof/>
+                <w:webHidden/>
+              </w:rPr>
+              <w:t>5</w:t>
+            </w:r>
+            <w:r>
+              <w:rPr>
+                <w:noProof/>
+                <w:webHidden/>
+              </w:rPr>
+              <w:fldChar w:fldCharType="end"/>
+            </w:r>
+          </w:hyperlink>
+        </w:p>
+        <w:p>
+          <w:pPr>
+            <w:pStyle w:val="Inhopg2"/>
+            <w:tabs>
+              <w:tab w:val="right" w:leader="dot" w:pos="9062"/>
+            </w:tabs>
+            <w:rPr>
+              <w:rFonts w:cstheme="minorBidi"/>
+              <w:noProof/>
+            </w:rPr>
+          </w:pPr>
+          <w:hyperlink w:anchor="_Toc409866230" w:history="1">
+            <w:r>
+              <w:rPr>
+                <w:rStyle w:val="Hyperlink"/>
+                <w:noProof/>
+              </w:rPr>
+              <w:t>4.3 Sequencediagram</w:t>
+            </w:r>
+            <w:r>
+              <w:rPr>
+                <w:noProof/>
+                <w:webHidden/>
+              </w:rPr>
+              <w:tab/>
+            </w:r>
+            <w:r>
+              <w:rPr>
+                <w:noProof/>
+                <w:webHidden/>
+              </w:rPr>
+              <w:fldChar w:fldCharType="begin"/>
+            </w:r>
+            <w:r>
+              <w:rPr>
+                <w:noProof/>
+                <w:webHidden/>
+              </w:rPr>
+              <w:instrText xml:space="preserve"> PAGEREF _Toc409866230 \h </w:instrText>
+            </w:r>
+            <w:r>
+              <w:rPr>
+                <w:noProof/>
+                <w:webHidden/>
+              </w:rPr>
+            </w:r>
+            <w:r>
+              <w:rPr>
+                <w:noProof/>
+                <w:webHidden/>
+              </w:rPr>
+              <w:fldChar w:fldCharType="separate"/>
+            </w:r>
+            <w:r>
+              <w:rPr>
+                <w:noProof/>
+                <w:webHidden/>
+              </w:rPr>
+              <w:t>5</w:t>
             </w:r>
             <w:r>
               <w:rPr>
@@ -820,12 +1303,6 @@
         <w:p>
           <w:pPr>
             <w:sectPr>
-              <w:headerReference w:type="even" r:id="rId9"/>
-              <w:headerReference w:type="default" r:id="rId10"/>
-              <w:footerReference w:type="even" r:id="rId11"/>
-              <w:footerReference w:type="default" r:id="rId12"/>
-              <w:headerReference w:type="first" r:id="rId13"/>
-              <w:footerReference w:type="first" r:id="rId14"/>
               <w:pgSz w:w="11906" w:h="16838"/>
               <w:pgMar w:top="1417" w:right="1417" w:bottom="1417" w:left="1417" w:header="708" w:footer="708" w:gutter="0"/>
               <w:cols w:space="708"/>
@@ -848,7 +1325,7 @@
         <w:pStyle w:val="Kop1"/>
         <w:jc w:val="center"/>
       </w:pPr>
-      <w:bookmarkStart w:id="0" w:name="_Toc409080555"/>
+      <w:bookmarkStart w:id="0" w:name="_Toc409866214"/>
       <w:r>
         <w:t xml:space="preserve">1. </w:t>
       </w:r>
@@ -885,17 +1362,17 @@
         <w:pStyle w:val="Kop2"/>
         <w:jc w:val="center"/>
       </w:pPr>
-      <w:bookmarkStart w:id="1" w:name="_Toc409080557"/>
+      <w:bookmarkStart w:id="1" w:name="_Toc409866215"/>
       <w:r>
         <w:t>1.1</w:t>
       </w:r>
       <w:r>
         <w:t xml:space="preserve"> </w:t>
       </w:r>
+      <w:r>
+        <w:t>Reden van ontwikkeling</w:t>
+      </w:r>
       <w:bookmarkEnd w:id="1"/>
-      <w:r>
-        <w:t>Reden van ontwikkeling</w:t>
-      </w:r>
     </w:p>
     <w:p>
       <w:pPr>
@@ -954,17 +1431,17 @@
         <w:pStyle w:val="Kop2"/>
         <w:jc w:val="center"/>
       </w:pPr>
-      <w:bookmarkStart w:id="2" w:name="_Toc409080558"/>
+      <w:bookmarkStart w:id="2" w:name="_Toc409866216"/>
       <w:r>
         <w:t>1.2</w:t>
       </w:r>
       <w:r>
         <w:t xml:space="preserve"> </w:t>
       </w:r>
+      <w:r>
+        <w:t>Geschikt voor deze personen/organistaties</w:t>
+      </w:r>
       <w:bookmarkEnd w:id="2"/>
-      <w:r>
-        <w:t>Geschikt voor deze personen/organistaties</w:t>
-      </w:r>
     </w:p>
     <w:p>
       <w:pPr>
@@ -990,7 +1467,7 @@
         <w:pStyle w:val="Kop1"/>
         <w:jc w:val="center"/>
       </w:pPr>
-      <w:bookmarkStart w:id="3" w:name="_Toc409080559"/>
+      <w:bookmarkStart w:id="3" w:name="_Toc409866217"/>
       <w:r>
         <w:t xml:space="preserve">2. </w:t>
       </w:r>
@@ -1024,17 +1501,17 @@
         <w:pStyle w:val="Kop2"/>
         <w:jc w:val="center"/>
       </w:pPr>
-      <w:bookmarkStart w:id="4" w:name="_Toc409080561"/>
+      <w:bookmarkStart w:id="4" w:name="_Toc409866218"/>
       <w:r>
         <w:t>2.1</w:t>
       </w:r>
       <w:r>
         <w:t xml:space="preserve"> Beperkinge</w:t>
       </w:r>
+      <w:r>
+        <w:t>n</w:t>
+      </w:r>
       <w:bookmarkEnd w:id="4"/>
-      <w:r>
-        <w:t>n</w:t>
-      </w:r>
     </w:p>
     <w:p>
       <w:r>
@@ -1080,22 +1557,20 @@
         </w:rPr>
         <w:t>Meer beperkingen, duidelijkheid van code</w:t>
       </w:r>
-      <w:bookmarkStart w:id="5" w:name="_GoBack"/>
-      <w:bookmarkEnd w:id="5"/>
     </w:p>
     <w:p>
       <w:pPr>
         <w:pStyle w:val="Kop2"/>
         <w:jc w:val="center"/>
       </w:pPr>
-      <w:bookmarkStart w:id="6" w:name="_Toc409080562"/>
+      <w:bookmarkStart w:id="5" w:name="_Toc409866219"/>
       <w:r>
         <w:t>2.2</w:t>
       </w:r>
       <w:r>
         <w:t xml:space="preserve"> Eventuele oplossingen</w:t>
       </w:r>
-      <w:bookmarkEnd w:id="6"/>
+      <w:bookmarkEnd w:id="5"/>
     </w:p>
     <w:p>
       <w:r>
@@ -1199,7 +1674,7 @@
         <w:pStyle w:val="Kop2"/>
         <w:jc w:val="center"/>
       </w:pPr>
-      <w:bookmarkStart w:id="7" w:name="_Toc409080563"/>
+      <w:bookmarkStart w:id="6" w:name="_Toc409866220"/>
       <w:r>
         <w:lastRenderedPageBreak/>
         <w:t>2.3</w:t>
@@ -1207,7 +1682,7 @@
       <w:r>
         <w:t xml:space="preserve"> Analyse van beschikbare gegevens</w:t>
       </w:r>
-      <w:bookmarkEnd w:id="7"/>
+      <w:bookmarkEnd w:id="6"/>
     </w:p>
     <w:p>
       <w:r>
@@ -1233,7 +1708,7 @@
             <wp:cNvGraphicFramePr/>
             <a:graphic xmlns:a="http://schemas.openxmlformats.org/drawingml/2006/main">
               <a:graphicData uri="http://schemas.openxmlformats.org/drawingml/2006/chart">
-                <c:chart xmlns:c="http://schemas.openxmlformats.org/drawingml/2006/chart" xmlns:r="http://schemas.openxmlformats.org/officeDocument/2006/relationships" r:id="rId15"/>
+                <c:chart xmlns:c="http://schemas.openxmlformats.org/drawingml/2006/chart" xmlns:r="http://schemas.openxmlformats.org/officeDocument/2006/relationships" r:id="rId9"/>
               </a:graphicData>
             </a:graphic>
           </wp:inline>
@@ -1292,14 +1767,14 @@
         <w:pStyle w:val="Kop2"/>
         <w:jc w:val="center"/>
       </w:pPr>
-      <w:bookmarkStart w:id="8" w:name="_Toc409080564"/>
+      <w:bookmarkStart w:id="7" w:name="_Toc409866221"/>
       <w:r>
         <w:t>2.4</w:t>
       </w:r>
       <w:r>
         <w:t xml:space="preserve"> Varkenscyclus</w:t>
       </w:r>
-      <w:bookmarkEnd w:id="8"/>
+      <w:bookmarkEnd w:id="7"/>
     </w:p>
     <w:p>
       <w:r>
@@ -1375,31 +1850,122 @@
         <w:pStyle w:val="Kop1"/>
         <w:jc w:val="center"/>
       </w:pPr>
+      <w:bookmarkStart w:id="8" w:name="_Toc409866222"/>
       <w:r>
         <w:t>3. Uitbreiding 1</w:t>
       </w:r>
+      <w:bookmarkEnd w:id="8"/>
     </w:p>
     <w:p>
       <w:pPr>
         <w:pStyle w:val="Kop2"/>
         <w:jc w:val="center"/>
       </w:pPr>
+      <w:bookmarkStart w:id="9" w:name="_Toc409866223"/>
       <w:r>
         <w:t>3.1 Veranderingen</w:t>
       </w:r>
-    </w:p>
-    <w:p/>
+      <w:bookmarkEnd w:id="9"/>
+    </w:p>
+    <w:p>
+      <w:r>
+        <w:t>Tijdens de 2</w:t>
+      </w:r>
+      <w:r>
+        <w:rPr>
+          <w:vertAlign w:val="superscript"/>
+        </w:rPr>
+        <w:t>de</w:t>
+      </w:r>
+      <w:r>
+        <w:t xml:space="preserve"> week dat deze applicatie ontwikkeld werd, zijn er een aantal verbetering toegevoegd. Er is een nieuwe diersoort toegevoegd, namelijk de lynx. De lynx is een diersoort dat jaagt op konijnen en vossen. De </w:t>
+      </w:r>
+      <w:r>
+        <w:lastRenderedPageBreak/>
+        <w:t>eigenschappen van een lynx zijn strenger als van de vossen, dit is gedaan omdat een lynx makkelijker aan voedsel kan komen. Met de loop van de tijd worden er nog uitbreidingen toegevoegd waarmee het mogelijk wordt om deze eigenschappen zelf in te stellen.</w:t>
+      </w:r>
+    </w:p>
+    <w:p>
+      <w:r>
+        <w:t>Verder is er nog een jager toegevoegd. Een jager is vrij simpel van opzet. Hij jaagt op alle dieren en gaat niet dood. Er is ook geen limiet voordat een jager een volgend dier doodschiet.</w:t>
+      </w:r>
+    </w:p>
+    <w:p>
+      <w:r>
+        <w:t>Verder is er nog een interface aangemaakt genaamd Actor. Deze interface bevat alle dieren, objecten en personen die aanwezig zijn in de simulatie. Door het aanmaken van deze interface word ervoor gezorgd dat we niet een aparte voor deze zaken nodig zijn. Dit zou de code nodeloos ingewikkeld maken, en hierdoor wordt het een stuk moeilijker om andere functionaliteit toe te voegen.</w:t>
+      </w:r>
+    </w:p>
+    <w:p>
+      <w:r>
+        <w:t xml:space="preserve">Ook in de abstracte klasse </w:t>
+      </w:r>
+      <w:proofErr w:type="spellStart"/>
+      <w:r>
+        <w:t>Animal</w:t>
+      </w:r>
+      <w:proofErr w:type="spellEnd"/>
+      <w:r>
+        <w:t xml:space="preserve"> zijn wijzigen aangebracht. Een aantal methodes die bij ieder dier opnieuw gedeclareerd stonden zijn nu verplaatst naar de klasse </w:t>
+      </w:r>
+      <w:proofErr w:type="spellStart"/>
+      <w:r>
+        <w:t>Animal</w:t>
+      </w:r>
+      <w:proofErr w:type="spellEnd"/>
+      <w:r>
+        <w:t>. Hierdoor is de code nu beter leesbaar en een stuk onafhankelijker geworden.</w:t>
+      </w:r>
+    </w:p>
+    <w:p>
+      <w:r>
+        <w:t>Tot slot zijn er op diverse plekken kleine wijzigen doorgevoerd, maar deze zi</w:t>
+      </w:r>
+      <w:r>
+        <w:t>jn niet de moeite waard om te afzonderlijk te bespreken.</w:t>
+      </w:r>
+      <w:bookmarkStart w:id="10" w:name="_GoBack"/>
+      <w:bookmarkEnd w:id="10"/>
+    </w:p>
     <w:p>
       <w:pPr>
         <w:pStyle w:val="Kop2"/>
         <w:jc w:val="center"/>
       </w:pPr>
-      <w:r>
-        <w:lastRenderedPageBreak/>
+      <w:bookmarkStart w:id="11" w:name="_Toc409866224"/>
+      <w:r>
         <w:t>3.2 Klassendiagram</w:t>
       </w:r>
       <w:r>
         <w:t xml:space="preserve"> oude situatie</w:t>
+      </w:r>
+      <w:bookmarkEnd w:id="11"/>
+    </w:p>
+    <w:p>
+      <w:r>
+        <w:pict>
+          <v:shapetype id="_x0000_t75" coordsize="21600,21600" o:spt="75" o:preferrelative="t" path="m@4@5l@4@11@9@11@9@5xe" filled="f" stroked="f">
+            <v:stroke joinstyle="miter"/>
+            <v:formulas>
+              <v:f eqn="if lineDrawn pixelLineWidth 0"/>
+              <v:f eqn="sum @0 1 0"/>
+              <v:f eqn="sum 0 0 @1"/>
+              <v:f eqn="prod @2 1 2"/>
+              <v:f eqn="prod @3 21600 pixelWidth"/>
+              <v:f eqn="prod @3 21600 pixelHeight"/>
+              <v:f eqn="sum @0 0 1"/>
+              <v:f eqn="prod @6 1 2"/>
+              <v:f eqn="prod @7 21600 pixelWidth"/>
+              <v:f eqn="sum @8 21600 0"/>
+              <v:f eqn="prod @7 21600 pixelHeight"/>
+              <v:f eqn="sum @10 21600 0"/>
+            </v:formulas>
+            <v:path o:extrusionok="f" gradientshapeok="t" o:connecttype="rect"/>
+            <o:lock v:ext="edit" aspectratio="t"/>
+          </v:shapetype>
+          <v:shape id="_x0000_i1025" type="#_x0000_t75" style="width:453.6pt;height:253.2pt">
+            <v:imagedata r:id="rId10" o:title="Klassen diagram versie 1"/>
+          </v:shape>
+        </w:pict>
       </w:r>
     </w:p>
     <w:p>
@@ -1407,12 +1973,14 @@
         <w:pStyle w:val="Kop2"/>
         <w:jc w:val="center"/>
       </w:pPr>
+      <w:bookmarkStart w:id="12" w:name="_Toc409866225"/>
       <w:r>
         <w:t>3.3</w:t>
       </w:r>
       <w:r>
         <w:t xml:space="preserve"> Sequencediagram</w:t>
       </w:r>
+      <w:bookmarkEnd w:id="12"/>
     </w:p>
     <w:p/>
     <w:p>
@@ -1420,126 +1988,218 @@
         <w:pStyle w:val="Kop2"/>
         <w:jc w:val="center"/>
       </w:pPr>
+      <w:bookmarkStart w:id="13" w:name="_Toc409866226"/>
       <w:r>
         <w:t>3.4 Klassendiagram nieuwe sitatie</w:t>
       </w:r>
+      <w:bookmarkEnd w:id="13"/>
     </w:p>
     <w:p>
       <w:pPr>
         <w:pStyle w:val="Kop1"/>
         <w:jc w:val="center"/>
       </w:pPr>
+      <w:bookmarkStart w:id="14" w:name="_Toc409866227"/>
       <w:r>
         <w:t>4. Het gebruik van MVC in V&amp;K</w:t>
       </w:r>
+      <w:bookmarkEnd w:id="14"/>
     </w:p>
     <w:p>
       <w:pPr>
         <w:pStyle w:val="Kop2"/>
         <w:jc w:val="center"/>
       </w:pPr>
+      <w:bookmarkStart w:id="15" w:name="_Toc409866228"/>
       <w:r>
         <w:t>4.1 Overeenkomsten en verschillen mvc-projecten</w:t>
       </w:r>
-    </w:p>
-    <w:p>
-      <w:r>
-        <w:t>Overeenkomsten en verschillen</w:t>
-      </w:r>
-      <w:r>
-        <w:t xml:space="preserve"> tussen</w:t>
-      </w:r>
-      <w:r>
-        <w:t xml:space="preserve"> MVCDynamicModelThread en -ThreadGeneralized</w:t>
-      </w:r>
-    </w:p>
-    <w:p>
-      <w:r>
-        <w:t>De projecten MVCDynamicModelThread en -ThreadGeneralized zijn voor het grootste gedeelte aan elkaar gelijk. Beide gebruiken de klassen Controller, CountView, Model, MVCDynamicModelThread (en Generalized), MVCRunner en PieVie</w:t>
-      </w:r>
-      <w:r>
-        <w:t>w. De code van deze klassen is dan</w:t>
-      </w:r>
-      <w:r>
-        <w:t xml:space="preserve"> ook nagenoeg identiek aan elkaar. </w:t>
-      </w:r>
-      <w:r>
-        <w:t>Eén</w:t>
-      </w:r>
-      <w:r>
-        <w:t xml:space="preserve"> verschil is dat ThreadGeneralized abstracte klassen heeft waar zoveel mogelijk</w:t>
-      </w:r>
-      <w:r>
-        <w:t xml:space="preserve"> van de</w:t>
-      </w:r>
-      <w:r>
-        <w:t xml:space="preserve"> MVC-aspecten in zitten. Dit zijn dus de klassen AbstractView, -Controller en -Model. Het voordeel hiervan is dat het een stuk gemakkelijker wordt om meer klassen toe te voegen</w:t>
-      </w:r>
-      <w:r>
-        <w:t>. Er kan bijvoorbeeld nog een</w:t>
-      </w:r>
-      <w:r>
-        <w:t xml:space="preserve"> View-klasse toegevoegd worden die</w:t>
-      </w:r>
-      <w:r>
-        <w:t xml:space="preserve"> van AbstractView </w:t>
-      </w:r>
-      <w:r>
-        <w:t xml:space="preserve">erft. </w:t>
-      </w:r>
-      <w:r>
-        <w:t>Een ander pluspunt is dat de code</w:t>
-      </w:r>
-      <w:r>
-        <w:t xml:space="preserve"> duidelijker te volgen</w:t>
-      </w:r>
-      <w:r>
-        <w:t xml:space="preserve"> is</w:t>
-      </w:r>
+      <w:bookmarkEnd w:id="15"/>
+    </w:p>
+    <w:p>
+      <w:r>
+        <w:t xml:space="preserve">Overeenkomsten en verschillen tussen </w:t>
+      </w:r>
+      <w:proofErr w:type="spellStart"/>
+      <w:r>
+        <w:t>MVCDynamicModelThread</w:t>
+      </w:r>
+      <w:proofErr w:type="spellEnd"/>
+      <w:r>
+        <w:t xml:space="preserve"> en -</w:t>
+      </w:r>
+      <w:proofErr w:type="spellStart"/>
+      <w:r>
+        <w:t>ThreadGeneralized</w:t>
+      </w:r>
+      <w:proofErr w:type="spellEnd"/>
+    </w:p>
+    <w:p>
+      <w:r>
+        <w:lastRenderedPageBreak/>
+        <w:t xml:space="preserve">De projecten </w:t>
+      </w:r>
+      <w:proofErr w:type="spellStart"/>
+      <w:r>
+        <w:t>MVCDynamicModelThread</w:t>
+      </w:r>
+      <w:proofErr w:type="spellEnd"/>
+      <w:r>
+        <w:t xml:space="preserve"> en -</w:t>
+      </w:r>
+      <w:proofErr w:type="spellStart"/>
+      <w:r>
+        <w:t>ThreadGeneralized</w:t>
+      </w:r>
+      <w:proofErr w:type="spellEnd"/>
+      <w:r>
+        <w:t xml:space="preserve"> zijn voor het grootste gedeelte aan elkaar gelijk. Beide gebruiken de klassen Controller, </w:t>
+      </w:r>
+      <w:proofErr w:type="spellStart"/>
+      <w:r>
+        <w:t>CountView</w:t>
+      </w:r>
+      <w:proofErr w:type="spellEnd"/>
+      <w:r>
+        <w:t xml:space="preserve">, Model, </w:t>
+      </w:r>
+      <w:proofErr w:type="spellStart"/>
+      <w:r>
+        <w:t>MVCDynamicModelThread</w:t>
+      </w:r>
+      <w:proofErr w:type="spellEnd"/>
+      <w:r>
+        <w:t xml:space="preserve"> (en </w:t>
+      </w:r>
+      <w:proofErr w:type="spellStart"/>
+      <w:r>
+        <w:t>Generalized</w:t>
+      </w:r>
+      <w:proofErr w:type="spellEnd"/>
+      <w:r>
+        <w:t xml:space="preserve">), </w:t>
+      </w:r>
+      <w:proofErr w:type="spellStart"/>
+      <w:r>
+        <w:t>MVCRunner</w:t>
+      </w:r>
+      <w:proofErr w:type="spellEnd"/>
       <w:r>
         <w:t xml:space="preserve"> en </w:t>
       </w:r>
-      <w:r>
-        <w:t>beter is georganiseerd</w:t>
-      </w:r>
-      <w:r>
-        <w:t xml:space="preserve">. Het project ModelThread heeft geen aparte abstracte klassen voor MVC. De MVC-aspecten van bijvoorbeeld </w:t>
-      </w:r>
-      <w:r>
-        <w:t xml:space="preserve">de ontbrekende </w:t>
-      </w:r>
-      <w:r>
-        <w:t xml:space="preserve">AbstractController zitten daar in de klasse Controller. Het kost in zo'n geval meer tijd om wijzigingen aan te brengen in de code. </w:t>
-      </w:r>
-    </w:p>
-    <w:p>
-      <w:r>
-        <w:t>Een ander verschil is dat de klassen in verschillende packages zijn geordend. De klassen AbstractModel en Model (overerving) zitten in de package nl.hanze.t12.mvc.controller.</w:t>
-      </w:r>
-      <w:r>
-        <w:t xml:space="preserve"> </w:t>
-      </w:r>
-      <w:r>
-        <w:t xml:space="preserve">De folderstructuur is dus nl/hanze/t12/mvc/controller. </w:t>
-      </w:r>
-    </w:p>
-    <w:p>
-      <w:r>
-        <w:t>Overeenkomsten en verschillen</w:t>
-      </w:r>
-      <w:r>
-        <w:t xml:space="preserve"> tussen</w:t>
-      </w:r>
-      <w:r>
-        <w:t xml:space="preserve"> MVCDynamicModelThreadGeneralized en Life</w:t>
-      </w:r>
-    </w:p>
-    <w:p>
-      <w:r>
-        <w:t>Het Project Life volgt dezelfde structuur voor MVC als ThreadGeneralized. Life heeft dus aparte abstracte klassen voor Model, View, en Controller die ook zijn geordend in packages.</w:t>
-      </w:r>
-      <w:r>
-        <w:t xml:space="preserve"> Nog een overeenkomst is dat ze beide een losstaande main-package hebben</w:t>
+      <w:proofErr w:type="spellStart"/>
+      <w:r>
+        <w:t>PieView</w:t>
+      </w:r>
+      <w:proofErr w:type="spellEnd"/>
+      <w:r>
+        <w:t xml:space="preserve">. De code van deze klassen is dan ook nagenoeg identiek aan elkaar. Eén verschil is dat </w:t>
+      </w:r>
+      <w:proofErr w:type="spellStart"/>
+      <w:r>
+        <w:t>ThreadGeneralized</w:t>
+      </w:r>
+      <w:proofErr w:type="spellEnd"/>
+      <w:r>
+        <w:t xml:space="preserve"> abstracte klassen heeft waar zoveel mogelijk van de MVC-aspecten in zitten. Dit zijn dus de klassen </w:t>
+      </w:r>
+      <w:proofErr w:type="spellStart"/>
+      <w:r>
+        <w:t>AbstractView</w:t>
+      </w:r>
+      <w:proofErr w:type="spellEnd"/>
+      <w:r>
+        <w:t xml:space="preserve">, -Controller en -Model. Het voordeel hiervan is dat het een stuk gemakkelijker wordt om meer klassen toe te voegen. Er kan bijvoorbeeld nog een View-klasse toegevoegd worden die van </w:t>
+      </w:r>
+      <w:proofErr w:type="spellStart"/>
+      <w:r>
+        <w:t>AbstractView</w:t>
+      </w:r>
+      <w:proofErr w:type="spellEnd"/>
+      <w:r>
+        <w:t xml:space="preserve"> erft. Een ander pluspunt is dat de code duidelijker te volgen is en beter is georganiseerd. Het project </w:t>
+      </w:r>
+      <w:proofErr w:type="spellStart"/>
+      <w:r>
+        <w:t>ModelThread</w:t>
+      </w:r>
+      <w:proofErr w:type="spellEnd"/>
+      <w:r>
+        <w:t xml:space="preserve"> heeft geen aparte abstracte klassen voor MVC. De MVC-aspecten van bijvoorbeeld de ontbrekende </w:t>
+      </w:r>
+      <w:proofErr w:type="spellStart"/>
+      <w:r>
+        <w:t>AbstractController</w:t>
+      </w:r>
+      <w:proofErr w:type="spellEnd"/>
+      <w:r>
+        <w:t xml:space="preserve"> zitten daar in de klasse Controller. Het kost in zo'n geval meer tijd om wijzigingen aan te brengen in de code. </w:t>
+      </w:r>
+    </w:p>
+    <w:p>
+      <w:r>
+        <w:t xml:space="preserve">Een ander verschil is dat de klassen in verschillende packages zijn geordend. De klassen </w:t>
+      </w:r>
+      <w:proofErr w:type="spellStart"/>
+      <w:r>
+        <w:t>AbstractModel</w:t>
+      </w:r>
+      <w:proofErr w:type="spellEnd"/>
+      <w:r>
+        <w:t xml:space="preserve"> en Model (overerving) zitten in de package nl.hanze.t12.mvc.controller. De folderstructuur is dus nl/</w:t>
+      </w:r>
+      <w:proofErr w:type="spellStart"/>
+      <w:r>
+        <w:t>hanze</w:t>
+      </w:r>
+      <w:proofErr w:type="spellEnd"/>
+      <w:r>
+        <w:t>/t12/</w:t>
+      </w:r>
+      <w:proofErr w:type="spellStart"/>
+      <w:r>
+        <w:t>mvc</w:t>
+      </w:r>
+      <w:proofErr w:type="spellEnd"/>
+      <w:r>
+        <w:t xml:space="preserve">/controller. </w:t>
+      </w:r>
+    </w:p>
+    <w:p>
+      <w:r>
+        <w:t xml:space="preserve">Overeenkomsten en verschillen tussen </w:t>
+      </w:r>
+      <w:proofErr w:type="spellStart"/>
+      <w:r>
+        <w:t>MVCDynamicModelThreadGeneralized</w:t>
+      </w:r>
+      <w:proofErr w:type="spellEnd"/>
+      <w:r>
+        <w:t xml:space="preserve"> en Life</w:t>
+      </w:r>
+    </w:p>
+    <w:p>
+      <w:r>
+        <w:t xml:space="preserve">Het Project Life volgt dezelfde structuur voor MVC als </w:t>
+      </w:r>
+      <w:proofErr w:type="spellStart"/>
+      <w:r>
+        <w:t>ThreadGeneralized</w:t>
+      </w:r>
+      <w:proofErr w:type="spellEnd"/>
+      <w:r>
+        <w:t>. Life heeft dus aparte abstracte klassen voor Model, View, en Controller die ook zijn geordend in packages.</w:t>
+      </w:r>
+      <w:r>
+        <w:t xml:space="preserve"> Nog een overeenkomst is dat ze beide een losstaande </w:t>
+      </w:r>
+      <w:proofErr w:type="spellStart"/>
+      <w:r>
+        <w:t>main</w:t>
+      </w:r>
+      <w:proofErr w:type="spellEnd"/>
+      <w:r>
+        <w:t>-package hebben</w:t>
       </w:r>
       <w:r>
         <w:t xml:space="preserve">, waar </w:t>
@@ -1554,15 +2214,44 @@
         <w:t xml:space="preserve"> alleen</w:t>
       </w:r>
       <w:r>
-        <w:t xml:space="preserve"> de main methode zich bevindt.</w:t>
-      </w:r>
-      <w:r>
-        <w:t xml:space="preserve"> </w:t>
-      </w:r>
-    </w:p>
-    <w:p>
-      <w:r>
-        <w:t>Een verschil tussen de twee projecten is dat Life in totaal 3 controllers heeft, inclusief een abstracte klasse. ThreadGeneralized heeft er 2, AbstractController en Controller. Life gebruikt het principe van het uitbreiden van de abstracte MVC-klassen dus al meer dan ThreadGeneralized.</w:t>
+        <w:t xml:space="preserve"> de </w:t>
+      </w:r>
+      <w:proofErr w:type="spellStart"/>
+      <w:r>
+        <w:t>main</w:t>
+      </w:r>
+      <w:proofErr w:type="spellEnd"/>
+      <w:r>
+        <w:t xml:space="preserve"> methode zich bevindt. </w:t>
+      </w:r>
+    </w:p>
+    <w:p>
+      <w:r>
+        <w:t xml:space="preserve">Een verschil tussen de twee projecten is dat Life in totaal 3 controllers heeft, inclusief een abstracte klasse. </w:t>
+      </w:r>
+      <w:proofErr w:type="spellStart"/>
+      <w:r>
+        <w:t>ThreadGeneralized</w:t>
+      </w:r>
+      <w:proofErr w:type="spellEnd"/>
+      <w:r>
+        <w:t xml:space="preserve"> heeft er 2, </w:t>
+      </w:r>
+      <w:proofErr w:type="spellStart"/>
+      <w:r>
+        <w:t>AbstractController</w:t>
+      </w:r>
+      <w:proofErr w:type="spellEnd"/>
+      <w:r>
+        <w:t xml:space="preserve"> en Controller. Life gebruikt het principe van het uitbreiden van de abstracte MVC-klassen dus al meer dan </w:t>
+      </w:r>
+      <w:proofErr w:type="spellStart"/>
+      <w:r>
+        <w:t>ThreadGeneralized</w:t>
+      </w:r>
+      <w:proofErr w:type="spellEnd"/>
+      <w:r>
+        <w:t>.</w:t>
       </w:r>
     </w:p>
     <w:p>
@@ -1570,22 +2259,34 @@
         <w:pStyle w:val="Kop2"/>
         <w:jc w:val="center"/>
       </w:pPr>
+      <w:bookmarkStart w:id="16" w:name="_Toc409866229"/>
       <w:r>
         <w:t>4.2 Klassendiagram</w:t>
       </w:r>
-    </w:p>
-    <w:p/>
+      <w:bookmarkEnd w:id="16"/>
+    </w:p>
+    <w:p>
+      <w:r>
+        <w:pict>
+          <v:shape id="_x0000_i1026" type="#_x0000_t75" style="width:453pt;height:229.8pt">
+            <v:imagedata r:id="rId11" o:title="Klassendiagram versie 3"/>
+          </v:shape>
+        </w:pict>
+      </w:r>
+    </w:p>
     <w:p>
       <w:pPr>
         <w:pStyle w:val="Kop2"/>
         <w:jc w:val="center"/>
       </w:pPr>
+      <w:bookmarkStart w:id="17" w:name="_Toc409866230"/>
       <w:r>
         <w:t>4.3 Sequencediagram</w:t>
       </w:r>
+      <w:bookmarkEnd w:id="17"/>
     </w:p>
     <w:sectPr>
-      <w:footerReference w:type="default" r:id="rId16"/>
+      <w:footerReference w:type="default" r:id="rId12"/>
       <w:pgSz w:w="11906" w:h="16838"/>
       <w:pgMar w:top="1417" w:right="1417" w:bottom="1417" w:left="1417" w:header="708" w:footer="708" w:gutter="0"/>
       <w:pgNumType w:start="3"/>
@@ -1622,36 +2323,6 @@
 </file>
 
 <file path=word/footer1.xml><?xml version="1.0" encoding="utf-8"?>
-<w:ftr xmlns:wpc="http://schemas.microsoft.com/office/word/2010/wordprocessingCanvas" xmlns:mc="http://schemas.openxmlformats.org/markup-compatibility/2006" xmlns:o="urn:schemas-microsoft-com:office:office" xmlns:r="http://schemas.openxmlformats.org/officeDocument/2006/relationships" xmlns:m="http://schemas.openxmlformats.org/officeDocument/2006/math" xmlns:v="urn:schemas-microsoft-com:vml" xmlns:wp14="http://schemas.microsoft.com/office/word/2010/wordprocessingDrawing" xmlns:wp="http://schemas.openxmlformats.org/drawingml/2006/wordprocessingDrawing" xmlns:w10="urn:schemas-microsoft-com:office:word" xmlns:w="http://schemas.openxmlformats.org/wordprocessingml/2006/main" xmlns:w14="http://schemas.microsoft.com/office/word/2010/wordml" xmlns:w15="http://schemas.microsoft.com/office/word/2012/wordml" xmlns:wpg="http://schemas.microsoft.com/office/word/2010/wordprocessingGroup" xmlns:wpi="http://schemas.microsoft.com/office/word/2010/wordprocessingInk" xmlns:wne="http://schemas.microsoft.com/office/word/2006/wordml" xmlns:wps="http://schemas.microsoft.com/office/word/2010/wordprocessingShape" mc:Ignorable="w14 w15 wp14">
-  <w:p>
-    <w:pPr>
-      <w:pStyle w:val="Voettekst"/>
-    </w:pPr>
-  </w:p>
-</w:ftr>
-</file>
-
-<file path=word/footer2.xml><?xml version="1.0" encoding="utf-8"?>
-<w:ftr xmlns:wpc="http://schemas.microsoft.com/office/word/2010/wordprocessingCanvas" xmlns:mc="http://schemas.openxmlformats.org/markup-compatibility/2006" xmlns:o="urn:schemas-microsoft-com:office:office" xmlns:r="http://schemas.openxmlformats.org/officeDocument/2006/relationships" xmlns:m="http://schemas.openxmlformats.org/officeDocument/2006/math" xmlns:v="urn:schemas-microsoft-com:vml" xmlns:wp14="http://schemas.microsoft.com/office/word/2010/wordprocessingDrawing" xmlns:wp="http://schemas.openxmlformats.org/drawingml/2006/wordprocessingDrawing" xmlns:w10="urn:schemas-microsoft-com:office:word" xmlns:w="http://schemas.openxmlformats.org/wordprocessingml/2006/main" xmlns:w14="http://schemas.microsoft.com/office/word/2010/wordml" xmlns:w15="http://schemas.microsoft.com/office/word/2012/wordml" xmlns:wpg="http://schemas.microsoft.com/office/word/2010/wordprocessingGroup" xmlns:wpi="http://schemas.microsoft.com/office/word/2010/wordprocessingInk" xmlns:wne="http://schemas.microsoft.com/office/word/2006/wordml" xmlns:wps="http://schemas.microsoft.com/office/word/2010/wordprocessingShape" mc:Ignorable="w14 w15 wp14">
-  <w:p>
-    <w:pPr>
-      <w:pStyle w:val="Voettekst"/>
-    </w:pPr>
-  </w:p>
-</w:ftr>
-</file>
-
-<file path=word/footer3.xml><?xml version="1.0" encoding="utf-8"?>
-<w:ftr xmlns:wpc="http://schemas.microsoft.com/office/word/2010/wordprocessingCanvas" xmlns:mc="http://schemas.openxmlformats.org/markup-compatibility/2006" xmlns:o="urn:schemas-microsoft-com:office:office" xmlns:r="http://schemas.openxmlformats.org/officeDocument/2006/relationships" xmlns:m="http://schemas.openxmlformats.org/officeDocument/2006/math" xmlns:v="urn:schemas-microsoft-com:vml" xmlns:wp14="http://schemas.microsoft.com/office/word/2010/wordprocessingDrawing" xmlns:wp="http://schemas.openxmlformats.org/drawingml/2006/wordprocessingDrawing" xmlns:w10="urn:schemas-microsoft-com:office:word" xmlns:w="http://schemas.openxmlformats.org/wordprocessingml/2006/main" xmlns:w14="http://schemas.microsoft.com/office/word/2010/wordml" xmlns:w15="http://schemas.microsoft.com/office/word/2012/wordml" xmlns:wpg="http://schemas.microsoft.com/office/word/2010/wordprocessingGroup" xmlns:wpi="http://schemas.microsoft.com/office/word/2010/wordprocessingInk" xmlns:wne="http://schemas.microsoft.com/office/word/2006/wordml" xmlns:wps="http://schemas.microsoft.com/office/word/2010/wordprocessingShape" mc:Ignorable="w14 w15 wp14">
-  <w:p>
-    <w:pPr>
-      <w:pStyle w:val="Voettekst"/>
-    </w:pPr>
-  </w:p>
-</w:ftr>
-</file>
-
-<file path=word/footer4.xml><?xml version="1.0" encoding="utf-8"?>
 <w:ftr xmlns:wpc="http://schemas.microsoft.com/office/word/2010/wordprocessingCanvas" xmlns:mc="http://schemas.openxmlformats.org/markup-compatibility/2006" xmlns:o="urn:schemas-microsoft-com:office:office" xmlns:r="http://schemas.openxmlformats.org/officeDocument/2006/relationships" xmlns:m="http://schemas.openxmlformats.org/officeDocument/2006/math" xmlns:v="urn:schemas-microsoft-com:vml" xmlns:wp14="http://schemas.microsoft.com/office/word/2010/wordprocessingDrawing" xmlns:wp="http://schemas.openxmlformats.org/drawingml/2006/wordprocessingDrawing" xmlns:w10="urn:schemas-microsoft-com:office:word" xmlns:w="http://schemas.openxmlformats.org/wordprocessingml/2006/main" xmlns:w14="http://schemas.microsoft.com/office/word/2010/wordml" xmlns:w15="http://schemas.microsoft.com/office/word/2012/wordml" xmlns:wpg="http://schemas.microsoft.com/office/word/2010/wordprocessingGroup" xmlns:wpi="http://schemas.microsoft.com/office/word/2010/wordprocessingInk" xmlns:wne="http://schemas.microsoft.com/office/word/2006/wordml" xmlns:wps="http://schemas.microsoft.com/office/word/2010/wordprocessingShape" mc:Ignorable="w14 w15 wp14">
   <w:sdt>
     <w:sdtPr>
@@ -1900,36 +2571,6 @@
     </w:p>
   </w:footnote>
 </w:footnotes>
-</file>
-
-<file path=word/header1.xml><?xml version="1.0" encoding="utf-8"?>
-<w:hdr xmlns:wpc="http://schemas.microsoft.com/office/word/2010/wordprocessingCanvas" xmlns:mc="http://schemas.openxmlformats.org/markup-compatibility/2006" xmlns:o="urn:schemas-microsoft-com:office:office" xmlns:r="http://schemas.openxmlformats.org/officeDocument/2006/relationships" xmlns:m="http://schemas.openxmlformats.org/officeDocument/2006/math" xmlns:v="urn:schemas-microsoft-com:vml" xmlns:wp14="http://schemas.microsoft.com/office/word/2010/wordprocessingDrawing" xmlns:wp="http://schemas.openxmlformats.org/drawingml/2006/wordprocessingDrawing" xmlns:w10="urn:schemas-microsoft-com:office:word" xmlns:w="http://schemas.openxmlformats.org/wordprocessingml/2006/main" xmlns:w14="http://schemas.microsoft.com/office/word/2010/wordml" xmlns:w15="http://schemas.microsoft.com/office/word/2012/wordml" xmlns:wpg="http://schemas.microsoft.com/office/word/2010/wordprocessingGroup" xmlns:wpi="http://schemas.microsoft.com/office/word/2010/wordprocessingInk" xmlns:wne="http://schemas.microsoft.com/office/word/2006/wordml" xmlns:wps="http://schemas.microsoft.com/office/word/2010/wordprocessingShape" mc:Ignorable="w14 w15 wp14">
-  <w:p>
-    <w:pPr>
-      <w:pStyle w:val="Koptekst"/>
-    </w:pPr>
-  </w:p>
-</w:hdr>
-</file>
-
-<file path=word/header2.xml><?xml version="1.0" encoding="utf-8"?>
-<w:hdr xmlns:wpc="http://schemas.microsoft.com/office/word/2010/wordprocessingCanvas" xmlns:mc="http://schemas.openxmlformats.org/markup-compatibility/2006" xmlns:o="urn:schemas-microsoft-com:office:office" xmlns:r="http://schemas.openxmlformats.org/officeDocument/2006/relationships" xmlns:m="http://schemas.openxmlformats.org/officeDocument/2006/math" xmlns:v="urn:schemas-microsoft-com:vml" xmlns:wp14="http://schemas.microsoft.com/office/word/2010/wordprocessingDrawing" xmlns:wp="http://schemas.openxmlformats.org/drawingml/2006/wordprocessingDrawing" xmlns:w10="urn:schemas-microsoft-com:office:word" xmlns:w="http://schemas.openxmlformats.org/wordprocessingml/2006/main" xmlns:w14="http://schemas.microsoft.com/office/word/2010/wordml" xmlns:w15="http://schemas.microsoft.com/office/word/2012/wordml" xmlns:wpg="http://schemas.microsoft.com/office/word/2010/wordprocessingGroup" xmlns:wpi="http://schemas.microsoft.com/office/word/2010/wordprocessingInk" xmlns:wne="http://schemas.microsoft.com/office/word/2006/wordml" xmlns:wps="http://schemas.microsoft.com/office/word/2010/wordprocessingShape" mc:Ignorable="w14 w15 wp14">
-  <w:p>
-    <w:pPr>
-      <w:pStyle w:val="Koptekst"/>
-    </w:pPr>
-  </w:p>
-</w:hdr>
-</file>
-
-<file path=word/header3.xml><?xml version="1.0" encoding="utf-8"?>
-<w:hdr xmlns:wpc="http://schemas.microsoft.com/office/word/2010/wordprocessingCanvas" xmlns:mc="http://schemas.openxmlformats.org/markup-compatibility/2006" xmlns:o="urn:schemas-microsoft-com:office:office" xmlns:r="http://schemas.openxmlformats.org/officeDocument/2006/relationships" xmlns:m="http://schemas.openxmlformats.org/officeDocument/2006/math" xmlns:v="urn:schemas-microsoft-com:vml" xmlns:wp14="http://schemas.microsoft.com/office/word/2010/wordprocessingDrawing" xmlns:wp="http://schemas.openxmlformats.org/drawingml/2006/wordprocessingDrawing" xmlns:w10="urn:schemas-microsoft-com:office:word" xmlns:w="http://schemas.openxmlformats.org/wordprocessingml/2006/main" xmlns:w14="http://schemas.microsoft.com/office/word/2010/wordml" xmlns:w15="http://schemas.microsoft.com/office/word/2012/wordml" xmlns:wpg="http://schemas.microsoft.com/office/word/2010/wordprocessingGroup" xmlns:wpi="http://schemas.microsoft.com/office/word/2010/wordprocessingInk" xmlns:wne="http://schemas.microsoft.com/office/word/2006/wordml" xmlns:wps="http://schemas.microsoft.com/office/word/2010/wordprocessingShape" mc:Ignorable="w14 w15 wp14">
-  <w:p>
-    <w:pPr>
-      <w:pStyle w:val="Koptekst"/>
-    </w:pPr>
-  </w:p>
-</w:hdr>
 </file>
 
 <file path=word/numbering.xml><?xml version="1.0" encoding="utf-8"?>
@@ -3616,11 +4257,11 @@
         </c:dLbls>
         <c:gapWidth val="219"/>
         <c:overlap val="-27"/>
-        <c:axId val="315942672"/>
-        <c:axId val="315943064"/>
+        <c:axId val="345141224"/>
+        <c:axId val="315490856"/>
       </c:barChart>
       <c:catAx>
-        <c:axId val="315942672"/>
+        <c:axId val="345141224"/>
         <c:scaling>
           <c:orientation val="minMax"/>
         </c:scaling>
@@ -3663,7 +4304,7 @@
             <a:endParaRPr lang="nl-NL"/>
           </a:p>
         </c:txPr>
-        <c:crossAx val="315943064"/>
+        <c:crossAx val="315490856"/>
         <c:crosses val="autoZero"/>
         <c:auto val="1"/>
         <c:lblAlgn val="ctr"/>
@@ -3671,7 +4312,7 @@
         <c:noMultiLvlLbl val="0"/>
       </c:catAx>
       <c:valAx>
-        <c:axId val="315943064"/>
+        <c:axId val="315490856"/>
         <c:scaling>
           <c:orientation val="minMax"/>
         </c:scaling>
@@ -3722,7 +4363,7 @@
             <a:endParaRPr lang="nl-NL"/>
           </a:p>
         </c:txPr>
-        <c:crossAx val="315942672"/>
+        <c:crossAx val="345141224"/>
         <c:crosses val="autoZero"/>
         <c:crossBetween val="between"/>
       </c:valAx>
@@ -4628,7 +5269,7 @@
 </file>
 
 <file path=customXml/itemProps1.xml><?xml version="1.0" encoding="utf-8"?>
-<ds:datastoreItem xmlns:ds="http://schemas.openxmlformats.org/officeDocument/2006/customXml" ds:itemID="{CAF1D7B7-2CBB-4F3F-B2C7-2FE865AF6D7B}">
+<ds:datastoreItem xmlns:ds="http://schemas.openxmlformats.org/officeDocument/2006/customXml" ds:itemID="{D09BC7FC-B147-4066-935E-8467CB6FE8BF}">
   <ds:schemaRefs>
     <ds:schemaRef ds:uri="http://schemas.openxmlformats.org/officeDocument/2006/bibliography"/>
   </ds:schemaRefs>

</xml_diff>

<commit_message>
Nieuwe versie van het eindrapport
</commit_message>
<xml_diff>
--- a/src/docs/Eindrapport versie 2.docx
+++ b/src/docs/Eindrapport versie 2.docx
@@ -108,7 +108,7 @@
             <v:path o:extrusionok="f" gradientshapeok="t" o:connecttype="rect"/>
             <o:lock v:ext="edit" aspectratio="t"/>
           </v:shapetype>
-          <v:shape id="_x0000_i1026" type="#_x0000_t75" style="width:265.8pt;height:212.4pt">
+          <v:shape id="_x0000_i1025" type="#_x0000_t75" style="width:265.8pt;height:212.4pt">
             <v:imagedata r:id="rId9" o:title="logo-staatsbosbeheer"/>
           </v:shape>
         </w:pict>
@@ -164,12 +164,81 @@
           <w:r>
             <w:fldChar w:fldCharType="separate"/>
           </w:r>
-          <w:hyperlink w:anchor="_Toc409866214" w:history="1">
+          <w:hyperlink w:anchor="_Toc410121101" w:history="1">
             <w:r>
               <w:rPr>
                 <w:rStyle w:val="Hyperlink"/>
                 <w:noProof/>
               </w:rPr>
+              <w:t>Inleiding</w:t>
+            </w:r>
+            <w:r>
+              <w:rPr>
+                <w:noProof/>
+                <w:webHidden/>
+              </w:rPr>
+              <w:tab/>
+            </w:r>
+            <w:r>
+              <w:rPr>
+                <w:noProof/>
+                <w:webHidden/>
+              </w:rPr>
+              <w:fldChar w:fldCharType="begin"/>
+            </w:r>
+            <w:r>
+              <w:rPr>
+                <w:noProof/>
+                <w:webHidden/>
+              </w:rPr>
+              <w:instrText xml:space="preserve"> PAGEREF _Toc410121101 \h </w:instrText>
+            </w:r>
+            <w:r>
+              <w:rPr>
+                <w:noProof/>
+                <w:webHidden/>
+              </w:rPr>
+            </w:r>
+            <w:r>
+              <w:rPr>
+                <w:noProof/>
+                <w:webHidden/>
+              </w:rPr>
+              <w:fldChar w:fldCharType="separate"/>
+            </w:r>
+            <w:r>
+              <w:rPr>
+                <w:noProof/>
+                <w:webHidden/>
+              </w:rPr>
+              <w:t>3</w:t>
+            </w:r>
+            <w:r>
+              <w:rPr>
+                <w:noProof/>
+                <w:webHidden/>
+              </w:rPr>
+              <w:fldChar w:fldCharType="end"/>
+            </w:r>
+          </w:hyperlink>
+        </w:p>
+        <w:p>
+          <w:pPr>
+            <w:pStyle w:val="Inhopg1"/>
+            <w:tabs>
+              <w:tab w:val="right" w:leader="dot" w:pos="9062"/>
+            </w:tabs>
+            <w:rPr>
+              <w:rFonts w:cstheme="minorBidi"/>
+              <w:noProof/>
+            </w:rPr>
+          </w:pPr>
+          <w:hyperlink w:anchor="_Toc410121102" w:history="1">
+            <w:r>
+              <w:rPr>
+                <w:rStyle w:val="Hyperlink"/>
+                <w:noProof/>
+              </w:rPr>
               <w:t>1. Probleemstelling</w:t>
             </w:r>
             <w:r>
@@ -191,7 +260,7 @@
                 <w:noProof/>
                 <w:webHidden/>
               </w:rPr>
-              <w:instrText xml:space="preserve"> PAGEREF _Toc409866214 \h </w:instrText>
+              <w:instrText xml:space="preserve"> PAGEREF _Toc410121102 \h </w:instrText>
             </w:r>
             <w:r>
               <w:rPr>
@@ -233,7 +302,7 @@
               <w:noProof/>
             </w:rPr>
           </w:pPr>
-          <w:hyperlink w:anchor="_Toc409866215" w:history="1">
+          <w:hyperlink w:anchor="_Toc410121103" w:history="1">
             <w:r>
               <w:rPr>
                 <w:rStyle w:val="Hyperlink"/>
@@ -260,7 +329,7 @@
                 <w:noProof/>
                 <w:webHidden/>
               </w:rPr>
-              <w:instrText xml:space="preserve"> PAGEREF _Toc409866215 \h </w:instrText>
+              <w:instrText xml:space="preserve"> PAGEREF _Toc410121103 \h </w:instrText>
             </w:r>
             <w:r>
               <w:rPr>
@@ -302,7 +371,7 @@
               <w:noProof/>
             </w:rPr>
           </w:pPr>
-          <w:hyperlink w:anchor="_Toc409866216" w:history="1">
+          <w:hyperlink w:anchor="_Toc410121104" w:history="1">
             <w:r>
               <w:rPr>
                 <w:rStyle w:val="Hyperlink"/>
@@ -329,7 +398,7 @@
                 <w:noProof/>
                 <w:webHidden/>
               </w:rPr>
-              <w:instrText xml:space="preserve"> PAGEREF _Toc409866216 \h </w:instrText>
+              <w:instrText xml:space="preserve"> PAGEREF _Toc410121104 \h </w:instrText>
             </w:r>
             <w:r>
               <w:rPr>
@@ -371,7 +440,7 @@
               <w:noProof/>
             </w:rPr>
           </w:pPr>
-          <w:hyperlink w:anchor="_Toc409866217" w:history="1">
+          <w:hyperlink w:anchor="_Toc410121105" w:history="1">
             <w:r>
               <w:rPr>
                 <w:rStyle w:val="Hyperlink"/>
@@ -398,7 +467,7 @@
                 <w:noProof/>
                 <w:webHidden/>
               </w:rPr>
-              <w:instrText xml:space="preserve"> PAGEREF _Toc409866217 \h </w:instrText>
+              <w:instrText xml:space="preserve"> PAGEREF _Toc410121105 \h </w:instrText>
             </w:r>
             <w:r>
               <w:rPr>
@@ -440,7 +509,7 @@
               <w:noProof/>
             </w:rPr>
           </w:pPr>
-          <w:hyperlink w:anchor="_Toc409866218" w:history="1">
+          <w:hyperlink w:anchor="_Toc410121106" w:history="1">
             <w:r>
               <w:rPr>
                 <w:rStyle w:val="Hyperlink"/>
@@ -467,7 +536,7 @@
                 <w:noProof/>
                 <w:webHidden/>
               </w:rPr>
-              <w:instrText xml:space="preserve"> PAGEREF _Toc409866218 \h </w:instrText>
+              <w:instrText xml:space="preserve"> PAGEREF _Toc410121106 \h </w:instrText>
             </w:r>
             <w:r>
               <w:rPr>
@@ -509,13 +578,13 @@
               <w:noProof/>
             </w:rPr>
           </w:pPr>
-          <w:hyperlink w:anchor="_Toc409866219" w:history="1">
+          <w:hyperlink w:anchor="_Toc410121107" w:history="1">
             <w:r>
               <w:rPr>
                 <w:rStyle w:val="Hyperlink"/>
                 <w:noProof/>
               </w:rPr>
-              <w:t>2.2 Eventuele oplossingen</w:t>
+              <w:t>2.2 Voorgestelde oplossingen</w:t>
             </w:r>
             <w:r>
               <w:rPr>
@@ -536,7 +605,7 @@
                 <w:noProof/>
                 <w:webHidden/>
               </w:rPr>
-              <w:instrText xml:space="preserve"> PAGEREF _Toc409866219 \h </w:instrText>
+              <w:instrText xml:space="preserve"> PAGEREF _Toc410121107 \h </w:instrText>
             </w:r>
             <w:r>
               <w:rPr>
@@ -556,7 +625,7 @@
                 <w:noProof/>
                 <w:webHidden/>
               </w:rPr>
-              <w:t>3</w:t>
+              <w:t>4</w:t>
             </w:r>
             <w:r>
               <w:rPr>
@@ -578,13 +647,13 @@
               <w:noProof/>
             </w:rPr>
           </w:pPr>
-          <w:hyperlink w:anchor="_Toc409866220" w:history="1">
+          <w:hyperlink w:anchor="_Toc410121108" w:history="1">
             <w:r>
               <w:rPr>
                 <w:rStyle w:val="Hyperlink"/>
                 <w:noProof/>
               </w:rPr>
-              <w:t>2.3 Analyse van beschikbare gegevens</w:t>
+              <w:t>2.3 Beschikbare gegevens van huidige situatie</w:t>
             </w:r>
             <w:r>
               <w:rPr>
@@ -605,7 +674,7 @@
                 <w:noProof/>
                 <w:webHidden/>
               </w:rPr>
-              <w:instrText xml:space="preserve"> PAGEREF _Toc409866220 \h </w:instrText>
+              <w:instrText xml:space="preserve"> PAGEREF _Toc410121108 \h </w:instrText>
             </w:r>
             <w:r>
               <w:rPr>
@@ -647,7 +716,7 @@
               <w:noProof/>
             </w:rPr>
           </w:pPr>
-          <w:hyperlink w:anchor="_Toc409866221" w:history="1">
+          <w:hyperlink w:anchor="_Toc410121109" w:history="1">
             <w:r>
               <w:rPr>
                 <w:rStyle w:val="Hyperlink"/>
@@ -674,7 +743,7 @@
                 <w:noProof/>
                 <w:webHidden/>
               </w:rPr>
-              <w:instrText xml:space="preserve"> PAGEREF _Toc409866221 \h </w:instrText>
+              <w:instrText xml:space="preserve"> PAGEREF _Toc410121109 \h </w:instrText>
             </w:r>
             <w:r>
               <w:rPr>
@@ -694,7 +763,7 @@
                 <w:noProof/>
                 <w:webHidden/>
               </w:rPr>
-              <w:t>4</w:t>
+              <w:t>5</w:t>
             </w:r>
             <w:r>
               <w:rPr>
@@ -716,7 +785,7 @@
               <w:noProof/>
             </w:rPr>
           </w:pPr>
-          <w:hyperlink w:anchor="_Toc409866222" w:history="1">
+          <w:hyperlink w:anchor="_Toc410121110" w:history="1">
             <w:r>
               <w:rPr>
                 <w:rStyle w:val="Hyperlink"/>
@@ -743,7 +812,7 @@
                 <w:noProof/>
                 <w:webHidden/>
               </w:rPr>
-              <w:instrText xml:space="preserve"> PAGEREF _Toc409866222 \h </w:instrText>
+              <w:instrText xml:space="preserve"> PAGEREF _Toc410121110 \h </w:instrText>
             </w:r>
             <w:r>
               <w:rPr>
@@ -763,7 +832,7 @@
                 <w:noProof/>
                 <w:webHidden/>
               </w:rPr>
-              <w:t>4</w:t>
+              <w:t>5</w:t>
             </w:r>
             <w:r>
               <w:rPr>
@@ -785,7 +854,7 @@
               <w:noProof/>
             </w:rPr>
           </w:pPr>
-          <w:hyperlink w:anchor="_Toc409866223" w:history="1">
+          <w:hyperlink w:anchor="_Toc410121111" w:history="1">
             <w:r>
               <w:rPr>
                 <w:rStyle w:val="Hyperlink"/>
@@ -812,7 +881,7 @@
                 <w:noProof/>
                 <w:webHidden/>
               </w:rPr>
-              <w:instrText xml:space="preserve"> PAGEREF _Toc409866223 \h </w:instrText>
+              <w:instrText xml:space="preserve"> PAGEREF _Toc410121111 \h </w:instrText>
             </w:r>
             <w:r>
               <w:rPr>
@@ -832,7 +901,7 @@
                 <w:noProof/>
                 <w:webHidden/>
               </w:rPr>
-              <w:t>4</w:t>
+              <w:t>5</w:t>
             </w:r>
             <w:r>
               <w:rPr>
@@ -854,7 +923,7 @@
               <w:noProof/>
             </w:rPr>
           </w:pPr>
-          <w:hyperlink w:anchor="_Toc409866224" w:history="1">
+          <w:hyperlink w:anchor="_Toc410121112" w:history="1">
             <w:r>
               <w:rPr>
                 <w:rStyle w:val="Hyperlink"/>
@@ -881,7 +950,7 @@
                 <w:noProof/>
                 <w:webHidden/>
               </w:rPr>
-              <w:instrText xml:space="preserve"> PAGEREF _Toc409866224 \h </w:instrText>
+              <w:instrText xml:space="preserve"> PAGEREF _Toc410121112 \h </w:instrText>
             </w:r>
             <w:r>
               <w:rPr>
@@ -901,7 +970,7 @@
                 <w:noProof/>
                 <w:webHidden/>
               </w:rPr>
-              <w:t>5</w:t>
+              <w:t>6</w:t>
             </w:r>
             <w:r>
               <w:rPr>
@@ -923,7 +992,7 @@
               <w:noProof/>
             </w:rPr>
           </w:pPr>
-          <w:hyperlink w:anchor="_Toc409866225" w:history="1">
+          <w:hyperlink w:anchor="_Toc410121113" w:history="1">
             <w:r>
               <w:rPr>
                 <w:rStyle w:val="Hyperlink"/>
@@ -950,7 +1019,7 @@
                 <w:noProof/>
                 <w:webHidden/>
               </w:rPr>
-              <w:instrText xml:space="preserve"> PAGEREF _Toc409866225 \h </w:instrText>
+              <w:instrText xml:space="preserve"> PAGEREF _Toc410121113 \h </w:instrText>
             </w:r>
             <w:r>
               <w:rPr>
@@ -970,7 +1039,7 @@
                 <w:noProof/>
                 <w:webHidden/>
               </w:rPr>
-              <w:t>5</w:t>
+              <w:t>6</w:t>
             </w:r>
             <w:r>
               <w:rPr>
@@ -992,7 +1061,7 @@
               <w:noProof/>
             </w:rPr>
           </w:pPr>
-          <w:hyperlink w:anchor="_Toc409866226" w:history="1">
+          <w:hyperlink w:anchor="_Toc410121114" w:history="1">
             <w:r>
               <w:rPr>
                 <w:rStyle w:val="Hyperlink"/>
@@ -1019,7 +1088,7 @@
                 <w:noProof/>
                 <w:webHidden/>
               </w:rPr>
-              <w:instrText xml:space="preserve"> PAGEREF _Toc409866226 \h </w:instrText>
+              <w:instrText xml:space="preserve"> PAGEREF _Toc410121114 \h </w:instrText>
             </w:r>
             <w:r>
               <w:rPr>
@@ -1039,7 +1108,7 @@
                 <w:noProof/>
                 <w:webHidden/>
               </w:rPr>
-              <w:t>5</w:t>
+              <w:t>7</w:t>
             </w:r>
             <w:r>
               <w:rPr>
@@ -1061,7 +1130,7 @@
               <w:noProof/>
             </w:rPr>
           </w:pPr>
-          <w:hyperlink w:anchor="_Toc409866227" w:history="1">
+          <w:hyperlink w:anchor="_Toc410121115" w:history="1">
             <w:r>
               <w:rPr>
                 <w:rStyle w:val="Hyperlink"/>
@@ -1088,7 +1157,7 @@
                 <w:noProof/>
                 <w:webHidden/>
               </w:rPr>
-              <w:instrText xml:space="preserve"> PAGEREF _Toc409866227 \h </w:instrText>
+              <w:instrText xml:space="preserve"> PAGEREF _Toc410121115 \h </w:instrText>
             </w:r>
             <w:r>
               <w:rPr>
@@ -1108,7 +1177,7 @@
                 <w:noProof/>
                 <w:webHidden/>
               </w:rPr>
-              <w:t>5</w:t>
+              <w:t>7</w:t>
             </w:r>
             <w:r>
               <w:rPr>
@@ -1130,7 +1199,7 @@
               <w:noProof/>
             </w:rPr>
           </w:pPr>
-          <w:hyperlink w:anchor="_Toc409866228" w:history="1">
+          <w:hyperlink w:anchor="_Toc410121116" w:history="1">
             <w:r>
               <w:rPr>
                 <w:rStyle w:val="Hyperlink"/>
@@ -1157,7 +1226,7 @@
                 <w:noProof/>
                 <w:webHidden/>
               </w:rPr>
-              <w:instrText xml:space="preserve"> PAGEREF _Toc409866228 \h </w:instrText>
+              <w:instrText xml:space="preserve"> PAGEREF _Toc410121116 \h </w:instrText>
             </w:r>
             <w:r>
               <w:rPr>
@@ -1177,7 +1246,145 @@
                 <w:noProof/>
                 <w:webHidden/>
               </w:rPr>
-              <w:t>5</w:t>
+              <w:t>7</w:t>
+            </w:r>
+            <w:r>
+              <w:rPr>
+                <w:noProof/>
+                <w:webHidden/>
+              </w:rPr>
+              <w:fldChar w:fldCharType="end"/>
+            </w:r>
+          </w:hyperlink>
+        </w:p>
+        <w:p>
+          <w:pPr>
+            <w:pStyle w:val="Inhopg3"/>
+            <w:tabs>
+              <w:tab w:val="right" w:leader="dot" w:pos="9062"/>
+            </w:tabs>
+            <w:rPr>
+              <w:rFonts w:cstheme="minorBidi"/>
+              <w:noProof/>
+            </w:rPr>
+          </w:pPr>
+          <w:hyperlink w:anchor="_Toc410121117" w:history="1">
+            <w:r>
+              <w:rPr>
+                <w:rStyle w:val="Hyperlink"/>
+                <w:noProof/>
+              </w:rPr>
+              <w:t>4.1.1 Overeenkomsten en verschillen tussen MVCDynamicModelThread en -ThreadGeneralized</w:t>
+            </w:r>
+            <w:r>
+              <w:rPr>
+                <w:noProof/>
+                <w:webHidden/>
+              </w:rPr>
+              <w:tab/>
+            </w:r>
+            <w:r>
+              <w:rPr>
+                <w:noProof/>
+                <w:webHidden/>
+              </w:rPr>
+              <w:fldChar w:fldCharType="begin"/>
+            </w:r>
+            <w:r>
+              <w:rPr>
+                <w:noProof/>
+                <w:webHidden/>
+              </w:rPr>
+              <w:instrText xml:space="preserve"> PAGEREF _Toc410121117 \h </w:instrText>
+            </w:r>
+            <w:r>
+              <w:rPr>
+                <w:noProof/>
+                <w:webHidden/>
+              </w:rPr>
+            </w:r>
+            <w:r>
+              <w:rPr>
+                <w:noProof/>
+                <w:webHidden/>
+              </w:rPr>
+              <w:fldChar w:fldCharType="separate"/>
+            </w:r>
+            <w:r>
+              <w:rPr>
+                <w:noProof/>
+                <w:webHidden/>
+              </w:rPr>
+              <w:t>7</w:t>
+            </w:r>
+            <w:r>
+              <w:rPr>
+                <w:noProof/>
+                <w:webHidden/>
+              </w:rPr>
+              <w:fldChar w:fldCharType="end"/>
+            </w:r>
+          </w:hyperlink>
+        </w:p>
+        <w:p>
+          <w:pPr>
+            <w:pStyle w:val="Inhopg3"/>
+            <w:tabs>
+              <w:tab w:val="right" w:leader="dot" w:pos="9062"/>
+            </w:tabs>
+            <w:rPr>
+              <w:rFonts w:cstheme="minorBidi"/>
+              <w:noProof/>
+            </w:rPr>
+          </w:pPr>
+          <w:hyperlink w:anchor="_Toc410121118" w:history="1">
+            <w:r>
+              <w:rPr>
+                <w:rStyle w:val="Hyperlink"/>
+                <w:noProof/>
+              </w:rPr>
+              <w:t>4.1.2 Overeenkomsten en verschillen tussen MVCDynamicModelThreadGeneralized en Life</w:t>
+            </w:r>
+            <w:r>
+              <w:rPr>
+                <w:noProof/>
+                <w:webHidden/>
+              </w:rPr>
+              <w:tab/>
+            </w:r>
+            <w:r>
+              <w:rPr>
+                <w:noProof/>
+                <w:webHidden/>
+              </w:rPr>
+              <w:fldChar w:fldCharType="begin"/>
+            </w:r>
+            <w:r>
+              <w:rPr>
+                <w:noProof/>
+                <w:webHidden/>
+              </w:rPr>
+              <w:instrText xml:space="preserve"> PAGEREF _Toc410121118 \h </w:instrText>
+            </w:r>
+            <w:r>
+              <w:rPr>
+                <w:noProof/>
+                <w:webHidden/>
+              </w:rPr>
+            </w:r>
+            <w:r>
+              <w:rPr>
+                <w:noProof/>
+                <w:webHidden/>
+              </w:rPr>
+              <w:fldChar w:fldCharType="separate"/>
+            </w:r>
+            <w:r>
+              <w:rPr>
+                <w:noProof/>
+                <w:webHidden/>
+              </w:rPr>
+              <w:t>7</w:t>
             </w:r>
             <w:r>
               <w:rPr>
@@ -1199,7 +1406,7 @@
               <w:noProof/>
             </w:rPr>
           </w:pPr>
-          <w:hyperlink w:anchor="_Toc409866229" w:history="1">
+          <w:hyperlink w:anchor="_Toc410121119" w:history="1">
             <w:r>
               <w:rPr>
                 <w:rStyle w:val="Hyperlink"/>
@@ -1226,7 +1433,7 @@
                 <w:noProof/>
                 <w:webHidden/>
               </w:rPr>
-              <w:instrText xml:space="preserve"> PAGEREF _Toc409866229 \h </w:instrText>
+              <w:instrText xml:space="preserve"> PAGEREF _Toc410121119 \h </w:instrText>
             </w:r>
             <w:r>
               <w:rPr>
@@ -1246,7 +1453,7 @@
                 <w:noProof/>
                 <w:webHidden/>
               </w:rPr>
-              <w:t>5</w:t>
+              <w:t>8</w:t>
             </w:r>
             <w:r>
               <w:rPr>
@@ -1268,7 +1475,7 @@
               <w:noProof/>
             </w:rPr>
           </w:pPr>
-          <w:hyperlink w:anchor="_Toc409866230" w:history="1">
+          <w:hyperlink w:anchor="_Toc410121120" w:history="1">
             <w:r>
               <w:rPr>
                 <w:rStyle w:val="Hyperlink"/>
@@ -1295,7 +1502,7 @@
                 <w:noProof/>
                 <w:webHidden/>
               </w:rPr>
-              <w:instrText xml:space="preserve"> PAGEREF _Toc409866230 \h </w:instrText>
+              <w:instrText xml:space="preserve"> PAGEREF _Toc410121120 \h </w:instrText>
             </w:r>
             <w:r>
               <w:rPr>
@@ -1315,7 +1522,214 @@
                 <w:noProof/>
                 <w:webHidden/>
               </w:rPr>
-              <w:t>5</w:t>
+              <w:t>8</w:t>
+            </w:r>
+            <w:r>
+              <w:rPr>
+                <w:noProof/>
+                <w:webHidden/>
+              </w:rPr>
+              <w:fldChar w:fldCharType="end"/>
+            </w:r>
+          </w:hyperlink>
+        </w:p>
+        <w:p>
+          <w:pPr>
+            <w:pStyle w:val="Inhopg1"/>
+            <w:tabs>
+              <w:tab w:val="right" w:leader="dot" w:pos="9062"/>
+            </w:tabs>
+            <w:rPr>
+              <w:rFonts w:cstheme="minorBidi"/>
+              <w:noProof/>
+            </w:rPr>
+          </w:pPr>
+          <w:hyperlink w:anchor="_Toc410121121" w:history="1">
+            <w:r>
+              <w:rPr>
+                <w:rStyle w:val="Hyperlink"/>
+                <w:noProof/>
+              </w:rPr>
+              <w:t>5. Uitbreiding 2</w:t>
+            </w:r>
+            <w:r>
+              <w:rPr>
+                <w:noProof/>
+                <w:webHidden/>
+              </w:rPr>
+              <w:tab/>
+            </w:r>
+            <w:r>
+              <w:rPr>
+                <w:noProof/>
+                <w:webHidden/>
+              </w:rPr>
+              <w:fldChar w:fldCharType="begin"/>
+            </w:r>
+            <w:r>
+              <w:rPr>
+                <w:noProof/>
+                <w:webHidden/>
+              </w:rPr>
+              <w:instrText xml:space="preserve"> PAGEREF _Toc410121121 \h </w:instrText>
+            </w:r>
+            <w:r>
+              <w:rPr>
+                <w:noProof/>
+                <w:webHidden/>
+              </w:rPr>
+            </w:r>
+            <w:r>
+              <w:rPr>
+                <w:noProof/>
+                <w:webHidden/>
+              </w:rPr>
+              <w:fldChar w:fldCharType="separate"/>
+            </w:r>
+            <w:r>
+              <w:rPr>
+                <w:noProof/>
+                <w:webHidden/>
+              </w:rPr>
+              <w:t>8</w:t>
+            </w:r>
+            <w:r>
+              <w:rPr>
+                <w:noProof/>
+                <w:webHidden/>
+              </w:rPr>
+              <w:fldChar w:fldCharType="end"/>
+            </w:r>
+          </w:hyperlink>
+        </w:p>
+        <w:p>
+          <w:pPr>
+            <w:pStyle w:val="Inhopg2"/>
+            <w:tabs>
+              <w:tab w:val="right" w:leader="dot" w:pos="9062"/>
+            </w:tabs>
+            <w:rPr>
+              <w:rFonts w:cstheme="minorBidi"/>
+              <w:noProof/>
+            </w:rPr>
+          </w:pPr>
+          <w:hyperlink w:anchor="_Toc410121122" w:history="1">
+            <w:r>
+              <w:rPr>
+                <w:rStyle w:val="Hyperlink"/>
+                <w:noProof/>
+              </w:rPr>
+              <w:t>5.1 Nieuwe toevoegingen</w:t>
+            </w:r>
+            <w:r>
+              <w:rPr>
+                <w:noProof/>
+                <w:webHidden/>
+              </w:rPr>
+              <w:tab/>
+            </w:r>
+            <w:r>
+              <w:rPr>
+                <w:noProof/>
+                <w:webHidden/>
+              </w:rPr>
+              <w:fldChar w:fldCharType="begin"/>
+            </w:r>
+            <w:r>
+              <w:rPr>
+                <w:noProof/>
+                <w:webHidden/>
+              </w:rPr>
+              <w:instrText xml:space="preserve"> PAGEREF _Toc410121122 \h </w:instrText>
+            </w:r>
+            <w:r>
+              <w:rPr>
+                <w:noProof/>
+                <w:webHidden/>
+              </w:rPr>
+            </w:r>
+            <w:r>
+              <w:rPr>
+                <w:noProof/>
+                <w:webHidden/>
+              </w:rPr>
+              <w:fldChar w:fldCharType="separate"/>
+            </w:r>
+            <w:r>
+              <w:rPr>
+                <w:noProof/>
+                <w:webHidden/>
+              </w:rPr>
+              <w:t>8</w:t>
+            </w:r>
+            <w:r>
+              <w:rPr>
+                <w:noProof/>
+                <w:webHidden/>
+              </w:rPr>
+              <w:fldChar w:fldCharType="end"/>
+            </w:r>
+          </w:hyperlink>
+        </w:p>
+        <w:p>
+          <w:pPr>
+            <w:pStyle w:val="Inhopg3"/>
+            <w:tabs>
+              <w:tab w:val="right" w:leader="dot" w:pos="9062"/>
+            </w:tabs>
+            <w:rPr>
+              <w:rFonts w:cstheme="minorBidi"/>
+              <w:noProof/>
+            </w:rPr>
+          </w:pPr>
+          <w:hyperlink w:anchor="_Toc410121123" w:history="1">
+            <w:r>
+              <w:rPr>
+                <w:rStyle w:val="Hyperlink"/>
+                <w:noProof/>
+              </w:rPr>
+              <w:t>5.1.1 Gras</w:t>
+            </w:r>
+            <w:r>
+              <w:rPr>
+                <w:noProof/>
+                <w:webHidden/>
+              </w:rPr>
+              <w:tab/>
+            </w:r>
+            <w:r>
+              <w:rPr>
+                <w:noProof/>
+                <w:webHidden/>
+              </w:rPr>
+              <w:fldChar w:fldCharType="begin"/>
+            </w:r>
+            <w:r>
+              <w:rPr>
+                <w:noProof/>
+                <w:webHidden/>
+              </w:rPr>
+              <w:instrText xml:space="preserve"> PAGEREF _Toc410121123 \h </w:instrText>
+            </w:r>
+            <w:r>
+              <w:rPr>
+                <w:noProof/>
+                <w:webHidden/>
+              </w:rPr>
+            </w:r>
+            <w:r>
+              <w:rPr>
+                <w:noProof/>
+                <w:webHidden/>
+              </w:rPr>
+              <w:fldChar w:fldCharType="separate"/>
+            </w:r>
+            <w:r>
+              <w:rPr>
+                <w:noProof/>
+                <w:webHidden/>
+              </w:rPr>
+              <w:t>8</w:t>
             </w:r>
             <w:r>
               <w:rPr>
@@ -1329,9 +1743,11 @@
         <w:p>
           <w:pPr>
             <w:sectPr>
+              <w:footerReference w:type="first" r:id="rId10"/>
               <w:pgSz w:w="11906" w:h="16838"/>
-              <w:pgMar w:top="1417" w:right="1417" w:bottom="1417" w:left="1417" w:header="708" w:footer="708" w:gutter="0"/>
+              <w:pgMar w:top="1417" w:right="1417" w:bottom="1417" w:left="1417" w:header="510" w:footer="340" w:gutter="0"/>
               <w:cols w:space="708"/>
+              <w:titlePg/>
               <w:docGrid w:linePitch="360"/>
             </w:sectPr>
           </w:pPr>
@@ -1350,10 +1766,12 @@
         <w:pStyle w:val="Kop1"/>
         <w:jc w:val="center"/>
       </w:pPr>
+      <w:bookmarkStart w:id="0" w:name="_Toc410121101"/>
       <w:r>
         <w:lastRenderedPageBreak/>
         <w:t>Inleiding</w:t>
       </w:r>
+      <w:bookmarkEnd w:id="0"/>
     </w:p>
     <w:p>
       <w:r>
@@ -1371,7 +1789,18 @@
     </w:p>
     <w:p>
       <w:r>
+        <w:t>De applicatie die ontwikkeld gaat worden is een simulatie om dierenpopulaties in bij te houden.</w:t>
+      </w:r>
+      <w:r>
+        <w:t xml:space="preserve"> De daadwerkelijke reden van ontwikkeling wordt behandeld in paraaf 1.1.</w:t>
+      </w:r>
+    </w:p>
+    <w:p>
+      <w:r>
         <w:t>De applicatie zoals is gegeven door de opdrachtgever bevat een aantal tekortkomingen. De oplossingen die hiervoor gemaakt zijn worden ook gemotiveerd in dit rapport.</w:t>
+      </w:r>
+      <w:r>
+        <w:t xml:space="preserve"> Deze worden eerst algemeen behandeld, en vervolgens worden de uitbreiding per week besproken.</w:t>
       </w:r>
     </w:p>
     <w:p>
@@ -1379,7 +1808,7 @@
         <w:pStyle w:val="Kop1"/>
         <w:jc w:val="center"/>
       </w:pPr>
-      <w:bookmarkStart w:id="0" w:name="_Toc409866214"/>
+      <w:bookmarkStart w:id="1" w:name="_Toc410121102"/>
       <w:r>
         <w:t xml:space="preserve">1. </w:t>
       </w:r>
@@ -1389,26 +1818,11 @@
       <w:r>
         <w:t>stelling</w:t>
       </w:r>
-      <w:bookmarkEnd w:id="0"/>
+      <w:bookmarkEnd w:id="1"/>
     </w:p>
     <w:p>
       <w:r>
-        <w:t xml:space="preserve">In dit hoofdstuk </w:t>
-      </w:r>
-      <w:r>
-        <w:t>wordt duidelijk gemaakt</w:t>
-      </w:r>
-      <w:r>
-        <w:t xml:space="preserve"> waarom</w:t>
-      </w:r>
-      <w:r>
-        <w:t xml:space="preserve"> deze applicatie ontwikkel</w:t>
-      </w:r>
-      <w:r>
-        <w:t>d wordt,</w:t>
-      </w:r>
-      <w:r>
-        <w:t xml:space="preserve"> en voor wie deze geschikt is.</w:t>
+        <w:t xml:space="preserve">In dit hoofdstuk wordt er dieper gekeken naar voor wie, en waarom deze applicatie is ontwikkeld. Verder wordt er gekeken naar welke gegevens er nu beschikbaar zijn. </w:t>
       </w:r>
     </w:p>
     <w:p>
@@ -1416,7 +1830,7 @@
         <w:pStyle w:val="Kop2"/>
         <w:jc w:val="center"/>
       </w:pPr>
-      <w:bookmarkStart w:id="1" w:name="_Toc409866215"/>
+      <w:bookmarkStart w:id="2" w:name="_Toc410121103"/>
       <w:r>
         <w:t>1.1</w:t>
       </w:r>
@@ -1426,7 +1840,7 @@
       <w:r>
         <w:t>Reden van ontwikkeling</w:t>
       </w:r>
-      <w:bookmarkEnd w:id="1"/>
+      <w:bookmarkEnd w:id="2"/>
     </w:p>
     <w:p>
       <w:r>
@@ -1448,13 +1862,16 @@
       <w:r>
         <w:t xml:space="preserve"> </w:t>
       </w:r>
+      <w:r>
+        <w:t>Denk hierbij aan het aantal dieren, en welke populaties er in de simulatie moeten worden meegenomen.</w:t>
+      </w:r>
     </w:p>
     <w:p>
       <w:pPr>
         <w:pStyle w:val="Kop2"/>
         <w:jc w:val="center"/>
       </w:pPr>
-      <w:bookmarkStart w:id="2" w:name="_Toc409866216"/>
+      <w:bookmarkStart w:id="3" w:name="_Toc410121104"/>
       <w:r>
         <w:t>1.2</w:t>
       </w:r>
@@ -1464,7 +1881,7 @@
       <w:r>
         <w:t>Geschikt voor deze personen/organistaties</w:t>
       </w:r>
-      <w:bookmarkEnd w:id="2"/>
+      <w:bookmarkEnd w:id="3"/>
     </w:p>
     <w:p>
       <w:pPr>
@@ -1487,14 +1904,14 @@
         <w:pStyle w:val="Kop1"/>
         <w:jc w:val="center"/>
       </w:pPr>
-      <w:bookmarkStart w:id="3" w:name="_Toc409866217"/>
+      <w:bookmarkStart w:id="4" w:name="_Toc410121105"/>
       <w:r>
         <w:t xml:space="preserve">2. </w:t>
       </w:r>
       <w:r>
         <w:t>Analyse van huidige situatie</w:t>
       </w:r>
-      <w:bookmarkEnd w:id="3"/>
+      <w:bookmarkEnd w:id="4"/>
     </w:p>
     <w:p>
       <w:r>
@@ -1521,7 +1938,7 @@
         <w:pStyle w:val="Kop2"/>
         <w:jc w:val="center"/>
       </w:pPr>
-      <w:bookmarkStart w:id="4" w:name="_Toc409866218"/>
+      <w:bookmarkStart w:id="5" w:name="_Toc410121106"/>
       <w:r>
         <w:t>2.1</w:t>
       </w:r>
@@ -1531,7 +1948,7 @@
       <w:r>
         <w:t>n</w:t>
       </w:r>
-      <w:bookmarkEnd w:id="4"/>
+      <w:bookmarkEnd w:id="5"/>
     </w:p>
     <w:p>
       <w:r>
@@ -1569,6 +1986,7 @@
     </w:p>
     <w:p>
       <w:r>
+        <w:lastRenderedPageBreak/>
         <w:t>Ook is de GUI aan de matige kant. Zo valt op dit moment de simulatie niet te stoppen of ook maar te resetten. Hierdoor vertoont de applicatie soms gedrag dat niet wenselijk is.</w:t>
       </w:r>
     </w:p>
@@ -1577,7 +1995,7 @@
         <w:pStyle w:val="Kop2"/>
         <w:jc w:val="center"/>
       </w:pPr>
-      <w:bookmarkStart w:id="5" w:name="_Toc409866219"/>
+      <w:bookmarkStart w:id="6" w:name="_Toc410121107"/>
       <w:r>
         <w:t>2.2</w:t>
       </w:r>
@@ -1590,12 +2008,17 @@
       <w:r>
         <w:t xml:space="preserve"> oplossingen</w:t>
       </w:r>
-      <w:bookmarkEnd w:id="5"/>
+      <w:bookmarkEnd w:id="6"/>
     </w:p>
     <w:p>
       <w:r>
-        <w:lastRenderedPageBreak/>
-        <w:t>De in hoofdstuk 2.1</w:t>
+        <w:t xml:space="preserve">De in </w:t>
+      </w:r>
+      <w:r>
+        <w:t xml:space="preserve">paragraaf </w:t>
+      </w:r>
+      <w:r>
+        <w:t>2.1</w:t>
       </w:r>
       <w:r>
         <w:t xml:space="preserve"> gestelde </w:t>
@@ -1721,20 +2144,24 @@
       <w:r>
         <w:t>Voor de GUI is er een hele simpele oplossing. Door knoppen toe te voegen en hier acties aan te verbinden krijgt de eindgebruiker al veel meer invloed op hoe de applicatie werkt.</w:t>
       </w:r>
-      <w:bookmarkStart w:id="6" w:name="_GoBack"/>
-      <w:bookmarkEnd w:id="6"/>
     </w:p>
     <w:p>
       <w:pPr>
         <w:pStyle w:val="Kop2"/>
         <w:jc w:val="center"/>
       </w:pPr>
-      <w:bookmarkStart w:id="7" w:name="_Toc409866220"/>
+      <w:bookmarkStart w:id="7" w:name="_Toc410121108"/>
       <w:r>
         <w:t>2.3</w:t>
       </w:r>
       <w:r>
-        <w:t xml:space="preserve"> beschikbare gegevens</w:t>
+        <w:t xml:space="preserve"> B</w:t>
+      </w:r>
+      <w:r>
+        <w:t>eschikbare gegevens</w:t>
+      </w:r>
+      <w:r>
+        <w:t xml:space="preserve"> van huidige situatie</w:t>
       </w:r>
       <w:bookmarkEnd w:id="7"/>
     </w:p>
@@ -1762,7 +2189,7 @@
             <wp:cNvGraphicFramePr/>
             <a:graphic xmlns:a="http://schemas.openxmlformats.org/drawingml/2006/main">
               <a:graphicData uri="http://schemas.openxmlformats.org/drawingml/2006/chart">
-                <c:chart xmlns:c="http://schemas.openxmlformats.org/drawingml/2006/chart" xmlns:r="http://schemas.openxmlformats.org/officeDocument/2006/relationships" r:id="rId10"/>
+                <c:chart xmlns:c="http://schemas.openxmlformats.org/drawingml/2006/chart" xmlns:r="http://schemas.openxmlformats.org/officeDocument/2006/relationships" r:id="rId11"/>
               </a:graphicData>
             </a:graphic>
           </wp:inline>
@@ -1790,7 +2217,35 @@
     </w:p>
     <w:p>
       <w:r>
-        <w:t>De dierenpopulaties zijn over het algemeen stabiel te noemen. Bij de konijnenpopulaties kunnen we duidelijk zien dat deze steeds op en neer gaan, en eigenlijk nooit onder de 2000 uitkomen. Bij de vossen ligt dit iets anders. Doordat de vossen sowieso al met een veel kleinere populatie te maken hebben, zijn de gegevens  per 100 stappen niet echt representatief. In de bovenstaande grafiek kunnen we namelijk niet echt duidelijk een verband zien tussen het de populatie van konijnen en vossen.</w:t>
+        <w:t xml:space="preserve">De dierenpopulaties zijn over het algemeen stabiel te noemen. Bij de </w:t>
+      </w:r>
+      <w:r>
+        <w:t>konijnenpopulaties kunnen is het</w:t>
+      </w:r>
+      <w:r>
+        <w:t xml:space="preserve"> duidelijk </w:t>
+      </w:r>
+      <w:r>
+        <w:t xml:space="preserve">te </w:t>
+      </w:r>
+      <w:r>
+        <w:t xml:space="preserve">zien dat deze steeds op en neer gaan, en eigenlijk nooit onder de 2000 uitkomen. Bij de vossen ligt </w:t>
+      </w:r>
+      <w:r>
+        <w:lastRenderedPageBreak/>
+        <w:t xml:space="preserve">dit iets anders. Doordat de vossen sowieso al met een veel kleinere populatie te maken hebben, zijn de gegevens  per 100 stappen niet echt representatief. In de bovenstaande grafiek </w:t>
+      </w:r>
+      <w:r>
+        <w:t>is</w:t>
+      </w:r>
+      <w:r>
+        <w:t xml:space="preserve"> namelijk niet echt duidelijk een verband </w:t>
+      </w:r>
+      <w:r>
+        <w:t xml:space="preserve">te </w:t>
+      </w:r>
+      <w:r>
+        <w:t>zien tussen het de populatie van konijnen en vossen.</w:t>
       </w:r>
     </w:p>
     <w:p>
@@ -1800,7 +2255,6 @@
         </w:rPr>
       </w:pPr>
       <w:r>
-        <w:lastRenderedPageBreak/>
         <w:t>Deze is er echter wel. In paragraaf 2.4 wordt dit duidelijk uitgelegd aan de hand van een voorbeeld en waarom dit zo is.</w:t>
       </w:r>
     </w:p>
@@ -1809,7 +2263,7 @@
         <w:pStyle w:val="Kop2"/>
         <w:jc w:val="center"/>
       </w:pPr>
-      <w:bookmarkStart w:id="8" w:name="_Toc409866221"/>
+      <w:bookmarkStart w:id="8" w:name="_Toc410121109"/>
       <w:r>
         <w:t>2.4</w:t>
       </w:r>
@@ -1843,6 +2297,7 @@
           <w:id w:val="970408548"/>
           <w:citation/>
         </w:sdtPr>
+        <w:sdtEndPr/>
         <w:sdtContent>
           <w:r>
             <w:fldChar w:fldCharType="begin"/>
@@ -1891,24 +2346,2016 @@
         <w:pStyle w:val="Kop1"/>
         <w:jc w:val="center"/>
       </w:pPr>
-      <w:bookmarkStart w:id="9" w:name="_Toc409866222"/>
+      <w:bookmarkStart w:id="9" w:name="_Toc410121110"/>
       <w:r>
         <w:t>3. Uitbreiding 1</w:t>
       </w:r>
       <w:bookmarkEnd w:id="9"/>
+    </w:p>
+    <w:p>
+      <w:r>
+        <w:t xml:space="preserve">In dit hoofdstuk worden de veranderingen besproken die in week 2 van het project zijn gemaakt. </w:t>
+      </w:r>
+      <w:r>
+        <w:t>Er valt in de klassendiagrammen te zien hoe de oude situatie is, en hoe de nieuwe situatie is geworden.</w:t>
+      </w:r>
     </w:p>
     <w:p>
       <w:pPr>
         <w:pStyle w:val="Kop2"/>
         <w:jc w:val="center"/>
       </w:pPr>
-      <w:bookmarkStart w:id="10" w:name="_Toc409866223"/>
+      <w:bookmarkStart w:id="10" w:name="_Toc410121111"/>
       <w:r>
         <w:t>3.1 Veranderingen</w:t>
       </w:r>
       <w:bookmarkEnd w:id="10"/>
     </w:p>
     <w:p>
+      <w:r>
+        <w:rPr>
+          <w:noProof/>
+          <w:lang w:eastAsia="nl-NL"/>
+        </w:rPr>
+        <mc:AlternateContent>
+          <mc:Choice Requires="wps">
+            <w:drawing>
+              <wp:anchor distT="45720" distB="45720" distL="114300" distR="114300" simplePos="0" relativeHeight="251659264" behindDoc="0" locked="0" layoutInCell="1" allowOverlap="1">
+                <wp:simplePos x="0" y="0"/>
+                <wp:positionH relativeFrom="margin">
+                  <wp:align>right</wp:align>
+                </wp:positionH>
+                <wp:positionV relativeFrom="paragraph">
+                  <wp:posOffset>148590</wp:posOffset>
+                </wp:positionV>
+                <wp:extent cx="2811780" cy="3253740"/>
+                <wp:effectExtent l="0" t="0" r="26670" b="22860"/>
+                <wp:wrapSquare wrapText="bothSides"/>
+                <wp:docPr id="217" name="Tekstvak 2"/>
+                <wp:cNvGraphicFramePr>
+                  <a:graphicFrameLocks xmlns:a="http://schemas.openxmlformats.org/drawingml/2006/main"/>
+                </wp:cNvGraphicFramePr>
+                <a:graphic xmlns:a="http://schemas.openxmlformats.org/drawingml/2006/main">
+                  <a:graphicData uri="http://schemas.microsoft.com/office/word/2010/wordprocessingShape">
+                    <wps:wsp>
+                      <wps:cNvSpPr txBox="1">
+                        <a:spLocks noChangeArrowheads="1"/>
+                      </wps:cNvSpPr>
+                      <wps:spPr bwMode="auto">
+                        <a:xfrm>
+                          <a:off x="0" y="0"/>
+                          <a:ext cx="2811780" cy="3253740"/>
+                        </a:xfrm>
+                        <a:prstGeom prst="rect">
+                          <a:avLst/>
+                        </a:prstGeom>
+                        <a:ln>
+                          <a:headEnd/>
+                          <a:tailEnd/>
+                        </a:ln>
+                      </wps:spPr>
+                      <wps:style>
+                        <a:lnRef idx="2">
+                          <a:schemeClr val="accent2"/>
+                        </a:lnRef>
+                        <a:fillRef idx="1">
+                          <a:schemeClr val="lt1"/>
+                        </a:fillRef>
+                        <a:effectRef idx="0">
+                          <a:schemeClr val="accent2"/>
+                        </a:effectRef>
+                        <a:fontRef idx="minor">
+                          <a:schemeClr val="dk1"/>
+                        </a:fontRef>
+                      </wps:style>
+                      <wps:txbx>
+                        <w:txbxContent>
+                          <w:p>
+                            <w:pPr>
+                              <w:shd w:val="clear" w:color="auto" w:fill="FFFFFF"/>
+                              <w:spacing w:before="0" w:after="0" w:line="240" w:lineRule="auto"/>
+                              <w:rPr>
+                                <w:rFonts w:ascii="Courier New" w:eastAsia="Times New Roman" w:hAnsi="Courier New" w:cs="Courier New"/>
+                                <w:color w:val="000000"/>
+                                <w:sz w:val="16"/>
+                                <w:szCs w:val="16"/>
+                                <w:lang w:eastAsia="nl-NL"/>
+                              </w:rPr>
+                            </w:pPr>
+                            <w:r>
+                              <w:rPr>
+                                <w:rFonts w:ascii="Courier New" w:eastAsia="Times New Roman" w:hAnsi="Courier New" w:cs="Courier New"/>
+                                <w:color w:val="8000FF"/>
+                                <w:sz w:val="16"/>
+                                <w:szCs w:val="16"/>
+                                <w:lang w:eastAsia="nl-NL"/>
+                              </w:rPr>
+                              <w:t>package</w:t>
+                            </w:r>
+                            <w:r>
+                              <w:rPr>
+                                <w:rFonts w:ascii="Courier New" w:eastAsia="Times New Roman" w:hAnsi="Courier New" w:cs="Courier New"/>
+                                <w:color w:val="000000"/>
+                                <w:sz w:val="16"/>
+                                <w:szCs w:val="16"/>
+                                <w:lang w:eastAsia="nl-NL"/>
+                              </w:rPr>
+                              <w:t xml:space="preserve"> </w:t>
+                            </w:r>
+                            <w:proofErr w:type="spellStart"/>
+                            <w:r>
+                              <w:rPr>
+                                <w:rFonts w:ascii="Courier New" w:eastAsia="Times New Roman" w:hAnsi="Courier New" w:cs="Courier New"/>
+                                <w:color w:val="000000"/>
+                                <w:sz w:val="16"/>
+                                <w:szCs w:val="16"/>
+                                <w:lang w:eastAsia="nl-NL"/>
+                              </w:rPr>
+                              <w:t>vossen_en_konijnen</w:t>
+                            </w:r>
+                            <w:proofErr w:type="spellEnd"/>
+                            <w:r>
+                              <w:rPr>
+                                <w:rFonts w:ascii="Courier New" w:eastAsia="Times New Roman" w:hAnsi="Courier New" w:cs="Courier New"/>
+                                <w:b/>
+                                <w:bCs/>
+                                <w:color w:val="000080"/>
+                                <w:sz w:val="16"/>
+                                <w:szCs w:val="16"/>
+                                <w:lang w:eastAsia="nl-NL"/>
+                              </w:rPr>
+                              <w:t>;</w:t>
+                            </w:r>
+                          </w:p>
+                          <w:p>
+                            <w:pPr>
+                              <w:shd w:val="clear" w:color="auto" w:fill="FFFFFF"/>
+                              <w:spacing w:before="0" w:after="0" w:line="240" w:lineRule="auto"/>
+                              <w:rPr>
+                                <w:rFonts w:ascii="Courier New" w:eastAsia="Times New Roman" w:hAnsi="Courier New" w:cs="Courier New"/>
+                                <w:color w:val="000000"/>
+                                <w:sz w:val="16"/>
+                                <w:szCs w:val="16"/>
+                                <w:lang w:eastAsia="nl-NL"/>
+                              </w:rPr>
+                            </w:pPr>
+                          </w:p>
+                          <w:p>
+                            <w:pPr>
+                              <w:shd w:val="clear" w:color="auto" w:fill="FFFFFF"/>
+                              <w:spacing w:before="0" w:after="0" w:line="240" w:lineRule="auto"/>
+                              <w:rPr>
+                                <w:rFonts w:ascii="Courier New" w:eastAsia="Times New Roman" w:hAnsi="Courier New" w:cs="Courier New"/>
+                                <w:color w:val="000000"/>
+                                <w:sz w:val="16"/>
+                                <w:szCs w:val="16"/>
+                                <w:lang w:eastAsia="nl-NL"/>
+                              </w:rPr>
+                            </w:pPr>
+                            <w:r>
+                              <w:rPr>
+                                <w:rFonts w:ascii="Courier New" w:eastAsia="Times New Roman" w:hAnsi="Courier New" w:cs="Courier New"/>
+                                <w:b/>
+                                <w:bCs/>
+                                <w:color w:val="0000FF"/>
+                                <w:sz w:val="16"/>
+                                <w:szCs w:val="16"/>
+                                <w:lang w:eastAsia="nl-NL"/>
+                              </w:rPr>
+                              <w:t>import</w:t>
+                            </w:r>
+                            <w:r>
+                              <w:rPr>
+                                <w:rFonts w:ascii="Courier New" w:eastAsia="Times New Roman" w:hAnsi="Courier New" w:cs="Courier New"/>
+                                <w:color w:val="000000"/>
+                                <w:sz w:val="16"/>
+                                <w:szCs w:val="16"/>
+                                <w:lang w:eastAsia="nl-NL"/>
+                              </w:rPr>
+                              <w:t xml:space="preserve"> </w:t>
+                            </w:r>
+                            <w:proofErr w:type="spellStart"/>
+                            <w:r>
+                              <w:rPr>
+                                <w:rFonts w:ascii="Courier New" w:eastAsia="Times New Roman" w:hAnsi="Courier New" w:cs="Courier New"/>
+                                <w:color w:val="000000"/>
+                                <w:sz w:val="16"/>
+                                <w:szCs w:val="16"/>
+                                <w:lang w:eastAsia="nl-NL"/>
+                              </w:rPr>
+                              <w:t>java</w:t>
+                            </w:r>
+                            <w:r>
+                              <w:rPr>
+                                <w:rFonts w:ascii="Courier New" w:eastAsia="Times New Roman" w:hAnsi="Courier New" w:cs="Courier New"/>
+                                <w:b/>
+                                <w:bCs/>
+                                <w:color w:val="000080"/>
+                                <w:sz w:val="16"/>
+                                <w:szCs w:val="16"/>
+                                <w:lang w:eastAsia="nl-NL"/>
+                              </w:rPr>
+                              <w:t>.</w:t>
+                            </w:r>
+                            <w:r>
+                              <w:rPr>
+                                <w:rFonts w:ascii="Courier New" w:eastAsia="Times New Roman" w:hAnsi="Courier New" w:cs="Courier New"/>
+                                <w:color w:val="000000"/>
+                                <w:sz w:val="16"/>
+                                <w:szCs w:val="16"/>
+                                <w:lang w:eastAsia="nl-NL"/>
+                              </w:rPr>
+                              <w:t>util</w:t>
+                            </w:r>
+                            <w:r>
+                              <w:rPr>
+                                <w:rFonts w:ascii="Courier New" w:eastAsia="Times New Roman" w:hAnsi="Courier New" w:cs="Courier New"/>
+                                <w:b/>
+                                <w:bCs/>
+                                <w:color w:val="000080"/>
+                                <w:sz w:val="16"/>
+                                <w:szCs w:val="16"/>
+                                <w:lang w:eastAsia="nl-NL"/>
+                              </w:rPr>
+                              <w:t>.</w:t>
+                            </w:r>
+                            <w:r>
+                              <w:rPr>
+                                <w:rFonts w:ascii="Courier New" w:eastAsia="Times New Roman" w:hAnsi="Courier New" w:cs="Courier New"/>
+                                <w:color w:val="000000"/>
+                                <w:sz w:val="16"/>
+                                <w:szCs w:val="16"/>
+                                <w:lang w:eastAsia="nl-NL"/>
+                              </w:rPr>
+                              <w:t>List</w:t>
+                            </w:r>
+                            <w:proofErr w:type="spellEnd"/>
+                            <w:r>
+                              <w:rPr>
+                                <w:rFonts w:ascii="Courier New" w:eastAsia="Times New Roman" w:hAnsi="Courier New" w:cs="Courier New"/>
+                                <w:b/>
+                                <w:bCs/>
+                                <w:color w:val="000080"/>
+                                <w:sz w:val="16"/>
+                                <w:szCs w:val="16"/>
+                                <w:lang w:eastAsia="nl-NL"/>
+                              </w:rPr>
+                              <w:t>;</w:t>
+                            </w:r>
+                          </w:p>
+                          <w:p>
+                            <w:pPr>
+                              <w:shd w:val="clear" w:color="auto" w:fill="FFFFFF"/>
+                              <w:spacing w:before="0" w:after="0" w:line="240" w:lineRule="auto"/>
+                              <w:rPr>
+                                <w:rFonts w:ascii="Courier New" w:eastAsia="Times New Roman" w:hAnsi="Courier New" w:cs="Courier New"/>
+                                <w:color w:val="000000"/>
+                                <w:sz w:val="16"/>
+                                <w:szCs w:val="16"/>
+                                <w:lang w:eastAsia="nl-NL"/>
+                              </w:rPr>
+                            </w:pPr>
+                          </w:p>
+                          <w:p>
+                            <w:pPr>
+                              <w:shd w:val="clear" w:color="auto" w:fill="FFFFFF"/>
+                              <w:spacing w:before="0" w:after="0" w:line="240" w:lineRule="auto"/>
+                              <w:rPr>
+                                <w:rFonts w:ascii="Courier New" w:eastAsia="Times New Roman" w:hAnsi="Courier New" w:cs="Courier New"/>
+                                <w:color w:val="008080"/>
+                                <w:sz w:val="16"/>
+                                <w:szCs w:val="16"/>
+                                <w:lang w:eastAsia="nl-NL"/>
+                              </w:rPr>
+                            </w:pPr>
+                            <w:r>
+                              <w:rPr>
+                                <w:rFonts w:ascii="Courier New" w:eastAsia="Times New Roman" w:hAnsi="Courier New" w:cs="Courier New"/>
+                                <w:color w:val="008080"/>
+                                <w:sz w:val="16"/>
+                                <w:szCs w:val="16"/>
+                                <w:lang w:eastAsia="nl-NL"/>
+                              </w:rPr>
+                              <w:t>/**</w:t>
+                            </w:r>
+                          </w:p>
+                          <w:p>
+                            <w:pPr>
+                              <w:shd w:val="clear" w:color="auto" w:fill="FFFFFF"/>
+                              <w:spacing w:before="0" w:after="0" w:line="240" w:lineRule="auto"/>
+                              <w:rPr>
+                                <w:rFonts w:ascii="Courier New" w:eastAsia="Times New Roman" w:hAnsi="Courier New" w:cs="Courier New"/>
+                                <w:color w:val="008080"/>
+                                <w:sz w:val="16"/>
+                                <w:szCs w:val="16"/>
+                                <w:lang w:eastAsia="nl-NL"/>
+                              </w:rPr>
+                            </w:pPr>
+                            <w:r>
+                              <w:rPr>
+                                <w:rFonts w:ascii="Courier New" w:eastAsia="Times New Roman" w:hAnsi="Courier New" w:cs="Courier New"/>
+                                <w:color w:val="008080"/>
+                                <w:sz w:val="16"/>
+                                <w:szCs w:val="16"/>
+                                <w:lang w:eastAsia="nl-NL"/>
+                              </w:rPr>
+                              <w:t xml:space="preserve"> * De interface die uitgebreid kan worden door elke klasse</w:t>
+                            </w:r>
+                          </w:p>
+                          <w:p>
+                            <w:pPr>
+                              <w:shd w:val="clear" w:color="auto" w:fill="FFFFFF"/>
+                              <w:spacing w:before="0" w:after="0" w:line="240" w:lineRule="auto"/>
+                              <w:rPr>
+                                <w:rFonts w:ascii="Courier New" w:eastAsia="Times New Roman" w:hAnsi="Courier New" w:cs="Courier New"/>
+                                <w:color w:val="008080"/>
+                                <w:sz w:val="16"/>
+                                <w:szCs w:val="16"/>
+                                <w:lang w:eastAsia="nl-NL"/>
+                              </w:rPr>
+                            </w:pPr>
+                            <w:r>
+                              <w:rPr>
+                                <w:rFonts w:ascii="Courier New" w:eastAsia="Times New Roman" w:hAnsi="Courier New" w:cs="Courier New"/>
+                                <w:color w:val="008080"/>
+                                <w:sz w:val="16"/>
+                                <w:szCs w:val="16"/>
+                                <w:lang w:eastAsia="nl-NL"/>
+                              </w:rPr>
+                              <w:t xml:space="preserve"> * die deel wil nemen aan de simulatie</w:t>
+                            </w:r>
+                          </w:p>
+                          <w:p>
+                            <w:pPr>
+                              <w:shd w:val="clear" w:color="auto" w:fill="FFFFFF"/>
+                              <w:spacing w:before="0" w:after="0" w:line="240" w:lineRule="auto"/>
+                              <w:rPr>
+                                <w:rFonts w:ascii="Courier New" w:eastAsia="Times New Roman" w:hAnsi="Courier New" w:cs="Courier New"/>
+                                <w:color w:val="000000"/>
+                                <w:sz w:val="16"/>
+                                <w:szCs w:val="16"/>
+                                <w:lang w:eastAsia="nl-NL"/>
+                              </w:rPr>
+                            </w:pPr>
+                            <w:r>
+                              <w:rPr>
+                                <w:rFonts w:ascii="Courier New" w:eastAsia="Times New Roman" w:hAnsi="Courier New" w:cs="Courier New"/>
+                                <w:color w:val="008080"/>
+                                <w:sz w:val="16"/>
+                                <w:szCs w:val="16"/>
+                                <w:lang w:eastAsia="nl-NL"/>
+                              </w:rPr>
+                              <w:t xml:space="preserve"> */</w:t>
+                            </w:r>
+                          </w:p>
+                          <w:p>
+                            <w:pPr>
+                              <w:shd w:val="clear" w:color="auto" w:fill="FFFFFF"/>
+                              <w:spacing w:before="0" w:after="0" w:line="240" w:lineRule="auto"/>
+                              <w:rPr>
+                                <w:rFonts w:ascii="Courier New" w:eastAsia="Times New Roman" w:hAnsi="Courier New" w:cs="Courier New"/>
+                                <w:color w:val="000000"/>
+                                <w:sz w:val="16"/>
+                                <w:szCs w:val="16"/>
+                                <w:lang w:eastAsia="nl-NL"/>
+                              </w:rPr>
+                            </w:pPr>
+                            <w:r>
+                              <w:rPr>
+                                <w:rFonts w:ascii="Courier New" w:eastAsia="Times New Roman" w:hAnsi="Courier New" w:cs="Courier New"/>
+                                <w:color w:val="8000FF"/>
+                                <w:sz w:val="16"/>
+                                <w:szCs w:val="16"/>
+                                <w:lang w:eastAsia="nl-NL"/>
+                              </w:rPr>
+                              <w:t>public</w:t>
+                            </w:r>
+                            <w:r>
+                              <w:rPr>
+                                <w:rFonts w:ascii="Courier New" w:eastAsia="Times New Roman" w:hAnsi="Courier New" w:cs="Courier New"/>
+                                <w:color w:val="000000"/>
+                                <w:sz w:val="16"/>
+                                <w:szCs w:val="16"/>
+                                <w:lang w:eastAsia="nl-NL"/>
+                              </w:rPr>
+                              <w:t xml:space="preserve"> </w:t>
+                            </w:r>
+                            <w:r>
+                              <w:rPr>
+                                <w:rFonts w:ascii="Courier New" w:eastAsia="Times New Roman" w:hAnsi="Courier New" w:cs="Courier New"/>
+                                <w:color w:val="8000FF"/>
+                                <w:sz w:val="16"/>
+                                <w:szCs w:val="16"/>
+                                <w:lang w:eastAsia="nl-NL"/>
+                              </w:rPr>
+                              <w:t>interface</w:t>
+                            </w:r>
+                            <w:r>
+                              <w:rPr>
+                                <w:rFonts w:ascii="Courier New" w:eastAsia="Times New Roman" w:hAnsi="Courier New" w:cs="Courier New"/>
+                                <w:color w:val="000000"/>
+                                <w:sz w:val="16"/>
+                                <w:szCs w:val="16"/>
+                                <w:lang w:eastAsia="nl-NL"/>
+                              </w:rPr>
+                              <w:t xml:space="preserve"> Actor</w:t>
+                            </w:r>
+                          </w:p>
+                          <w:p>
+                            <w:pPr>
+                              <w:shd w:val="clear" w:color="auto" w:fill="FFFFFF"/>
+                              <w:spacing w:before="0" w:after="0" w:line="240" w:lineRule="auto"/>
+                              <w:rPr>
+                                <w:rFonts w:ascii="Courier New" w:eastAsia="Times New Roman" w:hAnsi="Courier New" w:cs="Courier New"/>
+                                <w:color w:val="000000"/>
+                                <w:sz w:val="16"/>
+                                <w:szCs w:val="16"/>
+                                <w:lang w:eastAsia="nl-NL"/>
+                              </w:rPr>
+                            </w:pPr>
+                            <w:r>
+                              <w:rPr>
+                                <w:rFonts w:ascii="Courier New" w:eastAsia="Times New Roman" w:hAnsi="Courier New" w:cs="Courier New"/>
+                                <w:b/>
+                                <w:bCs/>
+                                <w:color w:val="000080"/>
+                                <w:sz w:val="16"/>
+                                <w:szCs w:val="16"/>
+                                <w:lang w:eastAsia="nl-NL"/>
+                              </w:rPr>
+                              <w:t>{</w:t>
+                            </w:r>
+                          </w:p>
+                          <w:p>
+                            <w:pPr>
+                              <w:shd w:val="clear" w:color="auto" w:fill="FFFFFF"/>
+                              <w:spacing w:before="0" w:after="0" w:line="240" w:lineRule="auto"/>
+                              <w:rPr>
+                                <w:rFonts w:ascii="Courier New" w:eastAsia="Times New Roman" w:hAnsi="Courier New" w:cs="Courier New"/>
+                                <w:color w:val="008080"/>
+                                <w:sz w:val="16"/>
+                                <w:szCs w:val="16"/>
+                                <w:lang w:eastAsia="nl-NL"/>
+                              </w:rPr>
+                            </w:pPr>
+                            <w:r>
+                              <w:rPr>
+                                <w:rFonts w:ascii="Courier New" w:eastAsia="Times New Roman" w:hAnsi="Courier New" w:cs="Courier New"/>
+                                <w:color w:val="000000"/>
+                                <w:sz w:val="16"/>
+                                <w:szCs w:val="16"/>
+                                <w:lang w:eastAsia="nl-NL"/>
+                              </w:rPr>
+                              <w:t xml:space="preserve">    </w:t>
+                            </w:r>
+                            <w:r>
+                              <w:rPr>
+                                <w:rFonts w:ascii="Courier New" w:eastAsia="Times New Roman" w:hAnsi="Courier New" w:cs="Courier New"/>
+                                <w:color w:val="008080"/>
+                                <w:sz w:val="16"/>
+                                <w:szCs w:val="16"/>
+                                <w:lang w:eastAsia="nl-NL"/>
+                              </w:rPr>
+                              <w:t>/**</w:t>
+                            </w:r>
+                          </w:p>
+                          <w:p>
+                            <w:pPr>
+                              <w:shd w:val="clear" w:color="auto" w:fill="FFFFFF"/>
+                              <w:spacing w:before="0" w:after="0" w:line="240" w:lineRule="auto"/>
+                              <w:rPr>
+                                <w:rFonts w:ascii="Courier New" w:eastAsia="Times New Roman" w:hAnsi="Courier New" w:cs="Courier New"/>
+                                <w:color w:val="008080"/>
+                                <w:sz w:val="16"/>
+                                <w:szCs w:val="16"/>
+                                <w:lang w:eastAsia="nl-NL"/>
+                              </w:rPr>
+                            </w:pPr>
+                            <w:r>
+                              <w:rPr>
+                                <w:rFonts w:ascii="Courier New" w:eastAsia="Times New Roman" w:hAnsi="Courier New" w:cs="Courier New"/>
+                                <w:color w:val="008080"/>
+                                <w:sz w:val="16"/>
+                                <w:szCs w:val="16"/>
+                                <w:lang w:eastAsia="nl-NL"/>
+                              </w:rPr>
+                              <w:t xml:space="preserve">    * Voer het gebruikelijke gedrag van de deelnemer uit.</w:t>
+                            </w:r>
+                          </w:p>
+                          <w:p>
+                            <w:pPr>
+                              <w:shd w:val="clear" w:color="auto" w:fill="FFFFFF"/>
+                              <w:spacing w:before="0" w:after="0" w:line="240" w:lineRule="auto"/>
+                              <w:rPr>
+                                <w:rFonts w:ascii="Courier New" w:eastAsia="Times New Roman" w:hAnsi="Courier New" w:cs="Courier New"/>
+                                <w:color w:val="008080"/>
+                                <w:sz w:val="16"/>
+                                <w:szCs w:val="16"/>
+                                <w:lang w:eastAsia="nl-NL"/>
+                              </w:rPr>
+                            </w:pPr>
+                            <w:r>
+                              <w:rPr>
+                                <w:rFonts w:ascii="Courier New" w:eastAsia="Times New Roman" w:hAnsi="Courier New" w:cs="Courier New"/>
+                                <w:color w:val="008080"/>
+                                <w:sz w:val="16"/>
+                                <w:szCs w:val="16"/>
+                                <w:lang w:eastAsia="nl-NL"/>
+                              </w:rPr>
+                              <w:t xml:space="preserve">    * @</w:t>
+                            </w:r>
+                            <w:proofErr w:type="spellStart"/>
+                            <w:r>
+                              <w:rPr>
+                                <w:rFonts w:ascii="Courier New" w:eastAsia="Times New Roman" w:hAnsi="Courier New" w:cs="Courier New"/>
+                                <w:color w:val="008080"/>
+                                <w:sz w:val="16"/>
+                                <w:szCs w:val="16"/>
+                                <w:lang w:eastAsia="nl-NL"/>
+                              </w:rPr>
+                              <w:t>param</w:t>
+                            </w:r>
+                            <w:proofErr w:type="spellEnd"/>
+                            <w:r>
+                              <w:rPr>
+                                <w:rFonts w:ascii="Courier New" w:eastAsia="Times New Roman" w:hAnsi="Courier New" w:cs="Courier New"/>
+                                <w:color w:val="008080"/>
+                                <w:sz w:val="16"/>
+                                <w:szCs w:val="16"/>
+                                <w:lang w:eastAsia="nl-NL"/>
+                              </w:rPr>
+                              <w:t xml:space="preserve"> </w:t>
+                            </w:r>
+                            <w:proofErr w:type="spellStart"/>
+                            <w:r>
+                              <w:rPr>
+                                <w:rFonts w:ascii="Courier New" w:eastAsia="Times New Roman" w:hAnsi="Courier New" w:cs="Courier New"/>
+                                <w:color w:val="008080"/>
+                                <w:sz w:val="16"/>
+                                <w:szCs w:val="16"/>
+                                <w:lang w:eastAsia="nl-NL"/>
+                              </w:rPr>
+                              <w:t>newActors</w:t>
+                            </w:r>
+                            <w:proofErr w:type="spellEnd"/>
+                            <w:r>
+                              <w:rPr>
+                                <w:rFonts w:ascii="Courier New" w:eastAsia="Times New Roman" w:hAnsi="Courier New" w:cs="Courier New"/>
+                                <w:color w:val="008080"/>
+                                <w:sz w:val="16"/>
+                                <w:szCs w:val="16"/>
+                                <w:lang w:eastAsia="nl-NL"/>
+                              </w:rPr>
+                              <w:t xml:space="preserve"> Een lijst waarin zojuist gemaakte</w:t>
+                            </w:r>
+                          </w:p>
+                          <w:p>
+                            <w:pPr>
+                              <w:shd w:val="clear" w:color="auto" w:fill="FFFFFF"/>
+                              <w:spacing w:before="0" w:after="0" w:line="240" w:lineRule="auto"/>
+                              <w:rPr>
+                                <w:rFonts w:ascii="Courier New" w:eastAsia="Times New Roman" w:hAnsi="Courier New" w:cs="Courier New"/>
+                                <w:color w:val="008080"/>
+                                <w:sz w:val="16"/>
+                                <w:szCs w:val="16"/>
+                                <w:lang w:eastAsia="nl-NL"/>
+                              </w:rPr>
+                            </w:pPr>
+                            <w:r>
+                              <w:rPr>
+                                <w:rFonts w:ascii="Courier New" w:eastAsia="Times New Roman" w:hAnsi="Courier New" w:cs="Courier New"/>
+                                <w:color w:val="008080"/>
+                                <w:sz w:val="16"/>
+                                <w:szCs w:val="16"/>
+                                <w:lang w:eastAsia="nl-NL"/>
+                              </w:rPr>
+                              <w:t xml:space="preserve">    * deelnemers worden </w:t>
+                            </w:r>
+                            <w:proofErr w:type="spellStart"/>
+                            <w:r>
+                              <w:rPr>
+                                <w:rFonts w:ascii="Courier New" w:eastAsia="Times New Roman" w:hAnsi="Courier New" w:cs="Courier New"/>
+                                <w:color w:val="008080"/>
+                                <w:sz w:val="16"/>
+                                <w:szCs w:val="16"/>
+                                <w:lang w:eastAsia="nl-NL"/>
+                              </w:rPr>
+                              <w:t>opgelsagen</w:t>
+                            </w:r>
+                            <w:proofErr w:type="spellEnd"/>
+                            <w:r>
+                              <w:rPr>
+                                <w:rFonts w:ascii="Courier New" w:eastAsia="Times New Roman" w:hAnsi="Courier New" w:cs="Courier New"/>
+                                <w:color w:val="008080"/>
+                                <w:sz w:val="16"/>
+                                <w:szCs w:val="16"/>
+                                <w:lang w:eastAsia="nl-NL"/>
+                              </w:rPr>
+                              <w:t>.</w:t>
+                            </w:r>
+                          </w:p>
+                          <w:p>
+                            <w:pPr>
+                              <w:shd w:val="clear" w:color="auto" w:fill="FFFFFF"/>
+                              <w:spacing w:before="0" w:after="0" w:line="240" w:lineRule="auto"/>
+                              <w:rPr>
+                                <w:rFonts w:ascii="Courier New" w:eastAsia="Times New Roman" w:hAnsi="Courier New" w:cs="Courier New"/>
+                                <w:color w:val="000000"/>
+                                <w:sz w:val="16"/>
+                                <w:szCs w:val="16"/>
+                                <w:lang w:eastAsia="nl-NL"/>
+                              </w:rPr>
+                            </w:pPr>
+                            <w:r>
+                              <w:rPr>
+                                <w:rFonts w:ascii="Courier New" w:eastAsia="Times New Roman" w:hAnsi="Courier New" w:cs="Courier New"/>
+                                <w:color w:val="008080"/>
+                                <w:sz w:val="16"/>
+                                <w:szCs w:val="16"/>
+                                <w:lang w:eastAsia="nl-NL"/>
+                              </w:rPr>
+                              <w:t xml:space="preserve">    */</w:t>
+                            </w:r>
+                          </w:p>
+                          <w:p>
+                            <w:pPr>
+                              <w:shd w:val="clear" w:color="auto" w:fill="FFFFFF"/>
+                              <w:spacing w:before="0" w:after="0" w:line="240" w:lineRule="auto"/>
+                              <w:rPr>
+                                <w:rFonts w:ascii="Courier New" w:eastAsia="Times New Roman" w:hAnsi="Courier New" w:cs="Courier New"/>
+                                <w:color w:val="000000"/>
+                                <w:sz w:val="16"/>
+                                <w:szCs w:val="16"/>
+                                <w:lang w:eastAsia="nl-NL"/>
+                              </w:rPr>
+                            </w:pPr>
+                            <w:r>
+                              <w:rPr>
+                                <w:rFonts w:ascii="Courier New" w:eastAsia="Times New Roman" w:hAnsi="Courier New" w:cs="Courier New"/>
+                                <w:color w:val="000000"/>
+                                <w:sz w:val="16"/>
+                                <w:szCs w:val="16"/>
+                                <w:lang w:eastAsia="nl-NL"/>
+                              </w:rPr>
+                              <w:t xml:space="preserve">    </w:t>
+                            </w:r>
+                            <w:proofErr w:type="spellStart"/>
+                            <w:r>
+                              <w:rPr>
+                                <w:rFonts w:ascii="Courier New" w:eastAsia="Times New Roman" w:hAnsi="Courier New" w:cs="Courier New"/>
+                                <w:color w:val="8000FF"/>
+                                <w:sz w:val="16"/>
+                                <w:szCs w:val="16"/>
+                                <w:lang w:eastAsia="nl-NL"/>
+                              </w:rPr>
+                              <w:t>void</w:t>
+                            </w:r>
+                            <w:proofErr w:type="spellEnd"/>
+                            <w:r>
+                              <w:rPr>
+                                <w:rFonts w:ascii="Courier New" w:eastAsia="Times New Roman" w:hAnsi="Courier New" w:cs="Courier New"/>
+                                <w:color w:val="000000"/>
+                                <w:sz w:val="16"/>
+                                <w:szCs w:val="16"/>
+                                <w:lang w:eastAsia="nl-NL"/>
+                              </w:rPr>
+                              <w:t xml:space="preserve"> act</w:t>
+                            </w:r>
+                            <w:r>
+                              <w:rPr>
+                                <w:rFonts w:ascii="Courier New" w:eastAsia="Times New Roman" w:hAnsi="Courier New" w:cs="Courier New"/>
+                                <w:b/>
+                                <w:bCs/>
+                                <w:color w:val="000080"/>
+                                <w:sz w:val="16"/>
+                                <w:szCs w:val="16"/>
+                                <w:lang w:eastAsia="nl-NL"/>
+                              </w:rPr>
+                              <w:t>(</w:t>
+                            </w:r>
+                            <w:r>
+                              <w:rPr>
+                                <w:rFonts w:ascii="Courier New" w:eastAsia="Times New Roman" w:hAnsi="Courier New" w:cs="Courier New"/>
+                                <w:color w:val="000000"/>
+                                <w:sz w:val="16"/>
+                                <w:szCs w:val="16"/>
+                                <w:lang w:eastAsia="nl-NL"/>
+                              </w:rPr>
+                              <w:t>List</w:t>
+                            </w:r>
+                            <w:r>
+                              <w:rPr>
+                                <w:rFonts w:ascii="Courier New" w:eastAsia="Times New Roman" w:hAnsi="Courier New" w:cs="Courier New"/>
+                                <w:b/>
+                                <w:bCs/>
+                                <w:color w:val="000080"/>
+                                <w:sz w:val="16"/>
+                                <w:szCs w:val="16"/>
+                                <w:lang w:eastAsia="nl-NL"/>
+                              </w:rPr>
+                              <w:t>&lt;</w:t>
+                            </w:r>
+                            <w:r>
+                              <w:rPr>
+                                <w:rFonts w:ascii="Courier New" w:eastAsia="Times New Roman" w:hAnsi="Courier New" w:cs="Courier New"/>
+                                <w:color w:val="000000"/>
+                                <w:sz w:val="16"/>
+                                <w:szCs w:val="16"/>
+                                <w:lang w:eastAsia="nl-NL"/>
+                              </w:rPr>
+                              <w:t>Actor</w:t>
+                            </w:r>
+                            <w:r>
+                              <w:rPr>
+                                <w:rFonts w:ascii="Courier New" w:eastAsia="Times New Roman" w:hAnsi="Courier New" w:cs="Courier New"/>
+                                <w:b/>
+                                <w:bCs/>
+                                <w:color w:val="000080"/>
+                                <w:sz w:val="16"/>
+                                <w:szCs w:val="16"/>
+                                <w:lang w:eastAsia="nl-NL"/>
+                              </w:rPr>
+                              <w:t>&gt;</w:t>
+                            </w:r>
+                            <w:r>
+                              <w:rPr>
+                                <w:rFonts w:ascii="Courier New" w:eastAsia="Times New Roman" w:hAnsi="Courier New" w:cs="Courier New"/>
+                                <w:color w:val="000000"/>
+                                <w:sz w:val="16"/>
+                                <w:szCs w:val="16"/>
+                                <w:lang w:eastAsia="nl-NL"/>
+                              </w:rPr>
+                              <w:t xml:space="preserve"> </w:t>
+                            </w:r>
+                            <w:proofErr w:type="spellStart"/>
+                            <w:r>
+                              <w:rPr>
+                                <w:rFonts w:ascii="Courier New" w:eastAsia="Times New Roman" w:hAnsi="Courier New" w:cs="Courier New"/>
+                                <w:color w:val="000000"/>
+                                <w:sz w:val="16"/>
+                                <w:szCs w:val="16"/>
+                                <w:lang w:eastAsia="nl-NL"/>
+                              </w:rPr>
+                              <w:t>newActors</w:t>
+                            </w:r>
+                            <w:proofErr w:type="spellEnd"/>
+                            <w:r>
+                              <w:rPr>
+                                <w:rFonts w:ascii="Courier New" w:eastAsia="Times New Roman" w:hAnsi="Courier New" w:cs="Courier New"/>
+                                <w:b/>
+                                <w:bCs/>
+                                <w:color w:val="000080"/>
+                                <w:sz w:val="16"/>
+                                <w:szCs w:val="16"/>
+                                <w:lang w:eastAsia="nl-NL"/>
+                              </w:rPr>
+                              <w:t>);</w:t>
+                            </w:r>
+                          </w:p>
+                          <w:p>
+                            <w:pPr>
+                              <w:shd w:val="clear" w:color="auto" w:fill="FFFFFF"/>
+                              <w:spacing w:before="0" w:after="0" w:line="240" w:lineRule="auto"/>
+                              <w:rPr>
+                                <w:rFonts w:ascii="Courier New" w:eastAsia="Times New Roman" w:hAnsi="Courier New" w:cs="Courier New"/>
+                                <w:color w:val="000000"/>
+                                <w:sz w:val="16"/>
+                                <w:szCs w:val="16"/>
+                                <w:lang w:eastAsia="nl-NL"/>
+                              </w:rPr>
+                            </w:pPr>
+                            <w:r>
+                              <w:rPr>
+                                <w:rFonts w:ascii="Courier New" w:eastAsia="Times New Roman" w:hAnsi="Courier New" w:cs="Courier New"/>
+                                <w:color w:val="000000"/>
+                                <w:sz w:val="16"/>
+                                <w:szCs w:val="16"/>
+                                <w:lang w:eastAsia="nl-NL"/>
+                              </w:rPr>
+                              <w:t xml:space="preserve">    </w:t>
+                            </w:r>
+                          </w:p>
+                          <w:p>
+                            <w:pPr>
+                              <w:shd w:val="clear" w:color="auto" w:fill="FFFFFF"/>
+                              <w:spacing w:before="0" w:after="0" w:line="240" w:lineRule="auto"/>
+                              <w:rPr>
+                                <w:rFonts w:ascii="Courier New" w:eastAsia="Times New Roman" w:hAnsi="Courier New" w:cs="Courier New"/>
+                                <w:color w:val="008080"/>
+                                <w:sz w:val="16"/>
+                                <w:szCs w:val="16"/>
+                                <w:lang w:eastAsia="nl-NL"/>
+                              </w:rPr>
+                            </w:pPr>
+                            <w:r>
+                              <w:rPr>
+                                <w:rFonts w:ascii="Courier New" w:eastAsia="Times New Roman" w:hAnsi="Courier New" w:cs="Courier New"/>
+                                <w:color w:val="000000"/>
+                                <w:sz w:val="16"/>
+                                <w:szCs w:val="16"/>
+                                <w:lang w:eastAsia="nl-NL"/>
+                              </w:rPr>
+                              <w:t xml:space="preserve">    </w:t>
+                            </w:r>
+                            <w:r>
+                              <w:rPr>
+                                <w:rFonts w:ascii="Courier New" w:eastAsia="Times New Roman" w:hAnsi="Courier New" w:cs="Courier New"/>
+                                <w:color w:val="008080"/>
+                                <w:sz w:val="16"/>
+                                <w:szCs w:val="16"/>
+                                <w:lang w:eastAsia="nl-NL"/>
+                              </w:rPr>
+                              <w:t>/**</w:t>
+                            </w:r>
+                          </w:p>
+                          <w:p>
+                            <w:pPr>
+                              <w:shd w:val="clear" w:color="auto" w:fill="FFFFFF"/>
+                              <w:spacing w:before="0" w:after="0" w:line="240" w:lineRule="auto"/>
+                              <w:rPr>
+                                <w:rFonts w:ascii="Courier New" w:eastAsia="Times New Roman" w:hAnsi="Courier New" w:cs="Courier New"/>
+                                <w:color w:val="008080"/>
+                                <w:sz w:val="16"/>
+                                <w:szCs w:val="16"/>
+                                <w:lang w:eastAsia="nl-NL"/>
+                              </w:rPr>
+                            </w:pPr>
+                            <w:r>
+                              <w:rPr>
+                                <w:rFonts w:ascii="Courier New" w:eastAsia="Times New Roman" w:hAnsi="Courier New" w:cs="Courier New"/>
+                                <w:color w:val="008080"/>
+                                <w:sz w:val="16"/>
+                                <w:szCs w:val="16"/>
+                                <w:lang w:eastAsia="nl-NL"/>
+                              </w:rPr>
+                              <w:t xml:space="preserve">    * Is de deelnemer nog steeds actief?</w:t>
+                            </w:r>
+                          </w:p>
+                          <w:p>
+                            <w:pPr>
+                              <w:shd w:val="clear" w:color="auto" w:fill="FFFFFF"/>
+                              <w:spacing w:before="0" w:after="0" w:line="240" w:lineRule="auto"/>
+                              <w:rPr>
+                                <w:rFonts w:ascii="Courier New" w:eastAsia="Times New Roman" w:hAnsi="Courier New" w:cs="Courier New"/>
+                                <w:color w:val="008080"/>
+                                <w:sz w:val="16"/>
+                                <w:szCs w:val="16"/>
+                                <w:lang w:eastAsia="nl-NL"/>
+                              </w:rPr>
+                            </w:pPr>
+                            <w:r>
+                              <w:rPr>
+                                <w:rFonts w:ascii="Courier New" w:eastAsia="Times New Roman" w:hAnsi="Courier New" w:cs="Courier New"/>
+                                <w:color w:val="008080"/>
+                                <w:sz w:val="16"/>
+                                <w:szCs w:val="16"/>
+                                <w:lang w:eastAsia="nl-NL"/>
+                              </w:rPr>
+                              <w:t xml:space="preserve">    * @return </w:t>
+                            </w:r>
+                            <w:proofErr w:type="spellStart"/>
+                            <w:r>
+                              <w:rPr>
+                                <w:rFonts w:ascii="Courier New" w:eastAsia="Times New Roman" w:hAnsi="Courier New" w:cs="Courier New"/>
+                                <w:color w:val="008080"/>
+                                <w:sz w:val="16"/>
+                                <w:szCs w:val="16"/>
+                                <w:lang w:eastAsia="nl-NL"/>
+                              </w:rPr>
+                              <w:t>true</w:t>
+                            </w:r>
+                            <w:proofErr w:type="spellEnd"/>
+                            <w:r>
+                              <w:rPr>
+                                <w:rFonts w:ascii="Courier New" w:eastAsia="Times New Roman" w:hAnsi="Courier New" w:cs="Courier New"/>
+                                <w:color w:val="008080"/>
+                                <w:sz w:val="16"/>
+                                <w:szCs w:val="16"/>
+                                <w:lang w:eastAsia="nl-NL"/>
+                              </w:rPr>
+                              <w:t xml:space="preserve"> als de deelnemer nog actief, anders </w:t>
+                            </w:r>
+                            <w:proofErr w:type="spellStart"/>
+                            <w:r>
+                              <w:rPr>
+                                <w:rFonts w:ascii="Courier New" w:eastAsia="Times New Roman" w:hAnsi="Courier New" w:cs="Courier New"/>
+                                <w:color w:val="008080"/>
+                                <w:sz w:val="16"/>
+                                <w:szCs w:val="16"/>
+                                <w:lang w:eastAsia="nl-NL"/>
+                              </w:rPr>
+                              <w:t>false</w:t>
+                            </w:r>
+                            <w:proofErr w:type="spellEnd"/>
+                            <w:r>
+                              <w:rPr>
+                                <w:rFonts w:ascii="Courier New" w:eastAsia="Times New Roman" w:hAnsi="Courier New" w:cs="Courier New"/>
+                                <w:color w:val="008080"/>
+                                <w:sz w:val="16"/>
+                                <w:szCs w:val="16"/>
+                                <w:lang w:eastAsia="nl-NL"/>
+                              </w:rPr>
+                              <w:t>.</w:t>
+                            </w:r>
+                          </w:p>
+                          <w:p>
+                            <w:pPr>
+                              <w:shd w:val="clear" w:color="auto" w:fill="FFFFFF"/>
+                              <w:spacing w:before="0" w:after="0" w:line="240" w:lineRule="auto"/>
+                              <w:rPr>
+                                <w:rFonts w:ascii="Courier New" w:eastAsia="Times New Roman" w:hAnsi="Courier New" w:cs="Courier New"/>
+                                <w:color w:val="000000"/>
+                                <w:sz w:val="16"/>
+                                <w:szCs w:val="16"/>
+                                <w:lang w:eastAsia="nl-NL"/>
+                              </w:rPr>
+                            </w:pPr>
+                            <w:r>
+                              <w:rPr>
+                                <w:rFonts w:ascii="Courier New" w:eastAsia="Times New Roman" w:hAnsi="Courier New" w:cs="Courier New"/>
+                                <w:color w:val="008080"/>
+                                <w:sz w:val="16"/>
+                                <w:szCs w:val="16"/>
+                                <w:lang w:eastAsia="nl-NL"/>
+                              </w:rPr>
+                              <w:t xml:space="preserve">    */</w:t>
+                            </w:r>
+                          </w:p>
+                          <w:p>
+                            <w:pPr>
+                              <w:shd w:val="clear" w:color="auto" w:fill="FFFFFF"/>
+                              <w:spacing w:before="0" w:after="0" w:line="240" w:lineRule="auto"/>
+                              <w:rPr>
+                                <w:rFonts w:ascii="Courier New" w:eastAsia="Times New Roman" w:hAnsi="Courier New" w:cs="Courier New"/>
+                                <w:color w:val="000000"/>
+                                <w:sz w:val="16"/>
+                                <w:szCs w:val="16"/>
+                                <w:lang w:eastAsia="nl-NL"/>
+                              </w:rPr>
+                            </w:pPr>
+                            <w:r>
+                              <w:rPr>
+                                <w:rFonts w:ascii="Courier New" w:eastAsia="Times New Roman" w:hAnsi="Courier New" w:cs="Courier New"/>
+                                <w:color w:val="000000"/>
+                                <w:sz w:val="16"/>
+                                <w:szCs w:val="16"/>
+                                <w:lang w:eastAsia="nl-NL"/>
+                              </w:rPr>
+                              <w:t xml:space="preserve">    </w:t>
+                            </w:r>
+                            <w:proofErr w:type="spellStart"/>
+                            <w:r>
+                              <w:rPr>
+                                <w:rFonts w:ascii="Courier New" w:eastAsia="Times New Roman" w:hAnsi="Courier New" w:cs="Courier New"/>
+                                <w:color w:val="8000FF"/>
+                                <w:sz w:val="16"/>
+                                <w:szCs w:val="16"/>
+                                <w:lang w:eastAsia="nl-NL"/>
+                              </w:rPr>
+                              <w:t>boolean</w:t>
+                            </w:r>
+                            <w:proofErr w:type="spellEnd"/>
+                            <w:r>
+                              <w:rPr>
+                                <w:rFonts w:ascii="Courier New" w:eastAsia="Times New Roman" w:hAnsi="Courier New" w:cs="Courier New"/>
+                                <w:color w:val="000000"/>
+                                <w:sz w:val="16"/>
+                                <w:szCs w:val="16"/>
+                                <w:lang w:eastAsia="nl-NL"/>
+                              </w:rPr>
+                              <w:t xml:space="preserve"> </w:t>
+                            </w:r>
+                            <w:proofErr w:type="spellStart"/>
+                            <w:r>
+                              <w:rPr>
+                                <w:rFonts w:ascii="Courier New" w:eastAsia="Times New Roman" w:hAnsi="Courier New" w:cs="Courier New"/>
+                                <w:color w:val="000000"/>
+                                <w:sz w:val="16"/>
+                                <w:szCs w:val="16"/>
+                                <w:lang w:eastAsia="nl-NL"/>
+                              </w:rPr>
+                              <w:t>isActive</w:t>
+                            </w:r>
+                            <w:proofErr w:type="spellEnd"/>
+                            <w:r>
+                              <w:rPr>
+                                <w:rFonts w:ascii="Courier New" w:eastAsia="Times New Roman" w:hAnsi="Courier New" w:cs="Courier New"/>
+                                <w:b/>
+                                <w:bCs/>
+                                <w:color w:val="000080"/>
+                                <w:sz w:val="16"/>
+                                <w:szCs w:val="16"/>
+                                <w:lang w:eastAsia="nl-NL"/>
+                              </w:rPr>
+                              <w:t>();</w:t>
+                            </w:r>
+                          </w:p>
+                          <w:p>
+                            <w:pPr>
+                              <w:shd w:val="clear" w:color="auto" w:fill="FFFFFF"/>
+                              <w:spacing w:before="0" w:after="0" w:line="240" w:lineRule="auto"/>
+                              <w:rPr>
+                                <w:rFonts w:ascii="Courier New" w:eastAsia="Times New Roman" w:hAnsi="Courier New" w:cs="Courier New"/>
+                                <w:color w:val="000000"/>
+                                <w:sz w:val="16"/>
+                                <w:szCs w:val="16"/>
+                                <w:lang w:eastAsia="nl-NL"/>
+                              </w:rPr>
+                            </w:pPr>
+                            <w:r>
+                              <w:rPr>
+                                <w:rFonts w:ascii="Courier New" w:eastAsia="Times New Roman" w:hAnsi="Courier New" w:cs="Courier New"/>
+                                <w:b/>
+                                <w:bCs/>
+                                <w:color w:val="000080"/>
+                                <w:sz w:val="16"/>
+                                <w:szCs w:val="16"/>
+                                <w:lang w:eastAsia="nl-NL"/>
+                              </w:rPr>
+                              <w:t>}</w:t>
+                            </w:r>
+                          </w:p>
+                          <w:p/>
+                        </w:txbxContent>
+                      </wps:txbx>
+                      <wps:bodyPr rot="0" vert="horz" wrap="square" lIns="91440" tIns="45720" rIns="91440" bIns="45720" anchor="t" anchorCtr="0">
+                        <a:noAutofit/>
+                      </wps:bodyPr>
+                    </wps:wsp>
+                  </a:graphicData>
+                </a:graphic>
+                <wp14:sizeRelH relativeFrom="margin">
+                  <wp14:pctWidth>0</wp14:pctWidth>
+                </wp14:sizeRelH>
+                <wp14:sizeRelV relativeFrom="margin">
+                  <wp14:pctHeight>0</wp14:pctHeight>
+                </wp14:sizeRelV>
+              </wp:anchor>
+            </w:drawing>
+          </mc:Choice>
+          <mc:Fallback>
+            <w:pict>
+              <v:shapetype id="_x0000_t202" coordsize="21600,21600" o:spt="202" path="m,l,21600r21600,l21600,xe">
+                <v:stroke joinstyle="miter"/>
+                <v:path gradientshapeok="t" o:connecttype="rect"/>
+              </v:shapetype>
+              <v:shape id="Tekstvak 2" o:spid="_x0000_s1026" type="#_x0000_t202" style="position:absolute;margin-left:170.2pt;margin-top:11.7pt;width:221.4pt;height:256.2pt;z-index:251659264;visibility:visible;mso-wrap-style:square;mso-width-percent:0;mso-height-percent:0;mso-wrap-distance-left:9pt;mso-wrap-distance-top:3.6pt;mso-wrap-distance-right:9pt;mso-wrap-distance-bottom:3.6pt;mso-position-horizontal:right;mso-position-horizontal-relative:margin;mso-position-vertical:absolute;mso-position-vertical-relative:text;mso-width-percent:0;mso-height-percent:0;mso-width-relative:margin;mso-height-relative:margin;v-text-anchor:top" o:gfxdata="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" fillcolor="white [3201]" strokecolor="#63a537 [3205]" strokeweight="1pt">
+                <v:textbox>
+                  <w:txbxContent>
+                    <w:p>
+                      <w:pPr>
+                        <w:shd w:val="clear" w:color="auto" w:fill="FFFFFF"/>
+                        <w:spacing w:before="0" w:after="0" w:line="240" w:lineRule="auto"/>
+                        <w:rPr>
+                          <w:rFonts w:ascii="Courier New" w:eastAsia="Times New Roman" w:hAnsi="Courier New" w:cs="Courier New"/>
+                          <w:color w:val="000000"/>
+                          <w:sz w:val="16"/>
+                          <w:szCs w:val="16"/>
+                          <w:lang w:eastAsia="nl-NL"/>
+                        </w:rPr>
+                      </w:pPr>
+                      <w:r>
+                        <w:rPr>
+                          <w:rFonts w:ascii="Courier New" w:eastAsia="Times New Roman" w:hAnsi="Courier New" w:cs="Courier New"/>
+                          <w:color w:val="8000FF"/>
+                          <w:sz w:val="16"/>
+                          <w:szCs w:val="16"/>
+                          <w:lang w:eastAsia="nl-NL"/>
+                        </w:rPr>
+                        <w:t>package</w:t>
+                      </w:r>
+                      <w:r>
+                        <w:rPr>
+                          <w:rFonts w:ascii="Courier New" w:eastAsia="Times New Roman" w:hAnsi="Courier New" w:cs="Courier New"/>
+                          <w:color w:val="000000"/>
+                          <w:sz w:val="16"/>
+                          <w:szCs w:val="16"/>
+                          <w:lang w:eastAsia="nl-NL"/>
+                        </w:rPr>
+                        <w:t xml:space="preserve"> </w:t>
+                      </w:r>
+                      <w:proofErr w:type="spellStart"/>
+                      <w:r>
+                        <w:rPr>
+                          <w:rFonts w:ascii="Courier New" w:eastAsia="Times New Roman" w:hAnsi="Courier New" w:cs="Courier New"/>
+                          <w:color w:val="000000"/>
+                          <w:sz w:val="16"/>
+                          <w:szCs w:val="16"/>
+                          <w:lang w:eastAsia="nl-NL"/>
+                        </w:rPr>
+                        <w:t>vossen_en_konijnen</w:t>
+                      </w:r>
+                      <w:proofErr w:type="spellEnd"/>
+                      <w:r>
+                        <w:rPr>
+                          <w:rFonts w:ascii="Courier New" w:eastAsia="Times New Roman" w:hAnsi="Courier New" w:cs="Courier New"/>
+                          <w:b/>
+                          <w:bCs/>
+                          <w:color w:val="000080"/>
+                          <w:sz w:val="16"/>
+                          <w:szCs w:val="16"/>
+                          <w:lang w:eastAsia="nl-NL"/>
+                        </w:rPr>
+                        <w:t>;</w:t>
+                      </w:r>
+                    </w:p>
+                    <w:p>
+                      <w:pPr>
+                        <w:shd w:val="clear" w:color="auto" w:fill="FFFFFF"/>
+                        <w:spacing w:before="0" w:after="0" w:line="240" w:lineRule="auto"/>
+                        <w:rPr>
+                          <w:rFonts w:ascii="Courier New" w:eastAsia="Times New Roman" w:hAnsi="Courier New" w:cs="Courier New"/>
+                          <w:color w:val="000000"/>
+                          <w:sz w:val="16"/>
+                          <w:szCs w:val="16"/>
+                          <w:lang w:eastAsia="nl-NL"/>
+                        </w:rPr>
+                      </w:pPr>
+                    </w:p>
+                    <w:p>
+                      <w:pPr>
+                        <w:shd w:val="clear" w:color="auto" w:fill="FFFFFF"/>
+                        <w:spacing w:before="0" w:after="0" w:line="240" w:lineRule="auto"/>
+                        <w:rPr>
+                          <w:rFonts w:ascii="Courier New" w:eastAsia="Times New Roman" w:hAnsi="Courier New" w:cs="Courier New"/>
+                          <w:color w:val="000000"/>
+                          <w:sz w:val="16"/>
+                          <w:szCs w:val="16"/>
+                          <w:lang w:eastAsia="nl-NL"/>
+                        </w:rPr>
+                      </w:pPr>
+                      <w:r>
+                        <w:rPr>
+                          <w:rFonts w:ascii="Courier New" w:eastAsia="Times New Roman" w:hAnsi="Courier New" w:cs="Courier New"/>
+                          <w:b/>
+                          <w:bCs/>
+                          <w:color w:val="0000FF"/>
+                          <w:sz w:val="16"/>
+                          <w:szCs w:val="16"/>
+                          <w:lang w:eastAsia="nl-NL"/>
+                        </w:rPr>
+                        <w:t>import</w:t>
+                      </w:r>
+                      <w:r>
+                        <w:rPr>
+                          <w:rFonts w:ascii="Courier New" w:eastAsia="Times New Roman" w:hAnsi="Courier New" w:cs="Courier New"/>
+                          <w:color w:val="000000"/>
+                          <w:sz w:val="16"/>
+                          <w:szCs w:val="16"/>
+                          <w:lang w:eastAsia="nl-NL"/>
+                        </w:rPr>
+                        <w:t xml:space="preserve"> </w:t>
+                      </w:r>
+                      <w:proofErr w:type="spellStart"/>
+                      <w:r>
+                        <w:rPr>
+                          <w:rFonts w:ascii="Courier New" w:eastAsia="Times New Roman" w:hAnsi="Courier New" w:cs="Courier New"/>
+                          <w:color w:val="000000"/>
+                          <w:sz w:val="16"/>
+                          <w:szCs w:val="16"/>
+                          <w:lang w:eastAsia="nl-NL"/>
+                        </w:rPr>
+                        <w:t>java</w:t>
+                      </w:r>
+                      <w:r>
+                        <w:rPr>
+                          <w:rFonts w:ascii="Courier New" w:eastAsia="Times New Roman" w:hAnsi="Courier New" w:cs="Courier New"/>
+                          <w:b/>
+                          <w:bCs/>
+                          <w:color w:val="000080"/>
+                          <w:sz w:val="16"/>
+                          <w:szCs w:val="16"/>
+                          <w:lang w:eastAsia="nl-NL"/>
+                        </w:rPr>
+                        <w:t>.</w:t>
+                      </w:r>
+                      <w:r>
+                        <w:rPr>
+                          <w:rFonts w:ascii="Courier New" w:eastAsia="Times New Roman" w:hAnsi="Courier New" w:cs="Courier New"/>
+                          <w:color w:val="000000"/>
+                          <w:sz w:val="16"/>
+                          <w:szCs w:val="16"/>
+                          <w:lang w:eastAsia="nl-NL"/>
+                        </w:rPr>
+                        <w:t>util</w:t>
+                      </w:r>
+                      <w:r>
+                        <w:rPr>
+                          <w:rFonts w:ascii="Courier New" w:eastAsia="Times New Roman" w:hAnsi="Courier New" w:cs="Courier New"/>
+                          <w:b/>
+                          <w:bCs/>
+                          <w:color w:val="000080"/>
+                          <w:sz w:val="16"/>
+                          <w:szCs w:val="16"/>
+                          <w:lang w:eastAsia="nl-NL"/>
+                        </w:rPr>
+                        <w:t>.</w:t>
+                      </w:r>
+                      <w:r>
+                        <w:rPr>
+                          <w:rFonts w:ascii="Courier New" w:eastAsia="Times New Roman" w:hAnsi="Courier New" w:cs="Courier New"/>
+                          <w:color w:val="000000"/>
+                          <w:sz w:val="16"/>
+                          <w:szCs w:val="16"/>
+                          <w:lang w:eastAsia="nl-NL"/>
+                        </w:rPr>
+                        <w:t>List</w:t>
+                      </w:r>
+                      <w:proofErr w:type="spellEnd"/>
+                      <w:r>
+                        <w:rPr>
+                          <w:rFonts w:ascii="Courier New" w:eastAsia="Times New Roman" w:hAnsi="Courier New" w:cs="Courier New"/>
+                          <w:b/>
+                          <w:bCs/>
+                          <w:color w:val="000080"/>
+                          <w:sz w:val="16"/>
+                          <w:szCs w:val="16"/>
+                          <w:lang w:eastAsia="nl-NL"/>
+                        </w:rPr>
+                        <w:t>;</w:t>
+                      </w:r>
+                    </w:p>
+                    <w:p>
+                      <w:pPr>
+                        <w:shd w:val="clear" w:color="auto" w:fill="FFFFFF"/>
+                        <w:spacing w:before="0" w:after="0" w:line="240" w:lineRule="auto"/>
+                        <w:rPr>
+                          <w:rFonts w:ascii="Courier New" w:eastAsia="Times New Roman" w:hAnsi="Courier New" w:cs="Courier New"/>
+                          <w:color w:val="000000"/>
+                          <w:sz w:val="16"/>
+                          <w:szCs w:val="16"/>
+                          <w:lang w:eastAsia="nl-NL"/>
+                        </w:rPr>
+                      </w:pPr>
+                    </w:p>
+                    <w:p>
+                      <w:pPr>
+                        <w:shd w:val="clear" w:color="auto" w:fill="FFFFFF"/>
+                        <w:spacing w:before="0" w:after="0" w:line="240" w:lineRule="auto"/>
+                        <w:rPr>
+                          <w:rFonts w:ascii="Courier New" w:eastAsia="Times New Roman" w:hAnsi="Courier New" w:cs="Courier New"/>
+                          <w:color w:val="008080"/>
+                          <w:sz w:val="16"/>
+                          <w:szCs w:val="16"/>
+                          <w:lang w:eastAsia="nl-NL"/>
+                        </w:rPr>
+                      </w:pPr>
+                      <w:r>
+                        <w:rPr>
+                          <w:rFonts w:ascii="Courier New" w:eastAsia="Times New Roman" w:hAnsi="Courier New" w:cs="Courier New"/>
+                          <w:color w:val="008080"/>
+                          <w:sz w:val="16"/>
+                          <w:szCs w:val="16"/>
+                          <w:lang w:eastAsia="nl-NL"/>
+                        </w:rPr>
+                        <w:t>/**</w:t>
+                      </w:r>
+                    </w:p>
+                    <w:p>
+                      <w:pPr>
+                        <w:shd w:val="clear" w:color="auto" w:fill="FFFFFF"/>
+                        <w:spacing w:before="0" w:after="0" w:line="240" w:lineRule="auto"/>
+                        <w:rPr>
+                          <w:rFonts w:ascii="Courier New" w:eastAsia="Times New Roman" w:hAnsi="Courier New" w:cs="Courier New"/>
+                          <w:color w:val="008080"/>
+                          <w:sz w:val="16"/>
+                          <w:szCs w:val="16"/>
+                          <w:lang w:eastAsia="nl-NL"/>
+                        </w:rPr>
+                      </w:pPr>
+                      <w:r>
+                        <w:rPr>
+                          <w:rFonts w:ascii="Courier New" w:eastAsia="Times New Roman" w:hAnsi="Courier New" w:cs="Courier New"/>
+                          <w:color w:val="008080"/>
+                          <w:sz w:val="16"/>
+                          <w:szCs w:val="16"/>
+                          <w:lang w:eastAsia="nl-NL"/>
+                        </w:rPr>
+                        <w:t xml:space="preserve"> * De interface die uitgebreid kan worden door elke klasse</w:t>
+                      </w:r>
+                    </w:p>
+                    <w:p>
+                      <w:pPr>
+                        <w:shd w:val="clear" w:color="auto" w:fill="FFFFFF"/>
+                        <w:spacing w:before="0" w:after="0" w:line="240" w:lineRule="auto"/>
+                        <w:rPr>
+                          <w:rFonts w:ascii="Courier New" w:eastAsia="Times New Roman" w:hAnsi="Courier New" w:cs="Courier New"/>
+                          <w:color w:val="008080"/>
+                          <w:sz w:val="16"/>
+                          <w:szCs w:val="16"/>
+                          <w:lang w:eastAsia="nl-NL"/>
+                        </w:rPr>
+                      </w:pPr>
+                      <w:r>
+                        <w:rPr>
+                          <w:rFonts w:ascii="Courier New" w:eastAsia="Times New Roman" w:hAnsi="Courier New" w:cs="Courier New"/>
+                          <w:color w:val="008080"/>
+                          <w:sz w:val="16"/>
+                          <w:szCs w:val="16"/>
+                          <w:lang w:eastAsia="nl-NL"/>
+                        </w:rPr>
+                        <w:t xml:space="preserve"> * die deel wil nemen aan de simulatie</w:t>
+                      </w:r>
+                    </w:p>
+                    <w:p>
+                      <w:pPr>
+                        <w:shd w:val="clear" w:color="auto" w:fill="FFFFFF"/>
+                        <w:spacing w:before="0" w:after="0" w:line="240" w:lineRule="auto"/>
+                        <w:rPr>
+                          <w:rFonts w:ascii="Courier New" w:eastAsia="Times New Roman" w:hAnsi="Courier New" w:cs="Courier New"/>
+                          <w:color w:val="000000"/>
+                          <w:sz w:val="16"/>
+                          <w:szCs w:val="16"/>
+                          <w:lang w:eastAsia="nl-NL"/>
+                        </w:rPr>
+                      </w:pPr>
+                      <w:r>
+                        <w:rPr>
+                          <w:rFonts w:ascii="Courier New" w:eastAsia="Times New Roman" w:hAnsi="Courier New" w:cs="Courier New"/>
+                          <w:color w:val="008080"/>
+                          <w:sz w:val="16"/>
+                          <w:szCs w:val="16"/>
+                          <w:lang w:eastAsia="nl-NL"/>
+                        </w:rPr>
+                        <w:t xml:space="preserve"> */</w:t>
+                      </w:r>
+                    </w:p>
+                    <w:p>
+                      <w:pPr>
+                        <w:shd w:val="clear" w:color="auto" w:fill="FFFFFF"/>
+                        <w:spacing w:before="0" w:after="0" w:line="240" w:lineRule="auto"/>
+                        <w:rPr>
+                          <w:rFonts w:ascii="Courier New" w:eastAsia="Times New Roman" w:hAnsi="Courier New" w:cs="Courier New"/>
+                          <w:color w:val="000000"/>
+                          <w:sz w:val="16"/>
+                          <w:szCs w:val="16"/>
+                          <w:lang w:eastAsia="nl-NL"/>
+                        </w:rPr>
+                      </w:pPr>
+                      <w:r>
+                        <w:rPr>
+                          <w:rFonts w:ascii="Courier New" w:eastAsia="Times New Roman" w:hAnsi="Courier New" w:cs="Courier New"/>
+                          <w:color w:val="8000FF"/>
+                          <w:sz w:val="16"/>
+                          <w:szCs w:val="16"/>
+                          <w:lang w:eastAsia="nl-NL"/>
+                        </w:rPr>
+                        <w:t>public</w:t>
+                      </w:r>
+                      <w:r>
+                        <w:rPr>
+                          <w:rFonts w:ascii="Courier New" w:eastAsia="Times New Roman" w:hAnsi="Courier New" w:cs="Courier New"/>
+                          <w:color w:val="000000"/>
+                          <w:sz w:val="16"/>
+                          <w:szCs w:val="16"/>
+                          <w:lang w:eastAsia="nl-NL"/>
+                        </w:rPr>
+                        <w:t xml:space="preserve"> </w:t>
+                      </w:r>
+                      <w:r>
+                        <w:rPr>
+                          <w:rFonts w:ascii="Courier New" w:eastAsia="Times New Roman" w:hAnsi="Courier New" w:cs="Courier New"/>
+                          <w:color w:val="8000FF"/>
+                          <w:sz w:val="16"/>
+                          <w:szCs w:val="16"/>
+                          <w:lang w:eastAsia="nl-NL"/>
+                        </w:rPr>
+                        <w:t>interface</w:t>
+                      </w:r>
+                      <w:r>
+                        <w:rPr>
+                          <w:rFonts w:ascii="Courier New" w:eastAsia="Times New Roman" w:hAnsi="Courier New" w:cs="Courier New"/>
+                          <w:color w:val="000000"/>
+                          <w:sz w:val="16"/>
+                          <w:szCs w:val="16"/>
+                          <w:lang w:eastAsia="nl-NL"/>
+                        </w:rPr>
+                        <w:t xml:space="preserve"> Actor</w:t>
+                      </w:r>
+                    </w:p>
+                    <w:p>
+                      <w:pPr>
+                        <w:shd w:val="clear" w:color="auto" w:fill="FFFFFF"/>
+                        <w:spacing w:before="0" w:after="0" w:line="240" w:lineRule="auto"/>
+                        <w:rPr>
+                          <w:rFonts w:ascii="Courier New" w:eastAsia="Times New Roman" w:hAnsi="Courier New" w:cs="Courier New"/>
+                          <w:color w:val="000000"/>
+                          <w:sz w:val="16"/>
+                          <w:szCs w:val="16"/>
+                          <w:lang w:eastAsia="nl-NL"/>
+                        </w:rPr>
+                      </w:pPr>
+                      <w:r>
+                        <w:rPr>
+                          <w:rFonts w:ascii="Courier New" w:eastAsia="Times New Roman" w:hAnsi="Courier New" w:cs="Courier New"/>
+                          <w:b/>
+                          <w:bCs/>
+                          <w:color w:val="000080"/>
+                          <w:sz w:val="16"/>
+                          <w:szCs w:val="16"/>
+                          <w:lang w:eastAsia="nl-NL"/>
+                        </w:rPr>
+                        <w:t>{</w:t>
+                      </w:r>
+                    </w:p>
+                    <w:p>
+                      <w:pPr>
+                        <w:shd w:val="clear" w:color="auto" w:fill="FFFFFF"/>
+                        <w:spacing w:before="0" w:after="0" w:line="240" w:lineRule="auto"/>
+                        <w:rPr>
+                          <w:rFonts w:ascii="Courier New" w:eastAsia="Times New Roman" w:hAnsi="Courier New" w:cs="Courier New"/>
+                          <w:color w:val="008080"/>
+                          <w:sz w:val="16"/>
+                          <w:szCs w:val="16"/>
+                          <w:lang w:eastAsia="nl-NL"/>
+                        </w:rPr>
+                      </w:pPr>
+                      <w:r>
+                        <w:rPr>
+                          <w:rFonts w:ascii="Courier New" w:eastAsia="Times New Roman" w:hAnsi="Courier New" w:cs="Courier New"/>
+                          <w:color w:val="000000"/>
+                          <w:sz w:val="16"/>
+                          <w:szCs w:val="16"/>
+                          <w:lang w:eastAsia="nl-NL"/>
+                        </w:rPr>
+                        <w:t xml:space="preserve">    </w:t>
+                      </w:r>
+                      <w:r>
+                        <w:rPr>
+                          <w:rFonts w:ascii="Courier New" w:eastAsia="Times New Roman" w:hAnsi="Courier New" w:cs="Courier New"/>
+                          <w:color w:val="008080"/>
+                          <w:sz w:val="16"/>
+                          <w:szCs w:val="16"/>
+                          <w:lang w:eastAsia="nl-NL"/>
+                        </w:rPr>
+                        <w:t>/**</w:t>
+                      </w:r>
+                    </w:p>
+                    <w:p>
+                      <w:pPr>
+                        <w:shd w:val="clear" w:color="auto" w:fill="FFFFFF"/>
+                        <w:spacing w:before="0" w:after="0" w:line="240" w:lineRule="auto"/>
+                        <w:rPr>
+                          <w:rFonts w:ascii="Courier New" w:eastAsia="Times New Roman" w:hAnsi="Courier New" w:cs="Courier New"/>
+                          <w:color w:val="008080"/>
+                          <w:sz w:val="16"/>
+                          <w:szCs w:val="16"/>
+                          <w:lang w:eastAsia="nl-NL"/>
+                        </w:rPr>
+                      </w:pPr>
+                      <w:r>
+                        <w:rPr>
+                          <w:rFonts w:ascii="Courier New" w:eastAsia="Times New Roman" w:hAnsi="Courier New" w:cs="Courier New"/>
+                          <w:color w:val="008080"/>
+                          <w:sz w:val="16"/>
+                          <w:szCs w:val="16"/>
+                          <w:lang w:eastAsia="nl-NL"/>
+                        </w:rPr>
+                        <w:t xml:space="preserve">    * Voer het gebruikelijke gedrag van de deelnemer uit.</w:t>
+                      </w:r>
+                    </w:p>
+                    <w:p>
+                      <w:pPr>
+                        <w:shd w:val="clear" w:color="auto" w:fill="FFFFFF"/>
+                        <w:spacing w:before="0" w:after="0" w:line="240" w:lineRule="auto"/>
+                        <w:rPr>
+                          <w:rFonts w:ascii="Courier New" w:eastAsia="Times New Roman" w:hAnsi="Courier New" w:cs="Courier New"/>
+                          <w:color w:val="008080"/>
+                          <w:sz w:val="16"/>
+                          <w:szCs w:val="16"/>
+                          <w:lang w:eastAsia="nl-NL"/>
+                        </w:rPr>
+                      </w:pPr>
+                      <w:r>
+                        <w:rPr>
+                          <w:rFonts w:ascii="Courier New" w:eastAsia="Times New Roman" w:hAnsi="Courier New" w:cs="Courier New"/>
+                          <w:color w:val="008080"/>
+                          <w:sz w:val="16"/>
+                          <w:szCs w:val="16"/>
+                          <w:lang w:eastAsia="nl-NL"/>
+                        </w:rPr>
+                        <w:t xml:space="preserve">    * @</w:t>
+                      </w:r>
+                      <w:proofErr w:type="spellStart"/>
+                      <w:r>
+                        <w:rPr>
+                          <w:rFonts w:ascii="Courier New" w:eastAsia="Times New Roman" w:hAnsi="Courier New" w:cs="Courier New"/>
+                          <w:color w:val="008080"/>
+                          <w:sz w:val="16"/>
+                          <w:szCs w:val="16"/>
+                          <w:lang w:eastAsia="nl-NL"/>
+                        </w:rPr>
+                        <w:t>param</w:t>
+                      </w:r>
+                      <w:proofErr w:type="spellEnd"/>
+                      <w:r>
+                        <w:rPr>
+                          <w:rFonts w:ascii="Courier New" w:eastAsia="Times New Roman" w:hAnsi="Courier New" w:cs="Courier New"/>
+                          <w:color w:val="008080"/>
+                          <w:sz w:val="16"/>
+                          <w:szCs w:val="16"/>
+                          <w:lang w:eastAsia="nl-NL"/>
+                        </w:rPr>
+                        <w:t xml:space="preserve"> </w:t>
+                      </w:r>
+                      <w:proofErr w:type="spellStart"/>
+                      <w:r>
+                        <w:rPr>
+                          <w:rFonts w:ascii="Courier New" w:eastAsia="Times New Roman" w:hAnsi="Courier New" w:cs="Courier New"/>
+                          <w:color w:val="008080"/>
+                          <w:sz w:val="16"/>
+                          <w:szCs w:val="16"/>
+                          <w:lang w:eastAsia="nl-NL"/>
+                        </w:rPr>
+                        <w:t>newActors</w:t>
+                      </w:r>
+                      <w:proofErr w:type="spellEnd"/>
+                      <w:r>
+                        <w:rPr>
+                          <w:rFonts w:ascii="Courier New" w:eastAsia="Times New Roman" w:hAnsi="Courier New" w:cs="Courier New"/>
+                          <w:color w:val="008080"/>
+                          <w:sz w:val="16"/>
+                          <w:szCs w:val="16"/>
+                          <w:lang w:eastAsia="nl-NL"/>
+                        </w:rPr>
+                        <w:t xml:space="preserve"> Een lijst waarin zojuist gemaakte</w:t>
+                      </w:r>
+                    </w:p>
+                    <w:p>
+                      <w:pPr>
+                        <w:shd w:val="clear" w:color="auto" w:fill="FFFFFF"/>
+                        <w:spacing w:before="0" w:after="0" w:line="240" w:lineRule="auto"/>
+                        <w:rPr>
+                          <w:rFonts w:ascii="Courier New" w:eastAsia="Times New Roman" w:hAnsi="Courier New" w:cs="Courier New"/>
+                          <w:color w:val="008080"/>
+                          <w:sz w:val="16"/>
+                          <w:szCs w:val="16"/>
+                          <w:lang w:eastAsia="nl-NL"/>
+                        </w:rPr>
+                      </w:pPr>
+                      <w:r>
+                        <w:rPr>
+                          <w:rFonts w:ascii="Courier New" w:eastAsia="Times New Roman" w:hAnsi="Courier New" w:cs="Courier New"/>
+                          <w:color w:val="008080"/>
+                          <w:sz w:val="16"/>
+                          <w:szCs w:val="16"/>
+                          <w:lang w:eastAsia="nl-NL"/>
+                        </w:rPr>
+                        <w:t xml:space="preserve">    * deelnemers worden </w:t>
+                      </w:r>
+                      <w:proofErr w:type="spellStart"/>
+                      <w:r>
+                        <w:rPr>
+                          <w:rFonts w:ascii="Courier New" w:eastAsia="Times New Roman" w:hAnsi="Courier New" w:cs="Courier New"/>
+                          <w:color w:val="008080"/>
+                          <w:sz w:val="16"/>
+                          <w:szCs w:val="16"/>
+                          <w:lang w:eastAsia="nl-NL"/>
+                        </w:rPr>
+                        <w:t>opgelsagen</w:t>
+                      </w:r>
+                      <w:proofErr w:type="spellEnd"/>
+                      <w:r>
+                        <w:rPr>
+                          <w:rFonts w:ascii="Courier New" w:eastAsia="Times New Roman" w:hAnsi="Courier New" w:cs="Courier New"/>
+                          <w:color w:val="008080"/>
+                          <w:sz w:val="16"/>
+                          <w:szCs w:val="16"/>
+                          <w:lang w:eastAsia="nl-NL"/>
+                        </w:rPr>
+                        <w:t>.</w:t>
+                      </w:r>
+                    </w:p>
+                    <w:p>
+                      <w:pPr>
+                        <w:shd w:val="clear" w:color="auto" w:fill="FFFFFF"/>
+                        <w:spacing w:before="0" w:after="0" w:line="240" w:lineRule="auto"/>
+                        <w:rPr>
+                          <w:rFonts w:ascii="Courier New" w:eastAsia="Times New Roman" w:hAnsi="Courier New" w:cs="Courier New"/>
+                          <w:color w:val="000000"/>
+                          <w:sz w:val="16"/>
+                          <w:szCs w:val="16"/>
+                          <w:lang w:eastAsia="nl-NL"/>
+                        </w:rPr>
+                      </w:pPr>
+                      <w:r>
+                        <w:rPr>
+                          <w:rFonts w:ascii="Courier New" w:eastAsia="Times New Roman" w:hAnsi="Courier New" w:cs="Courier New"/>
+                          <w:color w:val="008080"/>
+                          <w:sz w:val="16"/>
+                          <w:szCs w:val="16"/>
+                          <w:lang w:eastAsia="nl-NL"/>
+                        </w:rPr>
+                        <w:t xml:space="preserve">    */</w:t>
+                      </w:r>
+                    </w:p>
+                    <w:p>
+                      <w:pPr>
+                        <w:shd w:val="clear" w:color="auto" w:fill="FFFFFF"/>
+                        <w:spacing w:before="0" w:after="0" w:line="240" w:lineRule="auto"/>
+                        <w:rPr>
+                          <w:rFonts w:ascii="Courier New" w:eastAsia="Times New Roman" w:hAnsi="Courier New" w:cs="Courier New"/>
+                          <w:color w:val="000000"/>
+                          <w:sz w:val="16"/>
+                          <w:szCs w:val="16"/>
+                          <w:lang w:eastAsia="nl-NL"/>
+                        </w:rPr>
+                      </w:pPr>
+                      <w:r>
+                        <w:rPr>
+                          <w:rFonts w:ascii="Courier New" w:eastAsia="Times New Roman" w:hAnsi="Courier New" w:cs="Courier New"/>
+                          <w:color w:val="000000"/>
+                          <w:sz w:val="16"/>
+                          <w:szCs w:val="16"/>
+                          <w:lang w:eastAsia="nl-NL"/>
+                        </w:rPr>
+                        <w:t xml:space="preserve">    </w:t>
+                      </w:r>
+                      <w:proofErr w:type="spellStart"/>
+                      <w:r>
+                        <w:rPr>
+                          <w:rFonts w:ascii="Courier New" w:eastAsia="Times New Roman" w:hAnsi="Courier New" w:cs="Courier New"/>
+                          <w:color w:val="8000FF"/>
+                          <w:sz w:val="16"/>
+                          <w:szCs w:val="16"/>
+                          <w:lang w:eastAsia="nl-NL"/>
+                        </w:rPr>
+                        <w:t>void</w:t>
+                      </w:r>
+                      <w:proofErr w:type="spellEnd"/>
+                      <w:r>
+                        <w:rPr>
+                          <w:rFonts w:ascii="Courier New" w:eastAsia="Times New Roman" w:hAnsi="Courier New" w:cs="Courier New"/>
+                          <w:color w:val="000000"/>
+                          <w:sz w:val="16"/>
+                          <w:szCs w:val="16"/>
+                          <w:lang w:eastAsia="nl-NL"/>
+                        </w:rPr>
+                        <w:t xml:space="preserve"> act</w:t>
+                      </w:r>
+                      <w:r>
+                        <w:rPr>
+                          <w:rFonts w:ascii="Courier New" w:eastAsia="Times New Roman" w:hAnsi="Courier New" w:cs="Courier New"/>
+                          <w:b/>
+                          <w:bCs/>
+                          <w:color w:val="000080"/>
+                          <w:sz w:val="16"/>
+                          <w:szCs w:val="16"/>
+                          <w:lang w:eastAsia="nl-NL"/>
+                        </w:rPr>
+                        <w:t>(</w:t>
+                      </w:r>
+                      <w:r>
+                        <w:rPr>
+                          <w:rFonts w:ascii="Courier New" w:eastAsia="Times New Roman" w:hAnsi="Courier New" w:cs="Courier New"/>
+                          <w:color w:val="000000"/>
+                          <w:sz w:val="16"/>
+                          <w:szCs w:val="16"/>
+                          <w:lang w:eastAsia="nl-NL"/>
+                        </w:rPr>
+                        <w:t>List</w:t>
+                      </w:r>
+                      <w:r>
+                        <w:rPr>
+                          <w:rFonts w:ascii="Courier New" w:eastAsia="Times New Roman" w:hAnsi="Courier New" w:cs="Courier New"/>
+                          <w:b/>
+                          <w:bCs/>
+                          <w:color w:val="000080"/>
+                          <w:sz w:val="16"/>
+                          <w:szCs w:val="16"/>
+                          <w:lang w:eastAsia="nl-NL"/>
+                        </w:rPr>
+                        <w:t>&lt;</w:t>
+                      </w:r>
+                      <w:r>
+                        <w:rPr>
+                          <w:rFonts w:ascii="Courier New" w:eastAsia="Times New Roman" w:hAnsi="Courier New" w:cs="Courier New"/>
+                          <w:color w:val="000000"/>
+                          <w:sz w:val="16"/>
+                          <w:szCs w:val="16"/>
+                          <w:lang w:eastAsia="nl-NL"/>
+                        </w:rPr>
+                        <w:t>Actor</w:t>
+                      </w:r>
+                      <w:r>
+                        <w:rPr>
+                          <w:rFonts w:ascii="Courier New" w:eastAsia="Times New Roman" w:hAnsi="Courier New" w:cs="Courier New"/>
+                          <w:b/>
+                          <w:bCs/>
+                          <w:color w:val="000080"/>
+                          <w:sz w:val="16"/>
+                          <w:szCs w:val="16"/>
+                          <w:lang w:eastAsia="nl-NL"/>
+                        </w:rPr>
+                        <w:t>&gt;</w:t>
+                      </w:r>
+                      <w:r>
+                        <w:rPr>
+                          <w:rFonts w:ascii="Courier New" w:eastAsia="Times New Roman" w:hAnsi="Courier New" w:cs="Courier New"/>
+                          <w:color w:val="000000"/>
+                          <w:sz w:val="16"/>
+                          <w:szCs w:val="16"/>
+                          <w:lang w:eastAsia="nl-NL"/>
+                        </w:rPr>
+                        <w:t xml:space="preserve"> </w:t>
+                      </w:r>
+                      <w:proofErr w:type="spellStart"/>
+                      <w:r>
+                        <w:rPr>
+                          <w:rFonts w:ascii="Courier New" w:eastAsia="Times New Roman" w:hAnsi="Courier New" w:cs="Courier New"/>
+                          <w:color w:val="000000"/>
+                          <w:sz w:val="16"/>
+                          <w:szCs w:val="16"/>
+                          <w:lang w:eastAsia="nl-NL"/>
+                        </w:rPr>
+                        <w:t>newActors</w:t>
+                      </w:r>
+                      <w:proofErr w:type="spellEnd"/>
+                      <w:r>
+                        <w:rPr>
+                          <w:rFonts w:ascii="Courier New" w:eastAsia="Times New Roman" w:hAnsi="Courier New" w:cs="Courier New"/>
+                          <w:b/>
+                          <w:bCs/>
+                          <w:color w:val="000080"/>
+                          <w:sz w:val="16"/>
+                          <w:szCs w:val="16"/>
+                          <w:lang w:eastAsia="nl-NL"/>
+                        </w:rPr>
+                        <w:t>);</w:t>
+                      </w:r>
+                    </w:p>
+                    <w:p>
+                      <w:pPr>
+                        <w:shd w:val="clear" w:color="auto" w:fill="FFFFFF"/>
+                        <w:spacing w:before="0" w:after="0" w:line="240" w:lineRule="auto"/>
+                        <w:rPr>
+                          <w:rFonts w:ascii="Courier New" w:eastAsia="Times New Roman" w:hAnsi="Courier New" w:cs="Courier New"/>
+                          <w:color w:val="000000"/>
+                          <w:sz w:val="16"/>
+                          <w:szCs w:val="16"/>
+                          <w:lang w:eastAsia="nl-NL"/>
+                        </w:rPr>
+                      </w:pPr>
+                      <w:r>
+                        <w:rPr>
+                          <w:rFonts w:ascii="Courier New" w:eastAsia="Times New Roman" w:hAnsi="Courier New" w:cs="Courier New"/>
+                          <w:color w:val="000000"/>
+                          <w:sz w:val="16"/>
+                          <w:szCs w:val="16"/>
+                          <w:lang w:eastAsia="nl-NL"/>
+                        </w:rPr>
+                        <w:t xml:space="preserve">    </w:t>
+                      </w:r>
+                    </w:p>
+                    <w:p>
+                      <w:pPr>
+                        <w:shd w:val="clear" w:color="auto" w:fill="FFFFFF"/>
+                        <w:spacing w:before="0" w:after="0" w:line="240" w:lineRule="auto"/>
+                        <w:rPr>
+                          <w:rFonts w:ascii="Courier New" w:eastAsia="Times New Roman" w:hAnsi="Courier New" w:cs="Courier New"/>
+                          <w:color w:val="008080"/>
+                          <w:sz w:val="16"/>
+                          <w:szCs w:val="16"/>
+                          <w:lang w:eastAsia="nl-NL"/>
+                        </w:rPr>
+                      </w:pPr>
+                      <w:r>
+                        <w:rPr>
+                          <w:rFonts w:ascii="Courier New" w:eastAsia="Times New Roman" w:hAnsi="Courier New" w:cs="Courier New"/>
+                          <w:color w:val="000000"/>
+                          <w:sz w:val="16"/>
+                          <w:szCs w:val="16"/>
+                          <w:lang w:eastAsia="nl-NL"/>
+                        </w:rPr>
+                        <w:t xml:space="preserve">    </w:t>
+                      </w:r>
+                      <w:r>
+                        <w:rPr>
+                          <w:rFonts w:ascii="Courier New" w:eastAsia="Times New Roman" w:hAnsi="Courier New" w:cs="Courier New"/>
+                          <w:color w:val="008080"/>
+                          <w:sz w:val="16"/>
+                          <w:szCs w:val="16"/>
+                          <w:lang w:eastAsia="nl-NL"/>
+                        </w:rPr>
+                        <w:t>/**</w:t>
+                      </w:r>
+                    </w:p>
+                    <w:p>
+                      <w:pPr>
+                        <w:shd w:val="clear" w:color="auto" w:fill="FFFFFF"/>
+                        <w:spacing w:before="0" w:after="0" w:line="240" w:lineRule="auto"/>
+                        <w:rPr>
+                          <w:rFonts w:ascii="Courier New" w:eastAsia="Times New Roman" w:hAnsi="Courier New" w:cs="Courier New"/>
+                          <w:color w:val="008080"/>
+                          <w:sz w:val="16"/>
+                          <w:szCs w:val="16"/>
+                          <w:lang w:eastAsia="nl-NL"/>
+                        </w:rPr>
+                      </w:pPr>
+                      <w:r>
+                        <w:rPr>
+                          <w:rFonts w:ascii="Courier New" w:eastAsia="Times New Roman" w:hAnsi="Courier New" w:cs="Courier New"/>
+                          <w:color w:val="008080"/>
+                          <w:sz w:val="16"/>
+                          <w:szCs w:val="16"/>
+                          <w:lang w:eastAsia="nl-NL"/>
+                        </w:rPr>
+                        <w:t xml:space="preserve">    * Is de deelnemer nog steeds actief?</w:t>
+                      </w:r>
+                    </w:p>
+                    <w:p>
+                      <w:pPr>
+                        <w:shd w:val="clear" w:color="auto" w:fill="FFFFFF"/>
+                        <w:spacing w:before="0" w:after="0" w:line="240" w:lineRule="auto"/>
+                        <w:rPr>
+                          <w:rFonts w:ascii="Courier New" w:eastAsia="Times New Roman" w:hAnsi="Courier New" w:cs="Courier New"/>
+                          <w:color w:val="008080"/>
+                          <w:sz w:val="16"/>
+                          <w:szCs w:val="16"/>
+                          <w:lang w:eastAsia="nl-NL"/>
+                        </w:rPr>
+                      </w:pPr>
+                      <w:r>
+                        <w:rPr>
+                          <w:rFonts w:ascii="Courier New" w:eastAsia="Times New Roman" w:hAnsi="Courier New" w:cs="Courier New"/>
+                          <w:color w:val="008080"/>
+                          <w:sz w:val="16"/>
+                          <w:szCs w:val="16"/>
+                          <w:lang w:eastAsia="nl-NL"/>
+                        </w:rPr>
+                        <w:t xml:space="preserve">    * @return </w:t>
+                      </w:r>
+                      <w:proofErr w:type="spellStart"/>
+                      <w:r>
+                        <w:rPr>
+                          <w:rFonts w:ascii="Courier New" w:eastAsia="Times New Roman" w:hAnsi="Courier New" w:cs="Courier New"/>
+                          <w:color w:val="008080"/>
+                          <w:sz w:val="16"/>
+                          <w:szCs w:val="16"/>
+                          <w:lang w:eastAsia="nl-NL"/>
+                        </w:rPr>
+                        <w:t>true</w:t>
+                      </w:r>
+                      <w:proofErr w:type="spellEnd"/>
+                      <w:r>
+                        <w:rPr>
+                          <w:rFonts w:ascii="Courier New" w:eastAsia="Times New Roman" w:hAnsi="Courier New" w:cs="Courier New"/>
+                          <w:color w:val="008080"/>
+                          <w:sz w:val="16"/>
+                          <w:szCs w:val="16"/>
+                          <w:lang w:eastAsia="nl-NL"/>
+                        </w:rPr>
+                        <w:t xml:space="preserve"> als de deelnemer nog actief, anders </w:t>
+                      </w:r>
+                      <w:proofErr w:type="spellStart"/>
+                      <w:r>
+                        <w:rPr>
+                          <w:rFonts w:ascii="Courier New" w:eastAsia="Times New Roman" w:hAnsi="Courier New" w:cs="Courier New"/>
+                          <w:color w:val="008080"/>
+                          <w:sz w:val="16"/>
+                          <w:szCs w:val="16"/>
+                          <w:lang w:eastAsia="nl-NL"/>
+                        </w:rPr>
+                        <w:t>false</w:t>
+                      </w:r>
+                      <w:proofErr w:type="spellEnd"/>
+                      <w:r>
+                        <w:rPr>
+                          <w:rFonts w:ascii="Courier New" w:eastAsia="Times New Roman" w:hAnsi="Courier New" w:cs="Courier New"/>
+                          <w:color w:val="008080"/>
+                          <w:sz w:val="16"/>
+                          <w:szCs w:val="16"/>
+                          <w:lang w:eastAsia="nl-NL"/>
+                        </w:rPr>
+                        <w:t>.</w:t>
+                      </w:r>
+                    </w:p>
+                    <w:p>
+                      <w:pPr>
+                        <w:shd w:val="clear" w:color="auto" w:fill="FFFFFF"/>
+                        <w:spacing w:before="0" w:after="0" w:line="240" w:lineRule="auto"/>
+                        <w:rPr>
+                          <w:rFonts w:ascii="Courier New" w:eastAsia="Times New Roman" w:hAnsi="Courier New" w:cs="Courier New"/>
+                          <w:color w:val="000000"/>
+                          <w:sz w:val="16"/>
+                          <w:szCs w:val="16"/>
+                          <w:lang w:eastAsia="nl-NL"/>
+                        </w:rPr>
+                      </w:pPr>
+                      <w:r>
+                        <w:rPr>
+                          <w:rFonts w:ascii="Courier New" w:eastAsia="Times New Roman" w:hAnsi="Courier New" w:cs="Courier New"/>
+                          <w:color w:val="008080"/>
+                          <w:sz w:val="16"/>
+                          <w:szCs w:val="16"/>
+                          <w:lang w:eastAsia="nl-NL"/>
+                        </w:rPr>
+                        <w:t xml:space="preserve">    */</w:t>
+                      </w:r>
+                    </w:p>
+                    <w:p>
+                      <w:pPr>
+                        <w:shd w:val="clear" w:color="auto" w:fill="FFFFFF"/>
+                        <w:spacing w:before="0" w:after="0" w:line="240" w:lineRule="auto"/>
+                        <w:rPr>
+                          <w:rFonts w:ascii="Courier New" w:eastAsia="Times New Roman" w:hAnsi="Courier New" w:cs="Courier New"/>
+                          <w:color w:val="000000"/>
+                          <w:sz w:val="16"/>
+                          <w:szCs w:val="16"/>
+                          <w:lang w:eastAsia="nl-NL"/>
+                        </w:rPr>
+                      </w:pPr>
+                      <w:r>
+                        <w:rPr>
+                          <w:rFonts w:ascii="Courier New" w:eastAsia="Times New Roman" w:hAnsi="Courier New" w:cs="Courier New"/>
+                          <w:color w:val="000000"/>
+                          <w:sz w:val="16"/>
+                          <w:szCs w:val="16"/>
+                          <w:lang w:eastAsia="nl-NL"/>
+                        </w:rPr>
+                        <w:t xml:space="preserve">    </w:t>
+                      </w:r>
+                      <w:proofErr w:type="spellStart"/>
+                      <w:r>
+                        <w:rPr>
+                          <w:rFonts w:ascii="Courier New" w:eastAsia="Times New Roman" w:hAnsi="Courier New" w:cs="Courier New"/>
+                          <w:color w:val="8000FF"/>
+                          <w:sz w:val="16"/>
+                          <w:szCs w:val="16"/>
+                          <w:lang w:eastAsia="nl-NL"/>
+                        </w:rPr>
+                        <w:t>boolean</w:t>
+                      </w:r>
+                      <w:proofErr w:type="spellEnd"/>
+                      <w:r>
+                        <w:rPr>
+                          <w:rFonts w:ascii="Courier New" w:eastAsia="Times New Roman" w:hAnsi="Courier New" w:cs="Courier New"/>
+                          <w:color w:val="000000"/>
+                          <w:sz w:val="16"/>
+                          <w:szCs w:val="16"/>
+                          <w:lang w:eastAsia="nl-NL"/>
+                        </w:rPr>
+                        <w:t xml:space="preserve"> </w:t>
+                      </w:r>
+                      <w:proofErr w:type="spellStart"/>
+                      <w:r>
+                        <w:rPr>
+                          <w:rFonts w:ascii="Courier New" w:eastAsia="Times New Roman" w:hAnsi="Courier New" w:cs="Courier New"/>
+                          <w:color w:val="000000"/>
+                          <w:sz w:val="16"/>
+                          <w:szCs w:val="16"/>
+                          <w:lang w:eastAsia="nl-NL"/>
+                        </w:rPr>
+                        <w:t>isActive</w:t>
+                      </w:r>
+                      <w:proofErr w:type="spellEnd"/>
+                      <w:r>
+                        <w:rPr>
+                          <w:rFonts w:ascii="Courier New" w:eastAsia="Times New Roman" w:hAnsi="Courier New" w:cs="Courier New"/>
+                          <w:b/>
+                          <w:bCs/>
+                          <w:color w:val="000080"/>
+                          <w:sz w:val="16"/>
+                          <w:szCs w:val="16"/>
+                          <w:lang w:eastAsia="nl-NL"/>
+                        </w:rPr>
+                        <w:t>();</w:t>
+                      </w:r>
+                    </w:p>
+                    <w:p>
+                      <w:pPr>
+                        <w:shd w:val="clear" w:color="auto" w:fill="FFFFFF"/>
+                        <w:spacing w:before="0" w:after="0" w:line="240" w:lineRule="auto"/>
+                        <w:rPr>
+                          <w:rFonts w:ascii="Courier New" w:eastAsia="Times New Roman" w:hAnsi="Courier New" w:cs="Courier New"/>
+                          <w:color w:val="000000"/>
+                          <w:sz w:val="16"/>
+                          <w:szCs w:val="16"/>
+                          <w:lang w:eastAsia="nl-NL"/>
+                        </w:rPr>
+                      </w:pPr>
+                      <w:r>
+                        <w:rPr>
+                          <w:rFonts w:ascii="Courier New" w:eastAsia="Times New Roman" w:hAnsi="Courier New" w:cs="Courier New"/>
+                          <w:b/>
+                          <w:bCs/>
+                          <w:color w:val="000080"/>
+                          <w:sz w:val="16"/>
+                          <w:szCs w:val="16"/>
+                          <w:lang w:eastAsia="nl-NL"/>
+                        </w:rPr>
+                        <w:t>}</w:t>
+                      </w:r>
+                    </w:p>
+                    <w:p/>
+                  </w:txbxContent>
+                </v:textbox>
+                <w10:wrap type="square" anchorx="margin"/>
+              </v:shape>
+            </w:pict>
+          </mc:Fallback>
+        </mc:AlternateContent>
+      </w:r>
       <w:r>
         <w:t>Tijdens de 2</w:t>
       </w:r>
@@ -1929,7 +4376,191 @@
     </w:p>
     <w:p>
       <w:r>
-        <w:t>Verder is er nog een interface aangemaakt genaamd Actor. Deze interface bevat alle dieren, objecten en personen die aanwezig zijn in de simulatie. Door het aanmaken van deze interface word ervoor gezorgd dat we niet een aparte voor deze zaken nodig zijn. Dit zou de code nodeloos ingewikkeld maken, en hierdoor wordt het een stuk moeilijker om andere functionaliteit toe te voegen.</w:t>
+        <w:rPr>
+          <w:noProof/>
+          <w:lang w:eastAsia="nl-NL"/>
+        </w:rPr>
+        <mc:AlternateContent>
+          <mc:Choice Requires="wps">
+            <w:drawing>
+              <wp:anchor distT="0" distB="0" distL="114300" distR="114300" simplePos="0" relativeHeight="251660288" behindDoc="0" locked="0" layoutInCell="1" allowOverlap="1" wp14:anchorId="3F72A5E1" wp14:editId="2C52788A">
+                <wp:simplePos x="0" y="0"/>
+                <wp:positionH relativeFrom="margin">
+                  <wp:posOffset>3139440</wp:posOffset>
+                </wp:positionH>
+                <wp:positionV relativeFrom="paragraph">
+                  <wp:posOffset>490855</wp:posOffset>
+                </wp:positionV>
+                <wp:extent cx="2423160" cy="281940"/>
+                <wp:effectExtent l="0" t="0" r="0" b="3810"/>
+                <wp:wrapNone/>
+                <wp:docPr id="5" name="Tekstvak 5"/>
+                <wp:cNvGraphicFramePr/>
+                <a:graphic xmlns:a="http://schemas.openxmlformats.org/drawingml/2006/main">
+                  <a:graphicData uri="http://schemas.microsoft.com/office/word/2010/wordprocessingShape">
+                    <wps:wsp>
+                      <wps:cNvSpPr txBox="1"/>
+                      <wps:spPr>
+                        <a:xfrm>
+                          <a:off x="0" y="0"/>
+                          <a:ext cx="2423160" cy="281940"/>
+                        </a:xfrm>
+                        <a:prstGeom prst="rect">
+                          <a:avLst/>
+                        </a:prstGeom>
+                        <a:noFill/>
+                        <a:ln w="6350">
+                          <a:noFill/>
+                        </a:ln>
+                        <a:effectLst/>
+                      </wps:spPr>
+                      <wps:style>
+                        <a:lnRef idx="0">
+                          <a:schemeClr val="accent1"/>
+                        </a:lnRef>
+                        <a:fillRef idx="1001">
+                          <a:schemeClr val="lt1"/>
+                        </a:fillRef>
+                        <a:effectRef idx="0">
+                          <a:schemeClr val="accent1"/>
+                        </a:effectRef>
+                        <a:fontRef idx="minor">
+                          <a:schemeClr val="dk1"/>
+                        </a:fontRef>
+                      </wps:style>
+                      <wps:txbx>
+                        <w:txbxContent>
+                          <w:p>
+                            <w:pPr>
+                              <w:jc w:val="center"/>
+                              <w:rPr>
+                                <w:color w:val="BFBFBF" w:themeColor="background1" w:themeShade="BF"/>
+                                <w:sz w:val="16"/>
+                                <w:szCs w:val="16"/>
+                                <w:lang w:val="en-US"/>
+                              </w:rPr>
+                            </w:pPr>
+                            <w:r>
+                              <w:rPr>
+                                <w:color w:val="BFBFBF" w:themeColor="background1" w:themeShade="BF"/>
+                                <w:sz w:val="16"/>
+                                <w:szCs w:val="16"/>
+                                <w:lang w:val="en-US"/>
+                              </w:rPr>
+                              <w:t xml:space="preserve">De code van de </w:t>
+                            </w:r>
+                            <w:proofErr w:type="spellStart"/>
+                            <w:r>
+                              <w:rPr>
+                                <w:color w:val="BFBFBF" w:themeColor="background1" w:themeShade="BF"/>
+                                <w:sz w:val="16"/>
+                                <w:szCs w:val="16"/>
+                                <w:lang w:val="en-US"/>
+                              </w:rPr>
+                              <w:t>nieuwe</w:t>
+                            </w:r>
+                            <w:proofErr w:type="spellEnd"/>
+                            <w:r>
+                              <w:rPr>
+                                <w:color w:val="BFBFBF" w:themeColor="background1" w:themeShade="BF"/>
+                                <w:sz w:val="16"/>
+                                <w:szCs w:val="16"/>
+                                <w:lang w:val="en-US"/>
+                              </w:rPr>
+                              <w:t xml:space="preserve"> interface Actor</w:t>
+                            </w:r>
+                          </w:p>
+                        </w:txbxContent>
+                      </wps:txbx>
+                      <wps:bodyPr rot="0" spcFirstLastPara="0" vertOverflow="overflow" horzOverflow="overflow" vert="horz" wrap="square" lIns="91440" tIns="45720" rIns="91440" bIns="45720" numCol="1" spcCol="0" rtlCol="0" fromWordArt="0" anchor="t" anchorCtr="0" forceAA="0" compatLnSpc="1">
+                        <a:prstTxWarp prst="textNoShape">
+                          <a:avLst/>
+                        </a:prstTxWarp>
+                        <a:noAutofit/>
+                      </wps:bodyPr>
+                    </wps:wsp>
+                  </a:graphicData>
+                </a:graphic>
+                <wp14:sizeRelV relativeFrom="margin">
+                  <wp14:pctHeight>0</wp14:pctHeight>
+                </wp14:sizeRelV>
+              </wp:anchor>
+            </w:drawing>
+          </mc:Choice>
+          <mc:Fallback>
+            <w:pict>
+              <v:shape w14:anchorId="3F72A5E1" id="Tekstvak 5" o:spid="_x0000_s1027" type="#_x0000_t202" style="position:absolute;margin-left:247.2pt;margin-top:38.65pt;width:190.8pt;height:22.2pt;z-index:251660288;visibility:visible;mso-wrap-style:square;mso-height-percent:0;mso-wrap-distance-left:9pt;mso-wrap-distance-top:0;mso-wrap-distance-right:9pt;mso-wrap-distance-bottom:0;mso-position-horizontal:absolute;mso-position-horizontal-relative:margin;mso-position-vertical:absolute;mso-position-vertical-relative:text;mso-height-percent:0;mso-height-relative:margin;v-text-anchor:top" o:gfxdata="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" filled="f" stroked="f" strokeweight=".5pt">
+                <v:textbox>
+                  <w:txbxContent>
+                    <w:p>
+                      <w:pPr>
+                        <w:jc w:val="center"/>
+                        <w:rPr>
+                          <w:color w:val="BFBFBF" w:themeColor="background1" w:themeShade="BF"/>
+                          <w:sz w:val="16"/>
+                          <w:szCs w:val="16"/>
+                          <w:lang w:val="en-US"/>
+                        </w:rPr>
+                      </w:pPr>
+                      <w:r>
+                        <w:rPr>
+                          <w:color w:val="BFBFBF" w:themeColor="background1" w:themeShade="BF"/>
+                          <w:sz w:val="16"/>
+                          <w:szCs w:val="16"/>
+                          <w:lang w:val="en-US"/>
+                        </w:rPr>
+                        <w:t xml:space="preserve">De code van de </w:t>
+                      </w:r>
+                      <w:proofErr w:type="spellStart"/>
+                      <w:r>
+                        <w:rPr>
+                          <w:color w:val="BFBFBF" w:themeColor="background1" w:themeShade="BF"/>
+                          <w:sz w:val="16"/>
+                          <w:szCs w:val="16"/>
+                          <w:lang w:val="en-US"/>
+                        </w:rPr>
+                        <w:t>nieuwe</w:t>
+                      </w:r>
+                      <w:proofErr w:type="spellEnd"/>
+                      <w:r>
+                        <w:rPr>
+                          <w:color w:val="BFBFBF" w:themeColor="background1" w:themeShade="BF"/>
+                          <w:sz w:val="16"/>
+                          <w:szCs w:val="16"/>
+                          <w:lang w:val="en-US"/>
+                        </w:rPr>
+                        <w:t xml:space="preserve"> interface Actor</w:t>
+                      </w:r>
+                    </w:p>
+                  </w:txbxContent>
+                </v:textbox>
+                <w10:wrap anchorx="margin"/>
+              </v:shape>
+            </w:pict>
+          </mc:Fallback>
+        </mc:AlternateContent>
+      </w:r>
+      <w:r>
+        <w:t xml:space="preserve">Verder is er nog een interface aangemaakt genaamd Actor. Deze interface bevat alle dieren, objecten en personen die aanwezig zijn in de simulatie. </w:t>
+      </w:r>
+      <w:r>
+        <w:t>Door het aanmaken van deze interface is ervoor gezorgd dat alles nu in een lijst staat</w:t>
+      </w:r>
+      <w:r>
+        <w:t>.</w:t>
+      </w:r>
+      <w:r>
+        <w:t xml:space="preserve"> Het was ook mogelijk om per groep te doen, maar d</w:t>
+      </w:r>
+      <w:r>
+        <w:t xml:space="preserve">it zou de code nodeloos </w:t>
+      </w:r>
+      <w:r>
+        <w:lastRenderedPageBreak/>
+        <w:t>ingewikkeld maken, en hierdoor wordt het een stuk moeilijker om andere functionaliteit toe te voegen.</w:t>
+      </w:r>
+      <w:r>
+        <w:t xml:space="preserve"> De code van de interface Actor staat hiernaast</w:t>
       </w:r>
     </w:p>
     <w:p>
@@ -1942,7 +4573,13 @@
       </w:r>
       <w:proofErr w:type="spellEnd"/>
       <w:r>
-        <w:t xml:space="preserve"> zijn wijzigen aangebracht. Een aantal methodes die bij ieder dier opnieuw gedeclareerd stonden zijn nu verplaatst naar de klasse </w:t>
+        <w:t xml:space="preserve"> zijn wijzigen aangebracht. Een aantal methodes die bij ieder dier </w:t>
+      </w:r>
+      <w:r>
+        <w:t xml:space="preserve"> </w:t>
+      </w:r>
+      <w:r>
+        <w:t xml:space="preserve">opnieuw gedeclareerd stonden zijn nu verplaatst naar de klasse </w:t>
       </w:r>
       <w:proofErr w:type="spellStart"/>
       <w:r>
@@ -1966,7 +4603,7 @@
         <w:pStyle w:val="Kop2"/>
         <w:jc w:val="center"/>
       </w:pPr>
-      <w:bookmarkStart w:id="11" w:name="_Toc409866224"/>
+      <w:bookmarkStart w:id="11" w:name="_Toc410121112"/>
       <w:r>
         <w:t>3.2 Klassendiagram</w:t>
       </w:r>
@@ -1976,13 +4613,34 @@
       <w:bookmarkEnd w:id="11"/>
     </w:p>
     <w:p>
-      <w:r>
-        <w:lastRenderedPageBreak/>
+      <w:pPr>
+        <w:pStyle w:val="Geenafstand"/>
+      </w:pPr>
+      <w:r>
         <w:pict>
-          <v:shape id="_x0000_i1025" type="#_x0000_t75" style="width:453.6pt;height:253.2pt">
-            <v:imagedata r:id="rId11" o:title="Klassen diagram versie 1"/>
+          <v:shape id="_x0000_i1026" type="#_x0000_t75" style="width:453.6pt;height:253.2pt">
+            <v:imagedata r:id="rId12" o:title="Klassen diagram versie 1"/>
           </v:shape>
         </w:pict>
+      </w:r>
+    </w:p>
+    <w:p>
+      <w:pPr>
+        <w:pStyle w:val="Geenafstand"/>
+        <w:jc w:val="center"/>
+        <w:rPr>
+          <w:color w:val="BFBFBF" w:themeColor="background1" w:themeShade="BF"/>
+          <w:sz w:val="16"/>
+          <w:szCs w:val="16"/>
+        </w:rPr>
+      </w:pPr>
+      <w:r>
+        <w:rPr>
+          <w:color w:val="BFBFBF" w:themeColor="background1" w:themeShade="BF"/>
+          <w:sz w:val="16"/>
+          <w:szCs w:val="16"/>
+        </w:rPr>
+        <w:t>Een klassendiagram van de eerste versie van de applicatie</w:t>
       </w:r>
     </w:p>
     <w:p>
@@ -1990,7 +4648,7 @@
         <w:pStyle w:val="Kop2"/>
         <w:jc w:val="center"/>
       </w:pPr>
-      <w:bookmarkStart w:id="12" w:name="_Toc409866225"/>
+      <w:bookmarkStart w:id="12" w:name="_Toc410121113"/>
       <w:r>
         <w:t>3.3</w:t>
       </w:r>
@@ -2001,24 +4659,8 @@
     </w:p>
     <w:p>
       <w:pPr>
-        <w:rPr>
-          <w:caps/>
-          <w:spacing w:val="15"/>
-        </w:rPr>
+        <w:pStyle w:val="Geenafstand"/>
       </w:pPr>
-      <w:bookmarkStart w:id="13" w:name="_Toc409866226"/>
-    </w:p>
-    <w:p>
-      <w:pPr>
-        <w:pStyle w:val="Kop2"/>
-        <w:jc w:val="center"/>
-      </w:pPr>
-      <w:r>
-        <w:t>3.4 Klassendiagram nieuwe sitatie</w:t>
-      </w:r>
-      <w:bookmarkEnd w:id="13"/>
-    </w:p>
-    <w:p>
       <w:r>
         <w:rPr>
           <w:noProof/>
@@ -2026,9 +4668,9 @@
         </w:rPr>
         <w:drawing>
           <wp:inline distT="0" distB="0" distL="0" distR="0">
-            <wp:extent cx="5753100" cy="2918460"/>
+            <wp:extent cx="5760720" cy="2782570"/>
             <wp:effectExtent l="0" t="0" r="0" b="0"/>
-            <wp:docPr id="3" name="Afbeelding 3" descr="Klassendiagram versie 3"/>
+            <wp:docPr id="3" name="Afbeelding 3"/>
             <wp:cNvGraphicFramePr>
               <a:graphicFrameLocks xmlns:a="http://schemas.openxmlformats.org/drawingml/2006/main" noChangeAspect="1"/>
             </wp:cNvGraphicFramePr>
@@ -2036,36 +4678,29 @@
               <a:graphicData uri="http://schemas.openxmlformats.org/drawingml/2006/picture">
                 <pic:pic xmlns:pic="http://schemas.openxmlformats.org/drawingml/2006/picture">
                   <pic:nvPicPr>
-                    <pic:cNvPr id="0" name="Picture 4" descr="Klassendiagram versie 3"/>
-                    <pic:cNvPicPr>
-                      <a:picLocks noChangeAspect="1" noChangeArrowheads="1"/>
-                    </pic:cNvPicPr>
+                    <pic:cNvPr id="3" name="oneStep Diagram.png"/>
+                    <pic:cNvPicPr/>
                   </pic:nvPicPr>
                   <pic:blipFill>
-                    <a:blip r:embed="rId12" cstate="print">
+                    <a:blip r:embed="rId13" cstate="print">
                       <a:extLst>
                         <a:ext uri="{28A0092B-C50C-407E-A947-70E740481C1C}">
                           <a14:useLocalDpi xmlns:a14="http://schemas.microsoft.com/office/drawing/2010/main" val="0"/>
                         </a:ext>
                       </a:extLst>
                     </a:blip>
-                    <a:srcRect/>
                     <a:stretch>
                       <a:fillRect/>
                     </a:stretch>
                   </pic:blipFill>
-                  <pic:spPr bwMode="auto">
+                  <pic:spPr>
                     <a:xfrm>
                       <a:off x="0" y="0"/>
-                      <a:ext cx="5753100" cy="2918460"/>
+                      <a:ext cx="5760720" cy="2782570"/>
                     </a:xfrm>
                     <a:prstGeom prst="rect">
                       <a:avLst/>
                     </a:prstGeom>
-                    <a:noFill/>
-                    <a:ln>
-                      <a:noFill/>
-                    </a:ln>
                   </pic:spPr>
                 </pic:pic>
               </a:graphicData>
@@ -2076,10 +4711,130 @@
     </w:p>
     <w:p>
       <w:pPr>
+        <w:pStyle w:val="Geenafstand"/>
+        <w:jc w:val="center"/>
+        <w:rPr>
+          <w:color w:val="BFBFBF" w:themeColor="background1" w:themeShade="BF"/>
+          <w:sz w:val="16"/>
+          <w:szCs w:val="16"/>
+        </w:rPr>
+      </w:pPr>
+      <w:r>
+        <w:rPr>
+          <w:color w:val="BFBFBF" w:themeColor="background1" w:themeShade="BF"/>
+          <w:sz w:val="16"/>
+          <w:szCs w:val="16"/>
+        </w:rPr>
+        <w:t xml:space="preserve">Een </w:t>
+      </w:r>
+      <w:proofErr w:type="spellStart"/>
+      <w:r>
+        <w:rPr>
+          <w:color w:val="BFBFBF" w:themeColor="background1" w:themeShade="BF"/>
+          <w:sz w:val="16"/>
+          <w:szCs w:val="16"/>
+        </w:rPr>
+        <w:t>sequence</w:t>
+      </w:r>
+      <w:proofErr w:type="spellEnd"/>
+      <w:r>
+        <w:rPr>
+          <w:color w:val="BFBFBF" w:themeColor="background1" w:themeShade="BF"/>
+          <w:sz w:val="16"/>
+          <w:szCs w:val="16"/>
+        </w:rPr>
+        <w:t xml:space="preserve"> diagram van 1 stap in de simulatie</w:t>
+      </w:r>
+    </w:p>
+    <w:p>
+      <w:pPr>
+        <w:pStyle w:val="Kop2"/>
+        <w:jc w:val="center"/>
+      </w:pPr>
+      <w:bookmarkStart w:id="13" w:name="_Toc410121114"/>
+      <w:r>
+        <w:lastRenderedPageBreak/>
+        <w:t>3.4 Klassendiagram nieuwe sitatie</w:t>
+      </w:r>
+      <w:bookmarkEnd w:id="13"/>
+    </w:p>
+    <w:p>
+      <w:pPr>
+        <w:pStyle w:val="Geenafstand"/>
+      </w:pPr>
+      <w:r>
+        <w:rPr>
+          <w:noProof/>
+          <w:lang w:eastAsia="nl-NL"/>
+        </w:rPr>
+        <w:drawing>
+          <wp:inline distT="0" distB="0" distL="0" distR="0">
+            <wp:extent cx="5760720" cy="2921635"/>
+            <wp:effectExtent l="0" t="0" r="0" b="0"/>
+            <wp:docPr id="6" name="Afbeelding 6"/>
+            <wp:cNvGraphicFramePr>
+              <a:graphicFrameLocks xmlns:a="http://schemas.openxmlformats.org/drawingml/2006/main" noChangeAspect="1"/>
+            </wp:cNvGraphicFramePr>
+            <a:graphic xmlns:a="http://schemas.openxmlformats.org/drawingml/2006/main">
+              <a:graphicData uri="http://schemas.openxmlformats.org/drawingml/2006/picture">
+                <pic:pic xmlns:pic="http://schemas.openxmlformats.org/drawingml/2006/picture">
+                  <pic:nvPicPr>
+                    <pic:cNvPr id="6" name="Klassendiagram versie 3.png"/>
+                    <pic:cNvPicPr/>
+                  </pic:nvPicPr>
+                  <pic:blipFill>
+                    <a:blip r:embed="rId14" cstate="print">
+                      <a:extLst>
+                        <a:ext uri="{28A0092B-C50C-407E-A947-70E740481C1C}">
+                          <a14:useLocalDpi xmlns:a14="http://schemas.microsoft.com/office/drawing/2010/main" val="0"/>
+                        </a:ext>
+                      </a:extLst>
+                    </a:blip>
+                    <a:stretch>
+                      <a:fillRect/>
+                    </a:stretch>
+                  </pic:blipFill>
+                  <pic:spPr>
+                    <a:xfrm>
+                      <a:off x="0" y="0"/>
+                      <a:ext cx="5760720" cy="2921635"/>
+                    </a:xfrm>
+                    <a:prstGeom prst="rect">
+                      <a:avLst/>
+                    </a:prstGeom>
+                  </pic:spPr>
+                </pic:pic>
+              </a:graphicData>
+            </a:graphic>
+          </wp:inline>
+        </w:drawing>
+      </w:r>
+    </w:p>
+    <w:p>
+      <w:pPr>
+        <w:pStyle w:val="Geenafstand"/>
+        <w:jc w:val="center"/>
+        <w:rPr>
+          <w:color w:val="BFBFBF" w:themeColor="background1" w:themeShade="BF"/>
+          <w:sz w:val="16"/>
+          <w:szCs w:val="16"/>
+        </w:rPr>
+      </w:pPr>
+      <w:r>
+        <w:rPr>
+          <w:color w:val="BFBFBF" w:themeColor="background1" w:themeShade="BF"/>
+          <w:sz w:val="16"/>
+          <w:szCs w:val="16"/>
+        </w:rPr>
+        <w:t>Een klassendiagram van de nieuwe situatie, met nieuwe verbeteringen</w:t>
+      </w:r>
+    </w:p>
+    <w:p>
+      <w:pPr>
         <w:pStyle w:val="Kop1"/>
         <w:jc w:val="center"/>
       </w:pPr>
-      <w:bookmarkStart w:id="14" w:name="_Toc409866227"/>
+      <w:bookmarkStart w:id="14" w:name="_Toc410121115"/>
       <w:r>
         <w:t>4. Het gebruik van MVC in V&amp;K</w:t>
       </w:r>
@@ -2090,13 +4845,21 @@
         <w:pStyle w:val="Kop2"/>
         <w:jc w:val="center"/>
       </w:pPr>
-      <w:bookmarkStart w:id="15" w:name="_Toc409866228"/>
+      <w:bookmarkStart w:id="15" w:name="_Toc410121116"/>
       <w:r>
         <w:t>4.1 Overeenkomsten en verschillen mvc-projecten</w:t>
       </w:r>
       <w:bookmarkEnd w:id="15"/>
     </w:p>
     <w:p>
+      <w:pPr>
+        <w:pStyle w:val="Kop3"/>
+        <w:jc w:val="center"/>
+      </w:pPr>
+      <w:bookmarkStart w:id="16" w:name="_Toc410121117"/>
+      <w:r>
+        <w:t xml:space="preserve">4.1.1 </w:t>
+      </w:r>
       <w:r>
         <w:t xml:space="preserve">Overeenkomsten en verschillen tussen </w:t>
       </w:r>
@@ -2112,6 +4875,7 @@
       <w:r>
         <w:t>ThreadGeneralized</w:t>
       </w:r>
+      <w:bookmarkEnd w:id="16"/>
       <w:proofErr w:type="spellEnd"/>
     </w:p>
     <w:p>
@@ -2176,7 +4940,6 @@
       </w:r>
       <w:proofErr w:type="spellStart"/>
       <w:r>
-        <w:lastRenderedPageBreak/>
         <w:t>ThreadGeneralized</w:t>
       </w:r>
       <w:proofErr w:type="spellEnd"/>
@@ -2246,6 +5009,14 @@
       </w:r>
     </w:p>
     <w:p>
+      <w:pPr>
+        <w:pStyle w:val="Kop3"/>
+        <w:jc w:val="center"/>
+      </w:pPr>
+      <w:bookmarkStart w:id="17" w:name="_Toc410121118"/>
+      <w:r>
+        <w:t xml:space="preserve">4.1.2 </w:t>
+      </w:r>
       <w:r>
         <w:t xml:space="preserve">Overeenkomsten en verschillen tussen </w:t>
       </w:r>
@@ -2257,6 +5028,7 @@
       <w:r>
         <w:t xml:space="preserve"> en Life</w:t>
       </w:r>
+      <w:bookmarkEnd w:id="17"/>
     </w:p>
     <w:p>
       <w:r>
@@ -2307,6 +5079,7 @@
     </w:p>
     <w:p>
       <w:r>
+        <w:lastRenderedPageBreak/>
         <w:t xml:space="preserve">Een verschil tussen de twee projecten is dat Life in totaal 3 controllers heeft, inclusief een abstracte klasse. </w:t>
       </w:r>
       <w:proofErr w:type="spellStart"/>
@@ -2339,11 +5112,11 @@
         <w:pStyle w:val="Kop2"/>
         <w:jc w:val="center"/>
       </w:pPr>
-      <w:bookmarkStart w:id="16" w:name="_Toc409866229"/>
+      <w:bookmarkStart w:id="18" w:name="_Toc410121119"/>
       <w:r>
         <w:t>4.2 Klassendiagram</w:t>
       </w:r>
-      <w:bookmarkEnd w:id="16"/>
+      <w:bookmarkEnd w:id="18"/>
     </w:p>
     <w:p/>
     <w:p>
@@ -2351,14 +5124,60 @@
         <w:pStyle w:val="Kop2"/>
         <w:jc w:val="center"/>
       </w:pPr>
-      <w:bookmarkStart w:id="17" w:name="_Toc409866230"/>
+      <w:bookmarkStart w:id="19" w:name="_Toc410121120"/>
       <w:r>
         <w:t>4.3 Sequencediagram</w:t>
       </w:r>
-      <w:bookmarkEnd w:id="17"/>
+      <w:bookmarkEnd w:id="19"/>
+    </w:p>
+    <w:p/>
+    <w:p>
+      <w:pPr>
+        <w:pStyle w:val="Kop1"/>
+        <w:jc w:val="center"/>
+      </w:pPr>
+      <w:bookmarkStart w:id="20" w:name="_Toc410121121"/>
+      <w:r>
+        <w:t>5. Uitbreiding 2</w:t>
+      </w:r>
+      <w:bookmarkEnd w:id="20"/>
+    </w:p>
+    <w:p>
+      <w:r>
+        <w:t>In dit hoofdstuk worden de wijzigingen doorgenomen die in de laatste week van de ontwikkeling van het project zijn toegevoegd.</w:t>
+      </w:r>
+    </w:p>
+    <w:p>
+      <w:pPr>
+        <w:pStyle w:val="Kop2"/>
+        <w:jc w:val="center"/>
+      </w:pPr>
+      <w:bookmarkStart w:id="21" w:name="_Toc410121122"/>
+      <w:r>
+        <w:t>5.1 Nieuwe toevoegingen</w:t>
+      </w:r>
+      <w:bookmarkEnd w:id="21"/>
+    </w:p>
+    <w:p>
+      <w:pPr>
+        <w:pStyle w:val="Kop3"/>
+        <w:jc w:val="center"/>
+      </w:pPr>
+      <w:bookmarkStart w:id="22" w:name="_Toc410121123"/>
+      <w:r>
+        <w:t>5.1.1 Gras</w:t>
+      </w:r>
+      <w:bookmarkEnd w:id="22"/>
+    </w:p>
+    <w:p>
+      <w:r>
+        <w:t>Een van de nieuwe toevoegingen voor deze week is de klasse Grass. De implementatie van Grass dient als voedsel voor konijnen. Gras ‘plant’ zich voort net zoals het gebeurd bij dieren, dit is gedaan om alle andere populaties in stand te houden. Een veld waar gras in voorkomt kan namelijk geen dieren bevatten. Als gras dus niet zou doodgaan is er geen plek meer voor de dieren, wat de simulatie niet ten goede komt.</w:t>
+      </w:r>
+      <w:bookmarkStart w:id="23" w:name="_GoBack"/>
+      <w:bookmarkEnd w:id="23"/>
     </w:p>
     <w:sectPr>
-      <w:footerReference w:type="default" r:id="rId13"/>
+      <w:footerReference w:type="default" r:id="rId15"/>
       <w:pgSz w:w="11906" w:h="16838"/>
       <w:pgMar w:top="1417" w:right="1417" w:bottom="1417" w:left="1417" w:header="708" w:footer="708" w:gutter="0"/>
       <w:pgNumType w:start="3"/>
@@ -2396,6 +5215,173 @@
 
 <file path=word/footer1.xml><?xml version="1.0" encoding="utf-8"?>
 <w:ftr xmlns:wpc="http://schemas.microsoft.com/office/word/2010/wordprocessingCanvas" xmlns:mc="http://schemas.openxmlformats.org/markup-compatibility/2006" xmlns:o="urn:schemas-microsoft-com:office:office" xmlns:r="http://schemas.openxmlformats.org/officeDocument/2006/relationships" xmlns:m="http://schemas.openxmlformats.org/officeDocument/2006/math" xmlns:v="urn:schemas-microsoft-com:vml" xmlns:wp14="http://schemas.microsoft.com/office/word/2010/wordprocessingDrawing" xmlns:wp="http://schemas.openxmlformats.org/drawingml/2006/wordprocessingDrawing" xmlns:w10="urn:schemas-microsoft-com:office:word" xmlns:w="http://schemas.openxmlformats.org/wordprocessingml/2006/main" xmlns:w14="http://schemas.microsoft.com/office/word/2010/wordml" xmlns:w15="http://schemas.microsoft.com/office/word/2012/wordml" xmlns:wpg="http://schemas.microsoft.com/office/word/2010/wordprocessingGroup" xmlns:wpi="http://schemas.microsoft.com/office/word/2010/wordprocessingInk" xmlns:wne="http://schemas.microsoft.com/office/word/2006/wordml" xmlns:wps="http://schemas.microsoft.com/office/word/2010/wordprocessingShape" mc:Ignorable="w14 w15 wp14">
+  <w:p>
+    <w:pPr>
+      <w:pStyle w:val="Voettekst"/>
+      <w:tabs>
+        <w:tab w:val="clear" w:pos="9072"/>
+      </w:tabs>
+      <w:rPr>
+        <w:color w:val="BFBFBF" w:themeColor="background1" w:themeShade="BF"/>
+        <w:sz w:val="16"/>
+        <w:szCs w:val="16"/>
+      </w:rPr>
+    </w:pPr>
+    <w:r>
+      <w:rPr>
+        <w:color w:val="BFBFBF" w:themeColor="background1" w:themeShade="BF"/>
+        <w:sz w:val="16"/>
+        <w:szCs w:val="16"/>
+      </w:rPr>
+      <w:t xml:space="preserve">Door: D. </w:t>
+    </w:r>
+    <w:proofErr w:type="spellStart"/>
+    <w:r>
+      <w:rPr>
+        <w:color w:val="BFBFBF" w:themeColor="background1" w:themeShade="BF"/>
+        <w:sz w:val="16"/>
+        <w:szCs w:val="16"/>
+      </w:rPr>
+      <w:t>Bor</w:t>
+    </w:r>
+    <w:proofErr w:type="spellEnd"/>
+    <w:r>
+      <w:rPr>
+        <w:color w:val="BFBFBF" w:themeColor="background1" w:themeShade="BF"/>
+        <w:sz w:val="16"/>
+        <w:szCs w:val="16"/>
+      </w:rPr>
+      <w:t xml:space="preserve"> (TI)</w:t>
+    </w:r>
+    <w:r>
+      <w:rPr>
+        <w:color w:val="BFBFBF" w:themeColor="background1" w:themeShade="BF"/>
+        <w:sz w:val="16"/>
+        <w:szCs w:val="16"/>
+      </w:rPr>
+      <w:tab/>
+      <w:t>KLAS 1I</w:t>
+    </w:r>
+  </w:p>
+  <w:p>
+    <w:pPr>
+      <w:pStyle w:val="Voettekst"/>
+      <w:tabs>
+        <w:tab w:val="clear" w:pos="9072"/>
+      </w:tabs>
+      <w:rPr>
+        <w:color w:val="BFBFBF" w:themeColor="background1" w:themeShade="BF"/>
+        <w:sz w:val="16"/>
+        <w:szCs w:val="16"/>
+      </w:rPr>
+    </w:pPr>
+    <w:r>
+      <w:rPr>
+        <w:color w:val="BFBFBF" w:themeColor="background1" w:themeShade="BF"/>
+        <w:sz w:val="16"/>
+        <w:szCs w:val="16"/>
+      </w:rPr>
+      <w:t>F. Mulder</w:t>
+    </w:r>
+    <w:r>
+      <w:rPr>
+        <w:color w:val="BFBFBF" w:themeColor="background1" w:themeShade="BF"/>
+        <w:sz w:val="16"/>
+        <w:szCs w:val="16"/>
+      </w:rPr>
+      <w:t xml:space="preserve"> (I)</w:t>
+    </w:r>
+    <w:r>
+      <w:rPr>
+        <w:color w:val="BFBFBF" w:themeColor="background1" w:themeShade="BF"/>
+        <w:sz w:val="16"/>
+        <w:szCs w:val="16"/>
+      </w:rPr>
+      <w:tab/>
+      <w:t>SCMI te Hanzehogeschool</w:t>
+    </w:r>
+  </w:p>
+  <w:p>
+    <w:pPr>
+      <w:pStyle w:val="Voettekst"/>
+    </w:pPr>
+    <w:r>
+      <w:rPr>
+        <w:color w:val="BFBFBF" w:themeColor="background1" w:themeShade="BF"/>
+        <w:sz w:val="16"/>
+        <w:szCs w:val="16"/>
+      </w:rPr>
+      <w:t>R. Scholten</w:t>
+    </w:r>
+    <w:r>
+      <w:rPr>
+        <w:color w:val="BFBFBF" w:themeColor="background1" w:themeShade="BF"/>
+        <w:sz w:val="16"/>
+        <w:szCs w:val="16"/>
+      </w:rPr>
+      <w:t xml:space="preserve"> (TI)</w:t>
+    </w:r>
+    <w:r>
+      <w:rPr>
+        <w:color w:val="BFBFBF" w:themeColor="background1" w:themeShade="BF"/>
+        <w:sz w:val="16"/>
+        <w:szCs w:val="16"/>
+      </w:rPr>
+      <w:ptab w:relativeTo="margin" w:alignment="center" w:leader="none"/>
+    </w:r>
+    <w:r>
+      <w:rPr>
+        <w:color w:val="BFBFBF" w:themeColor="background1" w:themeShade="BF"/>
+        <w:sz w:val="16"/>
+        <w:szCs w:val="16"/>
+      </w:rPr>
+      <w:t>Karla Derks &amp; Jan-</w:t>
+    </w:r>
+    <w:proofErr w:type="spellStart"/>
+    <w:r>
+      <w:rPr>
+        <w:color w:val="BFBFBF" w:themeColor="background1" w:themeShade="BF"/>
+        <w:sz w:val="16"/>
+        <w:szCs w:val="16"/>
+      </w:rPr>
+      <w:t>Wiepke</w:t>
+    </w:r>
+    <w:proofErr w:type="spellEnd"/>
+    <w:r>
+      <w:rPr>
+        <w:color w:val="BFBFBF" w:themeColor="background1" w:themeShade="BF"/>
+        <w:sz w:val="16"/>
+        <w:szCs w:val="16"/>
+      </w:rPr>
+      <w:t xml:space="preserve"> </w:t>
+    </w:r>
+    <w:proofErr w:type="spellStart"/>
+    <w:r>
+      <w:rPr>
+        <w:color w:val="BFBFBF" w:themeColor="background1" w:themeShade="BF"/>
+        <w:sz w:val="16"/>
+        <w:szCs w:val="16"/>
+      </w:rPr>
+      <w:t>Knobbe</w:t>
+    </w:r>
+    <w:proofErr w:type="spellEnd"/>
+    <w:r>
+      <w:ptab w:relativeTo="margin" w:alignment="right" w:leader="none"/>
+    </w:r>
+    <w:r>
+      <w:rPr>
+        <w:color w:val="BFBFBF" w:themeColor="background1" w:themeShade="BF"/>
+        <w:sz w:val="16"/>
+        <w:szCs w:val="16"/>
+      </w:rPr>
+      <w:t>27-01-2015, Groningen</w:t>
+    </w:r>
+  </w:p>
+</w:ftr>
+</file>
+
+<file path=word/footer2.xml><?xml version="1.0" encoding="utf-8"?>
+<w:ftr xmlns:wpc="http://schemas.microsoft.com/office/word/2010/wordprocessingCanvas" xmlns:mc="http://schemas.openxmlformats.org/markup-compatibility/2006" xmlns:o="urn:schemas-microsoft-com:office:office" xmlns:r="http://schemas.openxmlformats.org/officeDocument/2006/relationships" xmlns:m="http://schemas.openxmlformats.org/officeDocument/2006/math" xmlns:v="urn:schemas-microsoft-com:vml" xmlns:wp14="http://schemas.microsoft.com/office/word/2010/wordprocessingDrawing" xmlns:wp="http://schemas.openxmlformats.org/drawingml/2006/wordprocessingDrawing" xmlns:w10="urn:schemas-microsoft-com:office:word" xmlns:w="http://schemas.openxmlformats.org/wordprocessingml/2006/main" xmlns:w14="http://schemas.microsoft.com/office/word/2010/wordml" xmlns:w15="http://schemas.microsoft.com/office/word/2012/wordml" xmlns:wpg="http://schemas.microsoft.com/office/word/2010/wordprocessingGroup" xmlns:wpi="http://schemas.microsoft.com/office/word/2010/wordprocessingInk" xmlns:wne="http://schemas.microsoft.com/office/word/2006/wordml" xmlns:wps="http://schemas.microsoft.com/office/word/2010/wordprocessingShape" mc:Ignorable="w14 w15 wp14">
   <w:sdt>
     <w:sdtPr>
       <w:id w:val="-1827820232"/>
@@ -2404,6 +5390,7 @@
         <w:docPartUnique/>
       </w:docPartObj>
     </w:sdtPr>
+    <w:sdtEndPr/>
     <w:sdtContent>
       <w:p>
         <w:pPr>
@@ -2511,7 +5498,7 @@
                                   <w:sz w:val="28"/>
                                   <w:szCs w:val="28"/>
                                 </w:rPr>
-                                <w:t>5</w:t>
+                                <w:t>8</w:t>
                               </w:r>
                               <w:r>
                                 <w:rPr>
@@ -2556,7 +5543,7 @@
                   </v:formulas>
                   <v:path gradientshapeok="t" limo="10800,10800" o:connecttype="custom" o:connectlocs="@8,0;0,@9;@8,@7;@6,@9" textboxrect="@3,@3,@4,@5"/>
                 </v:shapetype>
-                <v:shape id="Stroomdiagram: Alternatief proces 12" o:spid="_x0000_s1026" type="#_x0000_t176" style="position:absolute;margin-left:0;margin-top:0;width:40.35pt;height:34.75pt;z-index:251659264;visibility:visible;mso-wrap-style:square;mso-width-percent:0;mso-height-percent:0;mso-wrap-distance-left:9pt;mso-wrap-distance-top:0;mso-wrap-distance-right:9pt;mso-wrap-distance-bottom:0;mso-position-horizontal:center;mso-position-horizontal-relative:right-margin-area;mso-position-vertical:center;mso-position-vertical-relative:bottom-margin-area;mso-width-percent:0;mso-height-percent:0;mso-width-relative:page;mso-height-relative:page;v-text-anchor:top" o:gfxdata="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" filled="f" fillcolor="#5c83b4" stroked="f" strokecolor="#737373">
+                <v:shape id="Stroomdiagram: Alternatief proces 12" o:spid="_x0000_s1028" type="#_x0000_t176" style="position:absolute;margin-left:0;margin-top:0;width:40.35pt;height:34.75pt;z-index:251659264;visibility:visible;mso-wrap-style:square;mso-width-percent:0;mso-height-percent:0;mso-wrap-distance-left:9pt;mso-wrap-distance-top:0;mso-wrap-distance-right:9pt;mso-wrap-distance-bottom:0;mso-position-horizontal:center;mso-position-horizontal-relative:right-margin-area;mso-position-vertical:center;mso-position-vertical-relative:bottom-margin-area;mso-width-percent:0;mso-height-percent:0;mso-width-relative:page;mso-height-relative:page;v-text-anchor:top" o:gfxdata="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" filled="f" fillcolor="#5c83b4" stroked="f" strokecolor="#737373">
                   <v:textbox>
                     <w:txbxContent>
                       <w:p>
@@ -2595,7 +5582,7 @@
                             <w:sz w:val="28"/>
                             <w:szCs w:val="28"/>
                           </w:rPr>
-                          <w:t>5</w:t>
+                          <w:t>8</w:t>
                         </w:r>
                         <w:r>
                           <w:rPr>
@@ -3901,6 +6888,175 @@
     <w:unhideWhenUsed/>
     <w:rsid w:val="00DC70B8"/>
   </w:style>
+  <w:style w:type="character" w:styleId="Verwijzingopmerking">
+    <w:name w:val="annotation reference"/>
+    <w:basedOn w:val="Standaardalinea-lettertype"/>
+    <w:uiPriority w:val="99"/>
+    <w:semiHidden/>
+    <w:unhideWhenUsed/>
+    <w:rsid w:val="001F08D5"/>
+    <w:rPr>
+      <w:sz w:val="16"/>
+      <w:szCs w:val="16"/>
+    </w:rPr>
+  </w:style>
+  <w:style w:type="paragraph" w:styleId="Tekstopmerking">
+    <w:name w:val="annotation text"/>
+    <w:basedOn w:val="Standaard"/>
+    <w:link w:val="TekstopmerkingChar"/>
+    <w:uiPriority w:val="99"/>
+    <w:semiHidden/>
+    <w:unhideWhenUsed/>
+    <w:rsid w:val="001F08D5"/>
+    <w:pPr>
+      <w:spacing w:line="240" w:lineRule="auto"/>
+    </w:pPr>
+  </w:style>
+  <w:style w:type="character" w:customStyle="1" w:styleId="TekstopmerkingChar">
+    <w:name w:val="Tekst opmerking Char"/>
+    <w:basedOn w:val="Standaardalinea-lettertype"/>
+    <w:link w:val="Tekstopmerking"/>
+    <w:uiPriority w:val="99"/>
+    <w:semiHidden/>
+    <w:rsid w:val="001F08D5"/>
+  </w:style>
+  <w:style w:type="paragraph" w:styleId="Onderwerpvanopmerking">
+    <w:name w:val="annotation subject"/>
+    <w:basedOn w:val="Tekstopmerking"/>
+    <w:next w:val="Tekstopmerking"/>
+    <w:link w:val="OnderwerpvanopmerkingChar"/>
+    <w:uiPriority w:val="99"/>
+    <w:semiHidden/>
+    <w:unhideWhenUsed/>
+    <w:rsid w:val="001F08D5"/>
+    <w:rPr>
+      <w:b/>
+      <w:bCs/>
+    </w:rPr>
+  </w:style>
+  <w:style w:type="character" w:customStyle="1" w:styleId="OnderwerpvanopmerkingChar">
+    <w:name w:val="Onderwerp van opmerking Char"/>
+    <w:basedOn w:val="TekstopmerkingChar"/>
+    <w:link w:val="Onderwerpvanopmerking"/>
+    <w:uiPriority w:val="99"/>
+    <w:semiHidden/>
+    <w:rsid w:val="001F08D5"/>
+    <w:rPr>
+      <w:b/>
+      <w:bCs/>
+    </w:rPr>
+  </w:style>
+  <w:style w:type="paragraph" w:styleId="Ballontekst">
+    <w:name w:val="Balloon Text"/>
+    <w:basedOn w:val="Standaard"/>
+    <w:link w:val="BallontekstChar"/>
+    <w:uiPriority w:val="99"/>
+    <w:semiHidden/>
+    <w:unhideWhenUsed/>
+    <w:rsid w:val="001F08D5"/>
+    <w:pPr>
+      <w:spacing w:before="0" w:after="0" w:line="240" w:lineRule="auto"/>
+    </w:pPr>
+    <w:rPr>
+      <w:rFonts w:ascii="Segoe UI" w:hAnsi="Segoe UI" w:cs="Segoe UI"/>
+      <w:sz w:val="18"/>
+      <w:szCs w:val="18"/>
+    </w:rPr>
+  </w:style>
+  <w:style w:type="character" w:customStyle="1" w:styleId="BallontekstChar">
+    <w:name w:val="Ballontekst Char"/>
+    <w:basedOn w:val="Standaardalinea-lettertype"/>
+    <w:link w:val="Ballontekst"/>
+    <w:uiPriority w:val="99"/>
+    <w:semiHidden/>
+    <w:rsid w:val="001F08D5"/>
+    <w:rPr>
+      <w:rFonts w:ascii="Segoe UI" w:hAnsi="Segoe UI" w:cs="Segoe UI"/>
+      <w:sz w:val="18"/>
+      <w:szCs w:val="18"/>
+    </w:rPr>
+  </w:style>
+  <w:style w:type="character" w:customStyle="1" w:styleId="sc161">
+    <w:name w:val="sc161"/>
+    <w:basedOn w:val="Standaardalinea-lettertype"/>
+    <w:rsid w:val="001F08D5"/>
+    <w:rPr>
+      <w:rFonts w:ascii="Courier New" w:hAnsi="Courier New" w:cs="Courier New" w:hint="default"/>
+      <w:color w:val="8000FF"/>
+      <w:sz w:val="20"/>
+      <w:szCs w:val="20"/>
+    </w:rPr>
+  </w:style>
+  <w:style w:type="character" w:customStyle="1" w:styleId="sc0">
+    <w:name w:val="sc0"/>
+    <w:basedOn w:val="Standaardalinea-lettertype"/>
+    <w:rsid w:val="001F08D5"/>
+    <w:rPr>
+      <w:rFonts w:ascii="Courier New" w:hAnsi="Courier New" w:cs="Courier New" w:hint="default"/>
+      <w:color w:val="000000"/>
+      <w:sz w:val="20"/>
+      <w:szCs w:val="20"/>
+    </w:rPr>
+  </w:style>
+  <w:style w:type="character" w:customStyle="1" w:styleId="sc11">
+    <w:name w:val="sc11"/>
+    <w:basedOn w:val="Standaardalinea-lettertype"/>
+    <w:rsid w:val="001F08D5"/>
+    <w:rPr>
+      <w:rFonts w:ascii="Courier New" w:hAnsi="Courier New" w:cs="Courier New" w:hint="default"/>
+      <w:color w:val="000000"/>
+      <w:sz w:val="20"/>
+      <w:szCs w:val="20"/>
+    </w:rPr>
+  </w:style>
+  <w:style w:type="character" w:customStyle="1" w:styleId="sc101">
+    <w:name w:val="sc101"/>
+    <w:basedOn w:val="Standaardalinea-lettertype"/>
+    <w:rsid w:val="001F08D5"/>
+    <w:rPr>
+      <w:rFonts w:ascii="Courier New" w:hAnsi="Courier New" w:cs="Courier New" w:hint="default"/>
+      <w:b/>
+      <w:bCs/>
+      <w:color w:val="000080"/>
+      <w:sz w:val="20"/>
+      <w:szCs w:val="20"/>
+    </w:rPr>
+  </w:style>
+  <w:style w:type="character" w:customStyle="1" w:styleId="sc51">
+    <w:name w:val="sc51"/>
+    <w:basedOn w:val="Standaardalinea-lettertype"/>
+    <w:rsid w:val="001F08D5"/>
+    <w:rPr>
+      <w:rFonts w:ascii="Courier New" w:hAnsi="Courier New" w:cs="Courier New" w:hint="default"/>
+      <w:b/>
+      <w:bCs/>
+      <w:color w:val="0000FF"/>
+      <w:sz w:val="20"/>
+      <w:szCs w:val="20"/>
+    </w:rPr>
+  </w:style>
+  <w:style w:type="character" w:customStyle="1" w:styleId="sc31">
+    <w:name w:val="sc31"/>
+    <w:basedOn w:val="Standaardalinea-lettertype"/>
+    <w:rsid w:val="001F08D5"/>
+    <w:rPr>
+      <w:rFonts w:ascii="Courier New" w:hAnsi="Courier New" w:cs="Courier New" w:hint="default"/>
+      <w:color w:val="008080"/>
+      <w:sz w:val="20"/>
+      <w:szCs w:val="20"/>
+    </w:rPr>
+  </w:style>
+  <w:style w:type="character" w:customStyle="1" w:styleId="sc181">
+    <w:name w:val="sc181"/>
+    <w:basedOn w:val="Standaardalinea-lettertype"/>
+    <w:rsid w:val="001F08D5"/>
+    <w:rPr>
+      <w:rFonts w:ascii="Courier New" w:hAnsi="Courier New" w:cs="Courier New" w:hint="default"/>
+      <w:color w:val="008080"/>
+      <w:sz w:val="20"/>
+      <w:szCs w:val="20"/>
+    </w:rPr>
+  </w:style>
 </w:styles>
 </file>
 
@@ -4328,11 +7484,11 @@
         </c:dLbls>
         <c:gapWidth val="219"/>
         <c:overlap val="-27"/>
-        <c:axId val="426049024"/>
-        <c:axId val="426046280"/>
+        <c:axId val="364654328"/>
+        <c:axId val="364654720"/>
       </c:barChart>
       <c:catAx>
-        <c:axId val="426049024"/>
+        <c:axId val="364654328"/>
         <c:scaling>
           <c:orientation val="minMax"/>
         </c:scaling>
@@ -4375,7 +7531,7 @@
             <a:endParaRPr lang="nl-NL"/>
           </a:p>
         </c:txPr>
-        <c:crossAx val="426046280"/>
+        <c:crossAx val="364654720"/>
         <c:crosses val="autoZero"/>
         <c:auto val="1"/>
         <c:lblAlgn val="ctr"/>
@@ -4383,7 +7539,7 @@
         <c:noMultiLvlLbl val="0"/>
       </c:catAx>
       <c:valAx>
-        <c:axId val="426046280"/>
+        <c:axId val="364654720"/>
         <c:scaling>
           <c:orientation val="minMax"/>
         </c:scaling>
@@ -4434,7 +7590,7 @@
             <a:endParaRPr lang="nl-NL"/>
           </a:p>
         </c:txPr>
-        <c:crossAx val="426049024"/>
+        <c:crossAx val="364654328"/>
         <c:crosses val="autoZero"/>
         <c:crossBetween val="between"/>
       </c:valAx>
@@ -5052,6 +8208,548 @@
 </cs:chartStyle>
 </file>
 
+<file path=word/glossary/document.xml><?xml version="1.0" encoding="utf-8"?>
+<w:glossaryDocument xmlns:wpc="http://schemas.microsoft.com/office/word/2010/wordprocessingCanvas" xmlns:mc="http://schemas.openxmlformats.org/markup-compatibility/2006" xmlns:o="urn:schemas-microsoft-com:office:office" xmlns:r="http://schemas.openxmlformats.org/officeDocument/2006/relationships" xmlns:m="http://schemas.openxmlformats.org/officeDocument/2006/math" xmlns:v="urn:schemas-microsoft-com:vml" xmlns:wp14="http://schemas.microsoft.com/office/word/2010/wordprocessingDrawing" xmlns:wp="http://schemas.openxmlformats.org/drawingml/2006/wordprocessingDrawing" xmlns:w10="urn:schemas-microsoft-com:office:word" xmlns:w="http://schemas.openxmlformats.org/wordprocessingml/2006/main" xmlns:w14="http://schemas.microsoft.com/office/word/2010/wordml" xmlns:w15="http://schemas.microsoft.com/office/word/2012/wordml" xmlns:wpg="http://schemas.microsoft.com/office/word/2010/wordprocessingGroup" xmlns:wpi="http://schemas.microsoft.com/office/word/2010/wordprocessingInk" xmlns:wne="http://schemas.microsoft.com/office/word/2006/wordml" xmlns:wps="http://schemas.microsoft.com/office/word/2010/wordprocessingShape" mc:Ignorable="w14 w15 wp14"/>
+</file>
+
+<file path=word/glossary/fontTable.xml><?xml version="1.0" encoding="utf-8"?>
+<w:fonts xmlns:mc="http://schemas.openxmlformats.org/markup-compatibility/2006" xmlns:r="http://schemas.openxmlformats.org/officeDocument/2006/relationships" xmlns:w="http://schemas.openxmlformats.org/wordprocessingml/2006/main" xmlns:w14="http://schemas.microsoft.com/office/word/2010/wordml" xmlns:w15="http://schemas.microsoft.com/office/word/2012/wordml" mc:Ignorable="w14 w15">
+  <w:font w:name="Symbol">
+    <w:panose1 w:val="05050102010706020507"/>
+    <w:charset w:val="02"/>
+    <w:family w:val="roman"/>
+    <w:pitch w:val="variable"/>
+    <w:sig w:usb0="00000000" w:usb1="10000000" w:usb2="00000000" w:usb3="00000000" w:csb0="80000000" w:csb1="00000000"/>
+  </w:font>
+  <w:font w:name="Times New Roman">
+    <w:panose1 w:val="02020603050405020304"/>
+    <w:charset w:val="00"/>
+    <w:family w:val="roman"/>
+    <w:pitch w:val="variable"/>
+    <w:sig w:usb0="E0002EFF" w:usb1="C0007843" w:usb2="00000009" w:usb3="00000000" w:csb0="000001FF" w:csb1="00000000"/>
+  </w:font>
+  <w:font w:name="Courier New">
+    <w:panose1 w:val="02070309020205020404"/>
+    <w:charset w:val="00"/>
+    <w:family w:val="modern"/>
+    <w:pitch w:val="fixed"/>
+    <w:sig w:usb0="E0002AFF" w:usb1="C0007843" w:usb2="00000009" w:usb3="00000000" w:csb0="000001FF" w:csb1="00000000"/>
+  </w:font>
+  <w:font w:name="Wingdings">
+    <w:panose1 w:val="05000000000000000000"/>
+    <w:charset w:val="02"/>
+    <w:family w:val="auto"/>
+    <w:pitch w:val="variable"/>
+    <w:sig w:usb0="00000000" w:usb1="10000000" w:usb2="00000000" w:usb3="00000000" w:csb0="80000000" w:csb1="00000000"/>
+  </w:font>
+  <w:font w:name="Calibri">
+    <w:panose1 w:val="020F0502020204030204"/>
+    <w:charset w:val="00"/>
+    <w:family w:val="swiss"/>
+    <w:pitch w:val="variable"/>
+    <w:sig w:usb0="E00002FF" w:usb1="4000ACFF" w:usb2="00000001" w:usb3="00000000" w:csb0="0000019F" w:csb1="00000000"/>
+  </w:font>
+  <w:font w:name="Calibri Light">
+    <w:panose1 w:val="020F0302020204030204"/>
+    <w:charset w:val="00"/>
+    <w:family w:val="swiss"/>
+    <w:pitch w:val="variable"/>
+    <w:sig w:usb0="A00002EF" w:usb1="4000207B" w:usb2="00000000" w:usb3="00000000" w:csb0="0000019F" w:csb1="00000000"/>
+  </w:font>
+  <w:font w:name="Segoe UI">
+    <w:panose1 w:val="020B0502040204020203"/>
+    <w:charset w:val="00"/>
+    <w:family w:val="swiss"/>
+    <w:notTrueType/>
+    <w:pitch w:val="variable"/>
+    <w:sig w:usb0="00000003" w:usb1="00000000" w:usb2="00000000" w:usb3="00000000" w:csb0="00000001" w:csb1="00000000"/>
+  </w:font>
+</w:fonts>
+</file>
+
+<file path=word/glossary/settings.xml><?xml version="1.0" encoding="utf-8"?>
+<w:settings xmlns:mc="http://schemas.openxmlformats.org/markup-compatibility/2006" xmlns:o="urn:schemas-microsoft-com:office:office" xmlns:r="http://schemas.openxmlformats.org/officeDocument/2006/relationships" xmlns:m="http://schemas.openxmlformats.org/officeDocument/2006/math" xmlns:v="urn:schemas-microsoft-com:vml" xmlns:w10="urn:schemas-microsoft-com:office:word" xmlns:w="http://schemas.openxmlformats.org/wordprocessingml/2006/main" xmlns:w14="http://schemas.microsoft.com/office/word/2010/wordml" xmlns:w15="http://schemas.microsoft.com/office/word/2012/wordml" xmlns:sl="http://schemas.openxmlformats.org/schemaLibrary/2006/main" mc:Ignorable="w14 w15">
+  <w:view w:val="normal"/>
+  <w:defaultTabStop w:val="708"/>
+  <w:hyphenationZone w:val="425"/>
+  <w:characterSpacingControl w:val="doNotCompress"/>
+  <w:compat>
+    <w:useFELayout/>
+    <w:compatSetting w:name="compatibilityMode" w:uri="http://schemas.microsoft.com/office/word" w:val="15"/>
+    <w:compatSetting w:name="overrideTableStyleFontSizeAndJustification" w:uri="http://schemas.microsoft.com/office/word" w:val="1"/>
+    <w:compatSetting w:name="enableOpenTypeFeatures" w:uri="http://schemas.microsoft.com/office/word" w:val="1"/>
+    <w:compatSetting w:name="doNotFlipMirrorIndents" w:uri="http://schemas.microsoft.com/office/word" w:val="1"/>
+    <w:compatSetting w:name="differentiateMultirowTableHeaders" w:uri="http://schemas.microsoft.com/office/word" w:val="1"/>
+  </w:compat>
+  <w:rsids>
+    <w:rsidRoot w:val="00903B17"/>
+    <w:rsid w:val="00903B17"/>
+    <w:rsid w:val="009F7D4A"/>
+  </w:rsids>
+  <m:mathPr>
+    <m:mathFont m:val="Cambria Math"/>
+    <m:brkBin m:val="before"/>
+    <m:brkBinSub m:val="--"/>
+    <m:smallFrac m:val="0"/>
+    <m:dispDef/>
+    <m:lMargin m:val="0"/>
+    <m:rMargin m:val="0"/>
+    <m:defJc m:val="centerGroup"/>
+    <m:wrapIndent m:val="1440"/>
+    <m:intLim m:val="subSup"/>
+    <m:naryLim m:val="undOvr"/>
+  </m:mathPr>
+  <w:themeFontLang w:val="nl-NL"/>
+  <w:clrSchemeMapping w:bg1="light1" w:t1="dark1" w:bg2="light2" w:t2="dark2" w:accent1="accent1" w:accent2="accent2" w:accent3="accent3" w:accent4="accent4" w:accent5="accent5" w:accent6="accent6" w:hyperlink="hyperlink" w:followedHyperlink="followedHyperlink"/>
+  <w:decimalSymbol w:val=","/>
+  <w:listSeparator w:val=";"/>
+  <w15:chartTrackingRefBased/>
+</w:settings>
+</file>
+
+<file path=word/glossary/styles.xml><?xml version="1.0" encoding="utf-8"?>
+<w:styles xmlns:mc="http://schemas.openxmlformats.org/markup-compatibility/2006" xmlns:r="http://schemas.openxmlformats.org/officeDocument/2006/relationships" xmlns:w="http://schemas.openxmlformats.org/wordprocessingml/2006/main" xmlns:w14="http://schemas.microsoft.com/office/word/2010/wordml" xmlns:w15="http://schemas.microsoft.com/office/word/2012/wordml" mc:Ignorable="w14 w15">
+  <w:docDefaults>
+    <w:rPrDefault>
+      <w:rPr>
+        <w:rFonts w:asciiTheme="minorHAnsi" w:eastAsiaTheme="minorEastAsia" w:hAnsiTheme="minorHAnsi" w:cstheme="minorBidi"/>
+        <w:sz w:val="22"/>
+        <w:szCs w:val="22"/>
+        <w:lang w:val="nl-NL" w:eastAsia="nl-NL" w:bidi="ar-SA"/>
+      </w:rPr>
+    </w:rPrDefault>
+    <w:pPrDefault>
+      <w:pPr>
+        <w:spacing w:after="160" w:line="259" w:lineRule="auto"/>
+      </w:pPr>
+    </w:pPrDefault>
+  </w:docDefaults>
+  <w:latentStyles w:defLockedState="0" w:defUIPriority="99" w:defSemiHidden="0" w:defUnhideWhenUsed="0" w:defQFormat="0" w:count="371">
+    <w:lsdException w:name="Normal" w:uiPriority="0" w:qFormat="1"/>
+    <w:lsdException w:name="heading 1" w:uiPriority="9" w:qFormat="1"/>
+    <w:lsdException w:name="heading 2" w:semiHidden="1" w:uiPriority="9" w:unhideWhenUsed="1" w:qFormat="1"/>
+    <w:lsdException w:name="heading 3" w:semiHidden="1" w:uiPriority="9" w:unhideWhenUsed="1" w:qFormat="1"/>
+    <w:lsdException w:name="heading 4" w:semiHidden="1" w:uiPriority="9" w:unhideWhenUsed="1" w:qFormat="1"/>
+    <w:lsdException w:name="heading 5" w:semiHidden="1" w:uiPriority="9" w:unhideWhenUsed="1" w:qFormat="1"/>
+    <w:lsdException w:name="heading 6" w:semiHidden="1" w:uiPriority="9" w:unhideWhenUsed="1" w:qFormat="1"/>
+    <w:lsdException w:name="heading 7" w:semiHidden="1" w:uiPriority="9" w:unhideWhenUsed="1" w:qFormat="1"/>
+    <w:lsdException w:name="heading 8" w:semiHidden="1" w:uiPriority="9" w:unhideWhenUsed="1" w:qFormat="1"/>
+    <w:lsdException w:name="heading 9" w:semiHidden="1" w:uiPriority="9" w:unhideWhenUsed="1" w:qFormat="1"/>
+    <w:lsdException w:name="index 1" w:semiHidden="1" w:unhideWhenUsed="1"/>
+    <w:lsdException w:name="index 2" w:semiHidden="1" w:unhideWhenUsed="1"/>
+    <w:lsdException w:name="index 3" w:semiHidden="1" w:unhideWhenUsed="1"/>
+    <w:lsdException w:name="index 4" w:semiHidden="1" w:unhideWhenUsed="1"/>
+    <w:lsdException w:name="index 5" w:semiHidden="1" w:unhideWhenUsed="1"/>
+    <w:lsdException w:name="index 6" w:semiHidden="1" w:unhideWhenUsed="1"/>
+    <w:lsdException w:name="index 7" w:semiHidden="1" w:unhideWhenUsed="1"/>
+    <w:lsdException w:name="index 8" w:semiHidden="1" w:unhideWhenUsed="1"/>
+    <w:lsdException w:name="index 9" w:semiHidden="1" w:unhideWhenUsed="1"/>
+    <w:lsdException w:name="toc 1" w:semiHidden="1" w:uiPriority="39" w:unhideWhenUsed="1"/>
+    <w:lsdException w:name="toc 2" w:semiHidden="1" w:uiPriority="39" w:unhideWhenUsed="1"/>
+    <w:lsdException w:name="toc 3" w:semiHidden="1" w:uiPriority="39" w:unhideWhenUsed="1"/>
+    <w:lsdException w:name="toc 4" w:semiHidden="1" w:uiPriority="39" w:unhideWhenUsed="1"/>
+    <w:lsdException w:name="toc 5" w:semiHidden="1" w:uiPriority="39" w:unhideWhenUsed="1"/>
+    <w:lsdException w:name="toc 6" w:semiHidden="1" w:uiPriority="39" w:unhideWhenUsed="1"/>
+    <w:lsdException w:name="toc 7" w:semiHidden="1" w:uiPriority="39" w:unhideWhenUsed="1"/>
+    <w:lsdException w:name="toc 8" w:semiHidden="1" w:uiPriority="39" w:unhideWhenUsed="1"/>
+    <w:lsdException w:name="toc 9" w:semiHidden="1" w:uiPriority="39" w:unhideWhenUsed="1"/>
+    <w:lsdException w:name="Normal Indent" w:semiHidden="1" w:unhideWhenUsed="1"/>
+    <w:lsdException w:name="footnote text" w:semiHidden="1" w:unhideWhenUsed="1"/>
+    <w:lsdException w:name="annotation text" w:semiHidden="1" w:unhideWhenUsed="1"/>
+    <w:lsdException w:name="header" w:semiHidden="1" w:unhideWhenUsed="1"/>
+    <w:lsdException w:name="footer" w:semiHidden="1" w:unhideWhenUsed="1"/>
+    <w:lsdException w:name="index heading" w:semiHidden="1" w:unhideWhenUsed="1"/>
+    <w:lsdException w:name="caption" w:semiHidden="1" w:uiPriority="35" w:unhideWhenUsed="1" w:qFormat="1"/>
+    <w:lsdException w:name="table of figures" w:semiHidden="1" w:unhideWhenUsed="1"/>
+    <w:lsdException w:name="envelope address" w:semiHidden="1" w:unhideWhenUsed="1"/>
+    <w:lsdException w:name="envelope return" w:semiHidden="1" w:unhideWhenUsed="1"/>
+    <w:lsdException w:name="footnote reference" w:semiHidden="1" w:unhideWhenUsed="1"/>
+    <w:lsdException w:name="annotation reference" w:semiHidden="1" w:unhideWhenUsed="1"/>
+    <w:lsdException w:name="line number" w:semiHidden="1" w:unhideWhenUsed="1"/>
+    <w:lsdException w:name="page number" w:semiHidden="1" w:unhideWhenUsed="1"/>
+    <w:lsdException w:name="endnote reference" w:semiHidden="1" w:unhideWhenUsed="1"/>
+    <w:lsdException w:name="endnote text" w:semiHidden="1" w:unhideWhenUsed="1"/>
+    <w:lsdException w:name="table of authorities" w:semiHidden="1" w:unhideWhenUsed="1"/>
+    <w:lsdException w:name="macro" w:semiHidden="1" w:unhideWhenUsed="1"/>
+    <w:lsdException w:name="toa heading" w:semiHidden="1" w:unhideWhenUsed="1"/>
+    <w:lsdException w:name="List" w:semiHidden="1" w:unhideWhenUsed="1"/>
+    <w:lsdException w:name="List Bullet" w:semiHidden="1" w:unhideWhenUsed="1"/>
+    <w:lsdException w:name="List Number" w:semiHidden="1" w:unhideWhenUsed="1"/>
+    <w:lsdException w:name="List 2" w:semiHidden="1" w:unhideWhenUsed="1"/>
+    <w:lsdException w:name="List 3" w:semiHidden="1" w:unhideWhenUsed="1"/>
+    <w:lsdException w:name="List 4" w:semiHidden="1" w:unhideWhenUsed="1"/>
+    <w:lsdException w:name="List 5" w:semiHidden="1" w:unhideWhenUsed="1"/>
+    <w:lsdException w:name="List Bullet 2" w:semiHidden="1" w:unhideWhenUsed="1"/>
+    <w:lsdException w:name="List Bullet 3" w:semiHidden="1" w:unhideWhenUsed="1"/>
+    <w:lsdException w:name="List Bullet 4" w:semiHidden="1" w:unhideWhenUsed="1"/>
+    <w:lsdException w:name="List Bullet 5" w:semiHidden="1" w:unhideWhenUsed="1"/>
+    <w:lsdException w:name="List Number 2" w:semiHidden="1" w:unhideWhenUsed="1"/>
+    <w:lsdException w:name="List Number 3" w:semiHidden="1" w:unhideWhenUsed="1"/>
+    <w:lsdException w:name="List Number 4" w:semiHidden="1" w:unhideWhenUsed="1"/>
+    <w:lsdException w:name="List Number 5" w:semiHidden="1" w:unhideWhenUsed="1"/>
+    <w:lsdException w:name="Title" w:uiPriority="10" w:qFormat="1"/>
+    <w:lsdException w:name="Closing" w:semiHidden="1" w:unhideWhenUsed="1"/>
+    <w:lsdException w:name="Signature" w:semiHidden="1" w:unhideWhenUsed="1"/>
+    <w:lsdException w:name="Default Paragraph Font" w:semiHidden="1" w:uiPriority="1" w:unhideWhenUsed="1"/>
+    <w:lsdException w:name="Body Text" w:semiHidden="1" w:unhideWhenUsed="1"/>
+    <w:lsdException w:name="Body Text Indent" w:semiHidden="1" w:unhideWhenUsed="1"/>
+    <w:lsdException w:name="List Continue" w:semiHidden="1" w:unhideWhenUsed="1"/>
+    <w:lsdException w:name="List Continue 2" w:semiHidden="1" w:unhideWhenUsed="1"/>
+    <w:lsdException w:name="List Continue 3" w:semiHidden="1" w:unhideWhenUsed="1"/>
+    <w:lsdException w:name="List Continue 4" w:semiHidden="1" w:unhideWhenUsed="1"/>
+    <w:lsdException w:name="List Continue 5" w:semiHidden="1" w:unhideWhenUsed="1"/>
+    <w:lsdException w:name="Message Header" w:semiHidden="1" w:unhideWhenUsed="1"/>
+    <w:lsdException w:name="Subtitle" w:uiPriority="11" w:qFormat="1"/>
+    <w:lsdException w:name="Salutation" w:semiHidden="1" w:unhideWhenUsed="1"/>
+    <w:lsdException w:name="Date" w:semiHidden="1" w:unhideWhenUsed="1"/>
+    <w:lsdException w:name="Body Text First Indent" w:semiHidden="1" w:unhideWhenUsed="1"/>
+    <w:lsdException w:name="Body Text First Indent 2" w:semiHidden="1" w:unhideWhenUsed="1"/>
+    <w:lsdException w:name="Note Heading" w:semiHidden="1" w:unhideWhenUsed="1"/>
+    <w:lsdException w:name="Body Text 2" w:semiHidden="1" w:unhideWhenUsed="1"/>
+    <w:lsdException w:name="Body Text 3" w:semiHidden="1" w:unhideWhenUsed="1"/>
+    <w:lsdException w:name="Body Text Indent 2" w:semiHidden="1" w:unhideWhenUsed="1"/>
+    <w:lsdException w:name="Body Text Indent 3" w:semiHidden="1" w:unhideWhenUsed="1"/>
+    <w:lsdException w:name="Block Text" w:semiHidden="1" w:unhideWhenUsed="1"/>
+    <w:lsdException w:name="Hyperlink" w:semiHidden="1" w:unhideWhenUsed="1"/>
+    <w:lsdException w:name="FollowedHyperlink" w:semiHidden="1" w:unhideWhenUsed="1"/>
+    <w:lsdException w:name="Strong" w:uiPriority="22" w:qFormat="1"/>
+    <w:lsdException w:name="Emphasis" w:uiPriority="20" w:qFormat="1"/>
+    <w:lsdException w:name="Document Map" w:semiHidden="1" w:unhideWhenUsed="1"/>
+    <w:lsdException w:name="Plain Text" w:semiHidden="1" w:unhideWhenUsed="1"/>
+    <w:lsdException w:name="E-mail Signature" w:semiHidden="1" w:unhideWhenUsed="1"/>
+    <w:lsdException w:name="HTML Top of Form" w:semiHidden="1" w:unhideWhenUsed="1"/>
+    <w:lsdException w:name="HTML Bottom of Form" w:semiHidden="1" w:unhideWhenUsed="1"/>
+    <w:lsdException w:name="Normal (Web)" w:semiHidden="1" w:unhideWhenUsed="1"/>
+    <w:lsdException w:name="HTML Acronym" w:semiHidden="1" w:unhideWhenUsed="1"/>
+    <w:lsdException w:name="HTML Address" w:semiHidden="1" w:unhideWhenUsed="1"/>
+    <w:lsdException w:name="HTML Cite" w:semiHidden="1" w:unhideWhenUsed="1"/>
+    <w:lsdException w:name="HTML Code" w:semiHidden="1" w:unhideWhenUsed="1"/>
+    <w:lsdException w:name="HTML Definition" w:semiHidden="1" w:unhideWhenUsed="1"/>
+    <w:lsdException w:name="HTML Keyboard" w:semiHidden="1" w:unhideWhenUsed="1"/>
+    <w:lsdException w:name="HTML Preformatted" w:semiHidden="1" w:unhideWhenUsed="1"/>
+    <w:lsdException w:name="HTML Sample" w:semiHidden="1" w:unhideWhenUsed="1"/>
+    <w:lsdException w:name="HTML Typewriter" w:semiHidden="1" w:unhideWhenUsed="1"/>
+    <w:lsdException w:name="HTML Variable" w:semiHidden="1" w:unhideWhenUsed="1"/>
+    <w:lsdException w:name="Normal Table" w:semiHidden="1" w:unhideWhenUsed="1"/>
+    <w:lsdException w:name="annotation subject" w:semiHidden="1" w:unhideWhenUsed="1"/>
+    <w:lsdException w:name="No List" w:semiHidden="1" w:unhideWhenUsed="1"/>
+    <w:lsdException w:name="Outline List 1" w:semiHidden="1" w:unhideWhenUsed="1"/>
+    <w:lsdException w:name="Outline List 2" w:semiHidden="1" w:unhideWhenUsed="1"/>
+    <w:lsdException w:name="Outline List 3" w:semiHidden="1" w:unhideWhenUsed="1"/>
+    <w:lsdException w:name="Table Simple 1" w:semiHidden="1" w:unhideWhenUsed="1"/>
+    <w:lsdException w:name="Table Simple 2" w:semiHidden="1" w:unhideWhenUsed="1"/>
+    <w:lsdException w:name="Table Simple 3" w:semiHidden="1" w:unhideWhenUsed="1"/>
+    <w:lsdException w:name="Table Classic 1" w:semiHidden="1" w:unhideWhenUsed="1"/>
+    <w:lsdException w:name="Table Classic 2" w:semiHidden="1" w:unhideWhenUsed="1"/>
+    <w:lsdException w:name="Table Classic 3" w:semiHidden="1" w:unhideWhenUsed="1"/>
+    <w:lsdException w:name="Table Classic 4" w:semiHidden="1" w:unhideWhenUsed="1"/>
+    <w:lsdException w:name="Table Colorful 1" w:semiHidden="1" w:unhideWhenUsed="1"/>
+    <w:lsdException w:name="Table Colorful 2" w:semiHidden="1" w:unhideWhenUsed="1"/>
+    <w:lsdException w:name="Table Colorful 3" w:semiHidden="1" w:unhideWhenUsed="1"/>
+    <w:lsdException w:name="Table Columns 1" w:semiHidden="1" w:unhideWhenUsed="1"/>
+    <w:lsdException w:name="Table Columns 2" w:semiHidden="1" w:unhideWhenUsed="1"/>
+    <w:lsdException w:name="Table Columns 3" w:semiHidden="1" w:unhideWhenUsed="1"/>
+    <w:lsdException w:name="Table Columns 4" w:semiHidden="1" w:unhideWhenUsed="1"/>
+    <w:lsdException w:name="Table Columns 5" w:semiHidden="1" w:unhideWhenUsed="1"/>
+    <w:lsdException w:name="Table Grid 1" w:semiHidden="1" w:unhideWhenUsed="1"/>
+    <w:lsdException w:name="Table Grid 2" w:semiHidden="1" w:unhideWhenUsed="1"/>
+    <w:lsdException w:name="Table Grid 3" w:semiHidden="1" w:unhideWhenUsed="1"/>
+    <w:lsdException w:name="Table Grid 4" w:semiHidden="1" w:unhideWhenUsed="1"/>
+    <w:lsdException w:name="Table Grid 5" w:semiHidden="1" w:unhideWhenUsed="1"/>
+    <w:lsdException w:name="Table Grid 6" w:semiHidden="1" w:unhideWhenUsed="1"/>
+    <w:lsdException w:name="Table Grid 7" w:semiHidden="1" w:unhideWhenUsed="1"/>
+    <w:lsdException w:name="Table Grid 8" w:semiHidden="1" w:unhideWhenUsed="1"/>
+    <w:lsdException w:name="Table List 1" w:semiHidden="1" w:unhideWhenUsed="1"/>
+    <w:lsdException w:name="Table List 2" w:semiHidden="1" w:unhideWhenUsed="1"/>
+    <w:lsdException w:name="Table List 3" w:semiHidden="1" w:unhideWhenUsed="1"/>
+    <w:lsdException w:name="Table List 4" w:semiHidden="1" w:unhideWhenUsed="1"/>
+    <w:lsdException w:name="Table List 5" w:semiHidden="1" w:unhideWhenUsed="1"/>
+    <w:lsdException w:name="Table List 6" w:semiHidden="1" w:unhideWhenUsed="1"/>
+    <w:lsdException w:name="Table List 7" w:semiHidden="1" w:unhideWhenUsed="1"/>
+    <w:lsdException w:name="Table List 8" w:semiHidden="1" w:unhideWhenUsed="1"/>
+    <w:lsdException w:name="Table 3D effects 1" w:semiHidden="1" w:unhideWhenUsed="1"/>
+    <w:lsdException w:name="Table 3D effects 2" w:semiHidden="1" w:unhideWhenUsed="1"/>
+    <w:lsdException w:name="Table 3D effects 3" w:semiHidden="1" w:unhideWhenUsed="1"/>
+    <w:lsdException w:name="Table Contemporary" w:semiHidden="1" w:unhideWhenUsed="1"/>
+    <w:lsdException w:name="Table Elegant" w:semiHidden="1" w:unhideWhenUsed="1"/>
+    <w:lsdException w:name="Table Professional" w:semiHidden="1" w:unhideWhenUsed="1"/>
+    <w:lsdException w:name="Table Subtle 1" w:semiHidden="1" w:unhideWhenUsed="1"/>
+    <w:lsdException w:name="Table Subtle 2" w:semiHidden="1" w:unhideWhenUsed="1"/>
+    <w:lsdException w:name="Table Web 1" w:semiHidden="1" w:unhideWhenUsed="1"/>
+    <w:lsdException w:name="Table Web 2" w:semiHidden="1" w:unhideWhenUsed="1"/>
+    <w:lsdException w:name="Table Web 3" w:semiHidden="1" w:unhideWhenUsed="1"/>
+    <w:lsdException w:name="Balloon Text" w:semiHidden="1" w:unhideWhenUsed="1"/>
+    <w:lsdException w:name="Table Grid" w:uiPriority="39"/>
+    <w:lsdException w:name="Table Theme" w:semiHidden="1" w:unhideWhenUsed="1"/>
+    <w:lsdException w:name="Placeholder Text" w:semiHidden="1"/>
+    <w:lsdException w:name="No Spacing" w:uiPriority="1" w:qFormat="1"/>
+    <w:lsdException w:name="Light Shading" w:uiPriority="60"/>
+    <w:lsdException w:name="Light List" w:uiPriority="61"/>
+    <w:lsdException w:name="Light Grid" w:uiPriority="62"/>
+    <w:lsdException w:name="Medium Shading 1" w:uiPriority="63"/>
+    <w:lsdException w:name="Medium Shading 2" w:uiPriority="64"/>
+    <w:lsdException w:name="Medium List 1" w:uiPriority="65"/>
+    <w:lsdException w:name="Medium List 2" w:uiPriority="66"/>
+    <w:lsdException w:name="Medium Grid 1" w:uiPriority="67"/>
+    <w:lsdException w:name="Medium Grid 2" w:uiPriority="68"/>
+    <w:lsdException w:name="Medium Grid 3" w:uiPriority="69"/>
+    <w:lsdException w:name="Dark List" w:uiPriority="70"/>
+    <w:lsdException w:name="Colorful Shading" w:uiPriority="71"/>
+    <w:lsdException w:name="Colorful List" w:uiPriority="72"/>
+    <w:lsdException w:name="Colorful Grid" w:uiPriority="73"/>
+    <w:lsdException w:name="Light Shading Accent 1" w:uiPriority="60"/>
+    <w:lsdException w:name="Light List Accent 1" w:uiPriority="61"/>
+    <w:lsdException w:name="Light Grid Accent 1" w:uiPriority="62"/>
+    <w:lsdException w:name="Medium Shading 1 Accent 1" w:uiPriority="63"/>
+    <w:lsdException w:name="Medium Shading 2 Accent 1" w:uiPriority="64"/>
+    <w:lsdException w:name="Medium List 1 Accent 1" w:uiPriority="65"/>
+    <w:lsdException w:name="Revision" w:semiHidden="1"/>
+    <w:lsdException w:name="List Paragraph" w:uiPriority="34" w:qFormat="1"/>
+    <w:lsdException w:name="Quote" w:uiPriority="29" w:qFormat="1"/>
+    <w:lsdException w:name="Intense Quote" w:uiPriority="30" w:qFormat="1"/>
+    <w:lsdException w:name="Medium List 2 Accent 1" w:uiPriority="66"/>
+    <w:lsdException w:name="Medium Grid 1 Accent 1" w:uiPriority="67"/>
+    <w:lsdException w:name="Medium Grid 2 Accent 1" w:uiPriority="68"/>
+    <w:lsdException w:name="Medium Grid 3 Accent 1" w:uiPriority="69"/>
+    <w:lsdException w:name="Dark List Accent 1" w:uiPriority="70"/>
+    <w:lsdException w:name="Colorful Shading Accent 1" w:uiPriority="71"/>
+    <w:lsdException w:name="Colorful List Accent 1" w:uiPriority="72"/>
+    <w:lsdException w:name="Colorful Grid Accent 1" w:uiPriority="73"/>
+    <w:lsdException w:name="Light Shading Accent 2" w:uiPriority="60"/>
+    <w:lsdException w:name="Light List Accent 2" w:uiPriority="61"/>
+    <w:lsdException w:name="Light Grid Accent 2" w:uiPriority="62"/>
+    <w:lsdException w:name="Medium Shading 1 Accent 2" w:uiPriority="63"/>
+    <w:lsdException w:name="Medium Shading 2 Accent 2" w:uiPriority="64"/>
+    <w:lsdException w:name="Medium List 1 Accent 2" w:uiPriority="65"/>
+    <w:lsdException w:name="Medium List 2 Accent 2" w:uiPriority="66"/>
+    <w:lsdException w:name="Medium Grid 1 Accent 2" w:uiPriority="67"/>
+    <w:lsdException w:name="Medium Grid 2 Accent 2" w:uiPriority="68"/>
+    <w:lsdException w:name="Medium Grid 3 Accent 2" w:uiPriority="69"/>
+    <w:lsdException w:name="Dark List Accent 2" w:uiPriority="70"/>
+    <w:lsdException w:name="Colorful Shading Accent 2" w:uiPriority="71"/>
+    <w:lsdException w:name="Colorful List Accent 2" w:uiPriority="72"/>
+    <w:lsdException w:name="Colorful Grid Accent 2" w:uiPriority="73"/>
+    <w:lsdException w:name="Light Shading Accent 3" w:uiPriority="60"/>
+    <w:lsdException w:name="Light List Accent 3" w:uiPriority="61"/>
+    <w:lsdException w:name="Light Grid Accent 3" w:uiPriority="62"/>
+    <w:lsdException w:name="Medium Shading 1 Accent 3" w:uiPriority="63"/>
+    <w:lsdException w:name="Medium Shading 2 Accent 3" w:uiPriority="64"/>
+    <w:lsdException w:name="Medium List 1 Accent 3" w:uiPriority="65"/>
+    <w:lsdException w:name="Medium List 2 Accent 3" w:uiPriority="66"/>
+    <w:lsdException w:name="Medium Grid 1 Accent 3" w:uiPriority="67"/>
+    <w:lsdException w:name="Medium Grid 2 Accent 3" w:uiPriority="68"/>
+    <w:lsdException w:name="Medium Grid 3 Accent 3" w:uiPriority="69"/>
+    <w:lsdException w:name="Dark List Accent 3" w:uiPriority="70"/>
+    <w:lsdException w:name="Colorful Shading Accent 3" w:uiPriority="71"/>
+    <w:lsdException w:name="Colorful List Accent 3" w:uiPriority="72"/>
+    <w:lsdException w:name="Colorful Grid Accent 3" w:uiPriority="73"/>
+    <w:lsdException w:name="Light Shading Accent 4" w:uiPriority="60"/>
+    <w:lsdException w:name="Light List Accent 4" w:uiPriority="61"/>
+    <w:lsdException w:name="Light Grid Accent 4" w:uiPriority="62"/>
+    <w:lsdException w:name="Medium Shading 1 Accent 4" w:uiPriority="63"/>
+    <w:lsdException w:name="Medium Shading 2 Accent 4" w:uiPriority="64"/>
+    <w:lsdException w:name="Medium List 1 Accent 4" w:uiPriority="65"/>
+    <w:lsdException w:name="Medium List 2 Accent 4" w:uiPriority="66"/>
+    <w:lsdException w:name="Medium Grid 1 Accent 4" w:uiPriority="67"/>
+    <w:lsdException w:name="Medium Grid 2 Accent 4" w:uiPriority="68"/>
+    <w:lsdException w:name="Medium Grid 3 Accent 4" w:uiPriority="69"/>
+    <w:lsdException w:name="Dark List Accent 4" w:uiPriority="70"/>
+    <w:lsdException w:name="Colorful Shading Accent 4" w:uiPriority="71"/>
+    <w:lsdException w:name="Colorful List Accent 4" w:uiPriority="72"/>
+    <w:lsdException w:name="Colorful Grid Accent 4" w:uiPriority="73"/>
+    <w:lsdException w:name="Light Shading Accent 5" w:uiPriority="60"/>
+    <w:lsdException w:name="Light List Accent 5" w:uiPriority="61"/>
+    <w:lsdException w:name="Light Grid Accent 5" w:uiPriority="62"/>
+    <w:lsdException w:name="Medium Shading 1 Accent 5" w:uiPriority="63"/>
+    <w:lsdException w:name="Medium Shading 2 Accent 5" w:uiPriority="64"/>
+    <w:lsdException w:name="Medium List 1 Accent 5" w:uiPriority="65"/>
+    <w:lsdException w:name="Medium List 2 Accent 5" w:uiPriority="66"/>
+    <w:lsdException w:name="Medium Grid 1 Accent 5" w:uiPriority="67"/>
+    <w:lsdException w:name="Medium Grid 2 Accent 5" w:uiPriority="68"/>
+    <w:lsdException w:name="Medium Grid 3 Accent 5" w:uiPriority="69"/>
+    <w:lsdException w:name="Dark List Accent 5" w:uiPriority="70"/>
+    <w:lsdException w:name="Colorful Shading Accent 5" w:uiPriority="71"/>
+    <w:lsdException w:name="Colorful List Accent 5" w:uiPriority="72"/>
+    <w:lsdException w:name="Colorful Grid Accent 5" w:uiPriority="73"/>
+    <w:lsdException w:name="Light Shading Accent 6" w:uiPriority="60"/>
+    <w:lsdException w:name="Light List Accent 6" w:uiPriority="61"/>
+    <w:lsdException w:name="Light Grid Accent 6" w:uiPriority="62"/>
+    <w:lsdException w:name="Medium Shading 1 Accent 6" w:uiPriority="63"/>
+    <w:lsdException w:name="Medium Shading 2 Accent 6" w:uiPriority="64"/>
+    <w:lsdException w:name="Medium List 1 Accent 6" w:uiPriority="65"/>
+    <w:lsdException w:name="Medium List 2 Accent 6" w:uiPriority="66"/>
+    <w:lsdException w:name="Medium Grid 1 Accent 6" w:uiPriority="67"/>
+    <w:lsdException w:name="Medium Grid 2 Accent 6" w:uiPriority="68"/>
+    <w:lsdException w:name="Medium Grid 3 Accent 6" w:uiPriority="69"/>
+    <w:lsdException w:name="Dark List Accent 6" w:uiPriority="70"/>
+    <w:lsdException w:name="Colorful Shading Accent 6" w:uiPriority="71"/>
+    <w:lsdException w:name="Colorful List Accent 6" w:uiPriority="72"/>
+    <w:lsdException w:name="Colorful Grid Accent 6" w:uiPriority="73"/>
+    <w:lsdException w:name="Subtle Emphasis" w:uiPriority="19" w:qFormat="1"/>
+    <w:lsdException w:name="Intense Emphasis" w:uiPriority="21" w:qFormat="1"/>
+    <w:lsdException w:name="Subtle Reference" w:uiPriority="31" w:qFormat="1"/>
+    <w:lsdException w:name="Intense Reference" w:uiPriority="32" w:qFormat="1"/>
+    <w:lsdException w:name="Book Title" w:uiPriority="33" w:qFormat="1"/>
+    <w:lsdException w:name="Bibliography" w:semiHidden="1" w:uiPriority="37" w:unhideWhenUsed="1"/>
+    <w:lsdException w:name="TOC Heading" w:semiHidden="1" w:uiPriority="39" w:unhideWhenUsed="1" w:qFormat="1"/>
+    <w:lsdException w:name="Plain Table 1" w:uiPriority="41"/>
+    <w:lsdException w:name="Plain Table 2" w:uiPriority="42"/>
+    <w:lsdException w:name="Plain Table 3" w:uiPriority="43"/>
+    <w:lsdException w:name="Plain Table 4" w:uiPriority="44"/>
+    <w:lsdException w:name="Plain Table 5" w:uiPriority="45"/>
+    <w:lsdException w:name="Grid Table Light" w:uiPriority="40"/>
+    <w:lsdException w:name="Grid Table 1 Light" w:uiPriority="46"/>
+    <w:lsdException w:name="Grid Table 2" w:uiPriority="47"/>
+    <w:lsdException w:name="Grid Table 3" w:uiPriority="48"/>
+    <w:lsdException w:name="Grid Table 4" w:uiPriority="49"/>
+    <w:lsdException w:name="Grid Table 5 Dark" w:uiPriority="50"/>
+    <w:lsdException w:name="Grid Table 6 Colorful" w:uiPriority="51"/>
+    <w:lsdException w:name="Grid Table 7 Colorful" w:uiPriority="52"/>
+    <w:lsdException w:name="Grid Table 1 Light Accent 1" w:uiPriority="46"/>
+    <w:lsdException w:name="Grid Table 2 Accent 1" w:uiPriority="47"/>
+    <w:lsdException w:name="Grid Table 3 Accent 1" w:uiPriority="48"/>
+    <w:lsdException w:name="Grid Table 4 Accent 1" w:uiPriority="49"/>
+    <w:lsdException w:name="Grid Table 5 Dark Accent 1" w:uiPriority="50"/>
+    <w:lsdException w:name="Grid Table 6 Colorful Accent 1" w:uiPriority="51"/>
+    <w:lsdException w:name="Grid Table 7 Colorful Accent 1" w:uiPriority="52"/>
+    <w:lsdException w:name="Grid Table 1 Light Accent 2" w:uiPriority="46"/>
+    <w:lsdException w:name="Grid Table 2 Accent 2" w:uiPriority="47"/>
+    <w:lsdException w:name="Grid Table 3 Accent 2" w:uiPriority="48"/>
+    <w:lsdException w:name="Grid Table 4 Accent 2" w:uiPriority="49"/>
+    <w:lsdException w:name="Grid Table 5 Dark Accent 2" w:uiPriority="50"/>
+    <w:lsdException w:name="Grid Table 6 Colorful Accent 2" w:uiPriority="51"/>
+    <w:lsdException w:name="Grid Table 7 Colorful Accent 2" w:uiPriority="52"/>
+    <w:lsdException w:name="Grid Table 1 Light Accent 3" w:uiPriority="46"/>
+    <w:lsdException w:name="Grid Table 2 Accent 3" w:uiPriority="47"/>
+    <w:lsdException w:name="Grid Table 3 Accent 3" w:uiPriority="48"/>
+    <w:lsdException w:name="Grid Table 4 Accent 3" w:uiPriority="49"/>
+    <w:lsdException w:name="Grid Table 5 Dark Accent 3" w:uiPriority="50"/>
+    <w:lsdException w:name="Grid Table 6 Colorful Accent 3" w:uiPriority="51"/>
+    <w:lsdException w:name="Grid Table 7 Colorful Accent 3" w:uiPriority="52"/>
+    <w:lsdException w:name="Grid Table 1 Light Accent 4" w:uiPriority="46"/>
+    <w:lsdException w:name="Grid Table 2 Accent 4" w:uiPriority="47"/>
+    <w:lsdException w:name="Grid Table 3 Accent 4" w:uiPriority="48"/>
+    <w:lsdException w:name="Grid Table 4 Accent 4" w:uiPriority="49"/>
+    <w:lsdException w:name="Grid Table 5 Dark Accent 4" w:uiPriority="50"/>
+    <w:lsdException w:name="Grid Table 6 Colorful Accent 4" w:uiPriority="51"/>
+    <w:lsdException w:name="Grid Table 7 Colorful Accent 4" w:uiPriority="52"/>
+    <w:lsdException w:name="Grid Table 1 Light Accent 5" w:uiPriority="46"/>
+    <w:lsdException w:name="Grid Table 2 Accent 5" w:uiPriority="47"/>
+    <w:lsdException w:name="Grid Table 3 Accent 5" w:uiPriority="48"/>
+    <w:lsdException w:name="Grid Table 4 Accent 5" w:uiPriority="49"/>
+    <w:lsdException w:name="Grid Table 5 Dark Accent 5" w:uiPriority="50"/>
+    <w:lsdException w:name="Grid Table 6 Colorful Accent 5" w:uiPriority="51"/>
+    <w:lsdException w:name="Grid Table 7 Colorful Accent 5" w:uiPriority="52"/>
+    <w:lsdException w:name="Grid Table 1 Light Accent 6" w:uiPriority="46"/>
+    <w:lsdException w:name="Grid Table 2 Accent 6" w:uiPriority="47"/>
+    <w:lsdException w:name="Grid Table 3 Accent 6" w:uiPriority="48"/>
+    <w:lsdException w:name="Grid Table 4 Accent 6" w:uiPriority="49"/>
+    <w:lsdException w:name="Grid Table 5 Dark Accent 6" w:uiPriority="50"/>
+    <w:lsdException w:name="Grid Table 6 Colorful Accent 6" w:uiPriority="51"/>
+    <w:lsdException w:name="Grid Table 7 Colorful Accent 6" w:uiPriority="52"/>
+    <w:lsdException w:name="List Table 1 Light" w:uiPriority="46"/>
+    <w:lsdException w:name="List Table 2" w:uiPriority="47"/>
+    <w:lsdException w:name="List Table 3" w:uiPriority="48"/>
+    <w:lsdException w:name="List Table 4" w:uiPriority="49"/>
+    <w:lsdException w:name="List Table 5 Dark" w:uiPriority="50"/>
+    <w:lsdException w:name="List Table 6 Colorful" w:uiPriority="51"/>
+    <w:lsdException w:name="List Table 7 Colorful" w:uiPriority="52"/>
+    <w:lsdException w:name="List Table 1 Light Accent 1" w:uiPriority="46"/>
+    <w:lsdException w:name="List Table 2 Accent 1" w:uiPriority="47"/>
+    <w:lsdException w:name="List Table 3 Accent 1" w:uiPriority="48"/>
+    <w:lsdException w:name="List Table 4 Accent 1" w:uiPriority="49"/>
+    <w:lsdException w:name="List Table 5 Dark Accent 1" w:uiPriority="50"/>
+    <w:lsdException w:name="List Table 6 Colorful Accent 1" w:uiPriority="51"/>
+    <w:lsdException w:name="List Table 7 Colorful Accent 1" w:uiPriority="52"/>
+    <w:lsdException w:name="List Table 1 Light Accent 2" w:uiPriority="46"/>
+    <w:lsdException w:name="List Table 2 Accent 2" w:uiPriority="47"/>
+    <w:lsdException w:name="List Table 3 Accent 2" w:uiPriority="48"/>
+    <w:lsdException w:name="List Table 4 Accent 2" w:uiPriority="49"/>
+    <w:lsdException w:name="List Table 5 Dark Accent 2" w:uiPriority="50"/>
+    <w:lsdException w:name="List Table 6 Colorful Accent 2" w:uiPriority="51"/>
+    <w:lsdException w:name="List Table 7 Colorful Accent 2" w:uiPriority="52"/>
+    <w:lsdException w:name="List Table 1 Light Accent 3" w:uiPriority="46"/>
+    <w:lsdException w:name="List Table 2 Accent 3" w:uiPriority="47"/>
+    <w:lsdException w:name="List Table 3 Accent 3" w:uiPriority="48"/>
+    <w:lsdException w:name="List Table 4 Accent 3" w:uiPriority="49"/>
+    <w:lsdException w:name="List Table 5 Dark Accent 3" w:uiPriority="50"/>
+    <w:lsdException w:name="List Table 6 Colorful Accent 3" w:uiPriority="51"/>
+    <w:lsdException w:name="List Table 7 Colorful Accent 3" w:uiPriority="52"/>
+    <w:lsdException w:name="List Table 1 Light Accent 4" w:uiPriority="46"/>
+    <w:lsdException w:name="List Table 2 Accent 4" w:uiPriority="47"/>
+    <w:lsdException w:name="List Table 3 Accent 4" w:uiPriority="48"/>
+    <w:lsdException w:name="List Table 4 Accent 4" w:uiPriority="49"/>
+    <w:lsdException w:name="List Table 5 Dark Accent 4" w:uiPriority="50"/>
+    <w:lsdException w:name="List Table 6 Colorful Accent 4" w:uiPriority="51"/>
+    <w:lsdException w:name="List Table 7 Colorful Accent 4" w:uiPriority="52"/>
+    <w:lsdException w:name="List Table 1 Light Accent 5" w:uiPriority="46"/>
+    <w:lsdException w:name="List Table 2 Accent 5" w:uiPriority="47"/>
+    <w:lsdException w:name="List Table 3 Accent 5" w:uiPriority="48"/>
+    <w:lsdException w:name="List Table 4 Accent 5" w:uiPriority="49"/>
+    <w:lsdException w:name="List Table 5 Dark Accent 5" w:uiPriority="50"/>
+    <w:lsdException w:name="List Table 6 Colorful Accent 5" w:uiPriority="51"/>
+    <w:lsdException w:name="List Table 7 Colorful Accent 5" w:uiPriority="52"/>
+    <w:lsdException w:name="List Table 1 Light Accent 6" w:uiPriority="46"/>
+    <w:lsdException w:name="List Table 2 Accent 6" w:uiPriority="47"/>
+    <w:lsdException w:name="List Table 3 Accent 6" w:uiPriority="48"/>
+    <w:lsdException w:name="List Table 4 Accent 6" w:uiPriority="49"/>
+    <w:lsdException w:name="List Table 5 Dark Accent 6" w:uiPriority="50"/>
+    <w:lsdException w:name="List Table 6 Colorful Accent 6" w:uiPriority="51"/>
+    <w:lsdException w:name="List Table 7 Colorful Accent 6" w:uiPriority="52"/>
+  </w:latentStyles>
+  <w:style w:type="paragraph" w:default="1" w:styleId="Standaard">
+    <w:name w:val="Normal"/>
+    <w:qFormat/>
+  </w:style>
+  <w:style w:type="character" w:default="1" w:styleId="Standaardalinea-lettertype">
+    <w:name w:val="Default Paragraph Font"/>
+    <w:uiPriority w:val="1"/>
+    <w:semiHidden/>
+    <w:unhideWhenUsed/>
+  </w:style>
+  <w:style w:type="table" w:default="1" w:styleId="Standaardtabel">
+    <w:name w:val="Normal Table"/>
+    <w:uiPriority w:val="99"/>
+    <w:semiHidden/>
+    <w:unhideWhenUsed/>
+    <w:tblPr>
+      <w:tblInd w:w="0" w:type="dxa"/>
+      <w:tblCellMar>
+        <w:top w:w="0" w:type="dxa"/>
+        <w:left w:w="108" w:type="dxa"/>
+        <w:bottom w:w="0" w:type="dxa"/>
+        <w:right w:w="108" w:type="dxa"/>
+      </w:tblCellMar>
+    </w:tblPr>
+  </w:style>
+  <w:style w:type="numbering" w:default="1" w:styleId="Geenlijst">
+    <w:name w:val="No List"/>
+    <w:uiPriority w:val="99"/>
+    <w:semiHidden/>
+    <w:unhideWhenUsed/>
+  </w:style>
+  <w:style w:type="paragraph" w:customStyle="1" w:styleId="010AAB61B46D48428AF2ADB083275990">
+    <w:name w:val="010AAB61B46D48428AF2ADB083275990"/>
+    <w:rsid w:val="00903B17"/>
+  </w:style>
+  <w:style w:type="paragraph" w:customStyle="1" w:styleId="60CEF82EC40C412FB404539DC86DF742">
+    <w:name w:val="60CEF82EC40C412FB404539DC86DF742"/>
+    <w:rsid w:val="00903B17"/>
+  </w:style>
+  <w:style w:type="paragraph" w:customStyle="1" w:styleId="6DCA2161721E4AA88F452D5C19B0C9F6">
+    <w:name w:val="6DCA2161721E4AA88F452D5C19B0C9F6"/>
+    <w:rsid w:val="00903B17"/>
+  </w:style>
+</w:styles>
+</file>
+
+<file path=word/glossary/webSettings.xml><?xml version="1.0" encoding="utf-8"?>
+<w:webSettings xmlns:mc="http://schemas.openxmlformats.org/markup-compatibility/2006" xmlns:r="http://schemas.openxmlformats.org/officeDocument/2006/relationships" xmlns:w="http://schemas.openxmlformats.org/wordprocessingml/2006/main" xmlns:w14="http://schemas.microsoft.com/office/word/2010/wordml" xmlns:w15="http://schemas.microsoft.com/office/word/2012/wordml" mc:Ignorable="w14 w15">
+  <w:optimizeForBrowser/>
+  <w:allowPNG/>
+</w:webSettings>
+</file>
+
 <file path=word/theme/theme1.xml><?xml version="1.0" encoding="utf-8"?>
 <a:theme xmlns:a="http://schemas.openxmlformats.org/drawingml/2006/main" name="Kantoorthema">
   <a:themeElements>
@@ -5340,7 +9038,7 @@
 </file>
 
 <file path=customXml/itemProps1.xml><?xml version="1.0" encoding="utf-8"?>
-<ds:datastoreItem xmlns:ds="http://schemas.openxmlformats.org/officeDocument/2006/customXml" ds:itemID="{782AFCAD-292D-4021-8946-54A97F9245A3}">
+<ds:datastoreItem xmlns:ds="http://schemas.openxmlformats.org/officeDocument/2006/customXml" ds:itemID="{FDFD7C3F-41F1-4A23-86A9-A253F68C8C12}">
   <ds:schemaRefs>
     <ds:schemaRef ds:uri="http://schemas.openxmlformats.org/officeDocument/2006/bibliography"/>
   </ds:schemaRefs>

</xml_diff>